<commit_message>
removed addressed comments, one left
</commit_message>
<xml_diff>
--- a/Lets Quiz Initial Requirement Model.docx
+++ b/Lets Quiz Initial Requirement Model.docx
@@ -1,6 +1,6 @@
 
 <file path=word/document.xml><?xml version="1.0" encoding="utf-8"?>
-<w:document xmlns:wpc="http://schemas.microsoft.com/office/word/2010/wordprocessingCanvas" xmlns:mc="http://schemas.openxmlformats.org/markup-compatibility/2006" xmlns:o="urn:schemas-microsoft-com:office:office" xmlns:r="http://schemas.openxmlformats.org/officeDocument/2006/relationships" xmlns:m="http://schemas.openxmlformats.org/officeDocument/2006/math" xmlns:v="urn:schemas-microsoft-com:vml" xmlns:wp14="http://schemas.microsoft.com/office/word/2010/wordprocessingDrawing" xmlns:wp="http://schemas.openxmlformats.org/drawingml/2006/wordprocessingDrawing" xmlns:w10="urn:schemas-microsoft-com:office:word" xmlns:w="http://schemas.openxmlformats.org/wordprocessingml/2006/main" xmlns:w14="http://schemas.microsoft.com/office/word/2010/wordml" xmlns:w15="http://schemas.microsoft.com/office/word/2012/wordml" xmlns:wpg="http://schemas.microsoft.com/office/word/2010/wordprocessingGroup" xmlns:wpi="http://schemas.microsoft.com/office/word/2010/wordprocessingInk" xmlns:wne="http://schemas.microsoft.com/office/word/2006/wordml" xmlns:wps="http://schemas.microsoft.com/office/word/2010/wordprocessingShape" mc:Ignorable="w14 w15 wp14">
+<w:document xmlns:wpc="http://schemas.microsoft.com/office/word/2010/wordprocessingCanvas" xmlns:cx="http://schemas.microsoft.com/office/drawing/2014/chartex" xmlns:cx1="http://schemas.microsoft.com/office/drawing/2015/9/8/chartex" xmlns:cx2="http://schemas.microsoft.com/office/drawing/2015/10/21/chartex" xmlns:cx3="http://schemas.microsoft.com/office/drawing/2016/5/9/chartex" xmlns:cx4="http://schemas.microsoft.com/office/drawing/2016/5/10/chartex" xmlns:cx5="http://schemas.microsoft.com/office/drawing/2016/5/11/chartex" xmlns:cx6="http://schemas.microsoft.com/office/drawing/2016/5/12/chartex" xmlns:cx7="http://schemas.microsoft.com/office/drawing/2016/5/13/chartex" xmlns:cx8="http://schemas.microsoft.com/office/drawing/2016/5/14/chartex" xmlns:mc="http://schemas.openxmlformats.org/markup-compatibility/2006" xmlns:aink="http://schemas.microsoft.com/office/drawing/2016/ink" xmlns:am3d="http://schemas.microsoft.com/office/drawing/2017/model3d" xmlns:o="urn:schemas-microsoft-com:office:office" xmlns:r="http://schemas.openxmlformats.org/officeDocument/2006/relationships" xmlns:m="http://schemas.openxmlformats.org/officeDocument/2006/math" xmlns:v="urn:schemas-microsoft-com:vml" xmlns:wp14="http://schemas.microsoft.com/office/word/2010/wordprocessingDrawing" xmlns:wp="http://schemas.openxmlformats.org/drawingml/2006/wordprocessingDrawing" xmlns:w10="urn:schemas-microsoft-com:office:word" xmlns:w="http://schemas.openxmlformats.org/wordprocessingml/2006/main" xmlns:w14="http://schemas.microsoft.com/office/word/2010/wordml" xmlns:w15="http://schemas.microsoft.com/office/word/2012/wordml" xmlns:w16cid="http://schemas.microsoft.com/office/word/2016/wordml/cid" xmlns:w16se="http://schemas.microsoft.com/office/word/2015/wordml/symex" xmlns:wpg="http://schemas.microsoft.com/office/word/2010/wordprocessingGroup" xmlns:wpi="http://schemas.microsoft.com/office/word/2010/wordprocessingInk" xmlns:wne="http://schemas.microsoft.com/office/word/2006/wordml" xmlns:wps="http://schemas.microsoft.com/office/word/2010/wordprocessingShape" mc:Ignorable="w14 w15 w16se w16cid wp14">
   <w:body>
     <w:p>
       <w:pPr>
@@ -96,6 +96,7 @@
             <w:dataBinding w:prefixMappings="xmlns:ns0='http://schemas.openxmlformats.org/officeDocument/2006/extended-properties'" w:xpath="/ns0:Properties[1]/ns0:Company[1]" w:storeItemID="{6668398D-A668-4E3E-A5EB-62B293D839F1}"/>
             <w:text/>
           </w:sdtPr>
+          <w:sdtEndPr/>
           <w:sdtContent>
             <w:tc>
               <w:tcPr>
@@ -167,6 +168,7 @@
               <w:dataBinding w:prefixMappings="xmlns:ns0='http://schemas.openxmlformats.org/package/2006/metadata/core-properties' xmlns:ns1='http://purl.org/dc/elements/1.1/'" w:xpath="/ns0:coreProperties[1]/ns1:title[1]" w:storeItemID="{6C3C8BC8-F283-45AE-878A-BAB7291924A1}"/>
               <w:text/>
             </w:sdtPr>
+            <w:sdtEndPr/>
             <w:sdtContent>
               <w:p>
                 <w:pPr>
@@ -209,6 +211,7 @@
             <w:dataBinding w:prefixMappings="xmlns:ns0='http://schemas.openxmlformats.org/package/2006/metadata/core-properties' xmlns:ns1='http://purl.org/dc/elements/1.1/'" w:xpath="/ns0:coreProperties[1]/ns1:subject[1]" w:storeItemID="{6C3C8BC8-F283-45AE-878A-BAB7291924A1}"/>
             <w:text/>
           </w:sdtPr>
+          <w:sdtEndPr/>
           <w:sdtContent>
             <w:tc>
               <w:tcPr>
@@ -9598,7 +9601,15 @@
         <w:t>ing.</w:t>
       </w:r>
       <w:r>
-        <w:t xml:space="preserve">  Users will also have the ability to submit their own questions</w:t>
+        <w:t xml:space="preserve">  Users will also </w:t>
+      </w:r>
+      <w:proofErr w:type="gramStart"/>
+      <w:r>
+        <w:t>have the ability to</w:t>
+      </w:r>
+      <w:proofErr w:type="gramEnd"/>
+      <w:r>
+        <w:t xml:space="preserve"> submit their own questions</w:t>
       </w:r>
       <w:r>
         <w:t>, which allows the question pool to grow and improve over time</w:t>
@@ -10186,7 +10197,15 @@
         </w:numPr>
       </w:pPr>
       <w:r>
-        <w:t xml:space="preserve">Networking services will be required for multi-player playing or to login with Facebook or Google Services, and for the majority of </w:t>
+        <w:t xml:space="preserve">Networking services will be required for multi-player playing or to login with Facebook or Google Services, and for </w:t>
+      </w:r>
+      <w:proofErr w:type="gramStart"/>
+      <w:r>
+        <w:t>the majority of</w:t>
+      </w:r>
+      <w:proofErr w:type="gramEnd"/>
+      <w:r>
+        <w:t xml:space="preserve"> </w:t>
       </w:r>
       <w:r>
         <w:t>interactions available in the game</w:t>
@@ -10350,7 +10369,15 @@
         <w:t>The game mechanisms should be ea</w:t>
       </w:r>
       <w:r>
-        <w:t>sy to learn, and navigate around</w:t>
+        <w:t xml:space="preserve">sy to </w:t>
+      </w:r>
+      <w:proofErr w:type="gramStart"/>
+      <w:r>
+        <w:t>learn, and</w:t>
+      </w:r>
+      <w:proofErr w:type="gramEnd"/>
+      <w:r>
+        <w:t xml:space="preserve"> navigate around</w:t>
       </w:r>
       <w:r>
         <w:t>.</w:t>
@@ -10410,7 +10437,15 @@
         </w:numPr>
       </w:pPr>
       <w:r>
-        <w:t>The application should have no more than 1 hour down time in any 2 month period</w:t>
+        <w:t xml:space="preserve">The application should have no more than 1 hour down time in any </w:t>
+      </w:r>
+      <w:proofErr w:type="gramStart"/>
+      <w:r>
+        <w:t>2 month</w:t>
+      </w:r>
+      <w:proofErr w:type="gramEnd"/>
+      <w:r>
+        <w:t xml:space="preserve"> period</w:t>
       </w:r>
     </w:p>
     <w:p>
@@ -10571,11 +10606,16 @@
       <w:r>
         <w:t xml:space="preserve"> so it will be </w:t>
       </w:r>
+      <w:proofErr w:type="gramStart"/>
       <w:r>
         <w:t xml:space="preserve">necessary </w:t>
       </w:r>
       <w:r>
-        <w:t xml:space="preserve"> to begin with refactorable, clean code</w:t>
+        <w:t xml:space="preserve"> to</w:t>
+      </w:r>
+      <w:proofErr w:type="gramEnd"/>
+      <w:r>
+        <w:t xml:space="preserve"> begin with refactorable, clean code</w:t>
       </w:r>
       <w:r>
         <w:t xml:space="preserve"> and thorough documentation</w:t>
@@ -10639,10 +10679,26 @@
         <w:t>are</w:t>
       </w:r>
       <w:r>
-        <w:t xml:space="preserve"> needed to authenticate users logins and will assist in these processes</w:t>
-      </w:r>
-      <w:r>
-        <w:t>. These services will include a Lets Quiz account which will authenticate users. Facebook and Google logins will have their logins authenticated by their systems authentication processes.</w:t>
+        <w:t xml:space="preserve"> needed to authenticate </w:t>
+      </w:r>
+      <w:proofErr w:type="gramStart"/>
+      <w:r>
+        <w:t>users</w:t>
+      </w:r>
+      <w:proofErr w:type="gramEnd"/>
+      <w:r>
+        <w:t xml:space="preserve"> logins and will assist in these processes</w:t>
+      </w:r>
+      <w:r>
+        <w:t xml:space="preserve">. These services will include a </w:t>
+      </w:r>
+      <w:proofErr w:type="gramStart"/>
+      <w:r>
+        <w:t>Lets</w:t>
+      </w:r>
+      <w:proofErr w:type="gramEnd"/>
+      <w:r>
+        <w:t xml:space="preserve"> Quiz account which will authenticate users. Facebook and Google logins will have their logins authenticated by their systems authentication processes.</w:t>
       </w:r>
     </w:p>
     <w:p>
@@ -10860,8 +10916,8 @@
             <v:path o:extrusionok="f" gradientshapeok="t" o:connecttype="rect"/>
             <o:lock v:ext="edit" aspectratio="t"/>
           </v:shapetype>
-          <v:shape id="_x0000_i1025" type="#_x0000_t75" style="width:450.75pt;height:261.75pt">
-            <v:imagedata r:id="rId10" o:title="Class Diagram1"/>
+          <v:shape id="_x0000_i1025" type="#_x0000_t75" style="width:451pt;height:261.5pt">
+            <v:imagedata r:id="rId11" o:title="Class Diagram1"/>
           </v:shape>
         </w:pict>
       </w:r>
@@ -11687,8 +11743,13 @@
       <w:pPr>
         <w:ind w:left="720" w:firstLine="720"/>
       </w:pPr>
-      <w:r>
-        <w:t>So the application can send score data to data base for updating</w:t>
+      <w:proofErr w:type="gramStart"/>
+      <w:r>
+        <w:t>So</w:t>
+      </w:r>
+      <w:proofErr w:type="gramEnd"/>
+      <w:r>
+        <w:t xml:space="preserve"> the application can send score data to data base for updating</w:t>
       </w:r>
     </w:p>
     <w:p>
@@ -13012,7 +13073,15 @@
               <w:cnfStyle w:val="000000100000" w:firstRow="0" w:lastRow="0" w:firstColumn="0" w:lastColumn="0" w:oddVBand="0" w:evenVBand="0" w:oddHBand="1" w:evenHBand="0" w:firstRowFirstColumn="0" w:firstRowLastColumn="0" w:lastRowFirstColumn="0" w:lastRowLastColumn="0"/>
             </w:pPr>
             <w:r>
-              <w:t xml:space="preserve">System cannot connect to lets quiz server to </w:t>
+              <w:t xml:space="preserve">System cannot connect to </w:t>
+            </w:r>
+            <w:proofErr w:type="gramStart"/>
+            <w:r>
+              <w:t>lets</w:t>
+            </w:r>
+            <w:proofErr w:type="gramEnd"/>
+            <w:r>
+              <w:t xml:space="preserve"> quiz server to </w:t>
             </w:r>
             <w:r>
               <w:t>create account</w:t>
@@ -13396,10 +13465,18 @@
         <w:ind w:left="0"/>
       </w:pPr>
       <w:r>
-        <w:t xml:space="preserve">The use case begins when the user presses a </w:t>
-      </w:r>
-      <w:r>
-        <w:t xml:space="preserve">choses to login with an existing Let’s Quiz account  </w:t>
+        <w:t xml:space="preserve">The use case begins when the user presses </w:t>
+      </w:r>
+      <w:proofErr w:type="gramStart"/>
+      <w:r>
+        <w:t xml:space="preserve">a </w:t>
+      </w:r>
+      <w:r>
+        <w:t>choses</w:t>
+      </w:r>
+      <w:proofErr w:type="gramEnd"/>
+      <w:r>
+        <w:t xml:space="preserve"> to login with an existing Let’s Quiz account  </w:t>
       </w:r>
     </w:p>
     <w:tbl>
@@ -14173,7 +14250,15 @@
               <w:cnfStyle w:val="000000100000" w:firstRow="0" w:lastRow="0" w:firstColumn="0" w:lastColumn="0" w:oddVBand="0" w:evenVBand="0" w:oddHBand="1" w:evenHBand="0" w:firstRowFirstColumn="0" w:firstRowLastColumn="0" w:lastRowFirstColumn="0" w:lastRowLastColumn="0"/>
             </w:pPr>
             <w:r>
-              <w:t>System connects to lets quiz server but cannot verify details</w:t>
+              <w:t xml:space="preserve">System connects to </w:t>
+            </w:r>
+            <w:proofErr w:type="gramStart"/>
+            <w:r>
+              <w:t>lets</w:t>
+            </w:r>
+            <w:proofErr w:type="gramEnd"/>
+            <w:r>
+              <w:t xml:space="preserve"> quiz server but cannot verify details</w:t>
             </w:r>
           </w:p>
         </w:tc>
@@ -14244,8 +14329,16 @@
               <w:rPr>
                 <w:b w:val="0"/>
               </w:rPr>
-              <w:t xml:space="preserve"> corrects</w:t>
-            </w:r>
+              <w:t xml:space="preserve"> </w:t>
+            </w:r>
+            <w:proofErr w:type="gramStart"/>
+            <w:r>
+              <w:rPr>
+                <w:b w:val="0"/>
+              </w:rPr>
+              <w:t>corrects</w:t>
+            </w:r>
+            <w:proofErr w:type="gramEnd"/>
             <w:r>
               <w:rPr>
                 <w:b w:val="0"/>
@@ -14398,7 +14491,15 @@
               <w:cnfStyle w:val="000000100000" w:firstRow="0" w:lastRow="0" w:firstColumn="0" w:lastColumn="0" w:oddVBand="0" w:evenVBand="0" w:oddHBand="1" w:evenHBand="0" w:firstRowFirstColumn="0" w:firstRowLastColumn="0" w:lastRowFirstColumn="0" w:lastRowLastColumn="0"/>
             </w:pPr>
             <w:r>
-              <w:t>System connects to lets quiz server but cannot verify details</w:t>
+              <w:t xml:space="preserve">System connects to </w:t>
+            </w:r>
+            <w:proofErr w:type="gramStart"/>
+            <w:r>
+              <w:t>lets</w:t>
+            </w:r>
+            <w:proofErr w:type="gramEnd"/>
+            <w:r>
+              <w:t xml:space="preserve"> quiz server but cannot verify details</w:t>
             </w:r>
           </w:p>
         </w:tc>
@@ -14885,7 +14986,15 @@
               <w:cnfStyle w:val="000000000000" w:firstRow="0" w:lastRow="0" w:firstColumn="0" w:lastColumn="0" w:oddVBand="0" w:evenVBand="0" w:oddHBand="0" w:evenHBand="0" w:firstRowFirstColumn="0" w:firstRowLastColumn="0" w:lastRowFirstColumn="0" w:lastRowLastColumn="0"/>
             </w:pPr>
             <w:r>
-              <w:t>System cannot connect to lets quiz server to verify user details</w:t>
+              <w:t xml:space="preserve">System cannot connect to </w:t>
+            </w:r>
+            <w:proofErr w:type="gramStart"/>
+            <w:r>
+              <w:t>lets</w:t>
+            </w:r>
+            <w:proofErr w:type="gramEnd"/>
+            <w:r>
+              <w:t xml:space="preserve"> quiz server to verify user details</w:t>
             </w:r>
             <w:r>
               <w:t xml:space="preserve"> </w:t>
@@ -15104,8 +15213,13 @@
               <w:cnfStyle w:val="000000100000" w:firstRow="0" w:lastRow="0" w:firstColumn="0" w:lastColumn="0" w:oddVBand="0" w:evenVBand="0" w:oddHBand="1" w:evenHBand="0" w:firstRowFirstColumn="0" w:firstRowLastColumn="0" w:lastRowFirstColumn="0" w:lastRowLastColumn="0"/>
             </w:pPr>
             <w:r>
-              <w:t>System displays Facebook popup  login</w:t>
-            </w:r>
+              <w:t xml:space="preserve">System displays Facebook </w:t>
+            </w:r>
+            <w:proofErr w:type="gramStart"/>
+            <w:r>
+              <w:t>popup  login</w:t>
+            </w:r>
+            <w:proofErr w:type="gramEnd"/>
           </w:p>
           <w:p>
             <w:pPr>
@@ -15474,6 +15588,7 @@
               </w:rPr>
               <w:t xml:space="preserve">Play </w:t>
             </w:r>
+            <w:proofErr w:type="gramStart"/>
             <w:r>
               <w:rPr>
                 <w:b w:val="0"/>
@@ -15490,7 +15605,14 @@
               <w:rPr>
                 <w:b w:val="0"/>
               </w:rPr>
-              <w:t xml:space="preserve"> email/username and password</w:t>
+              <w:t xml:space="preserve"> email</w:t>
+            </w:r>
+            <w:proofErr w:type="gramEnd"/>
+            <w:r>
+              <w:rPr>
+                <w:b w:val="0"/>
+              </w:rPr>
+              <w:t>/username and password</w:t>
             </w:r>
           </w:p>
           <w:p>
@@ -16509,8 +16631,13 @@
             <w:tcW w:w="4508" w:type="dxa"/>
           </w:tcPr>
           <w:p>
-            <w:r>
-              <w:t>4.3  No score given</w:t>
+            <w:proofErr w:type="gramStart"/>
+            <w:r>
+              <w:t>4.3  No</w:t>
+            </w:r>
+            <w:proofErr w:type="gramEnd"/>
+            <w:r>
+              <w:t xml:space="preserve"> score given</w:t>
             </w:r>
           </w:p>
         </w:tc>
@@ -16796,8 +16923,13 @@
             <w:pPr>
               <w:cnfStyle w:val="000000100000" w:firstRow="0" w:lastRow="0" w:firstColumn="0" w:lastColumn="0" w:oddVBand="0" w:evenVBand="0" w:oddHBand="1" w:evenHBand="0" w:firstRowFirstColumn="0" w:firstRowLastColumn="0" w:lastRowFirstColumn="0" w:lastRowLastColumn="0"/>
             </w:pPr>
-            <w:r>
-              <w:t>1.3  A popup message alerts the user to the server error</w:t>
+            <w:proofErr w:type="gramStart"/>
+            <w:r>
+              <w:t>1.3  A</w:t>
+            </w:r>
+            <w:proofErr w:type="gramEnd"/>
+            <w:r>
+              <w:t xml:space="preserve"> popup message alerts the user to the server error</w:t>
             </w:r>
           </w:p>
           <w:p>
@@ -17160,8 +17292,13 @@
       </w:r>
     </w:p>
     <w:p>
-      <w:r>
-        <w:t>So the application can send score data to data base for updating</w:t>
+      <w:proofErr w:type="gramStart"/>
+      <w:r>
+        <w:t>So</w:t>
+      </w:r>
+      <w:proofErr w:type="gramEnd"/>
+      <w:r>
+        <w:t xml:space="preserve"> the application can send score data to data base for updating</w:t>
       </w:r>
     </w:p>
     <w:p>
@@ -17219,7 +17356,15 @@
     </w:p>
     <w:p>
       <w:r>
-        <w:t xml:space="preserve">The person playing the round who’s </w:t>
+        <w:t xml:space="preserve">The person playing the round </w:t>
+      </w:r>
+      <w:proofErr w:type="gramStart"/>
+      <w:r>
+        <w:t>who’s</w:t>
+      </w:r>
+      <w:proofErr w:type="gramEnd"/>
+      <w:r>
+        <w:t xml:space="preserve"> </w:t>
       </w:r>
       <w:r>
         <w:t>score is</w:t>
@@ -17355,7 +17500,15 @@
     </w:p>
     <w:p>
       <w:r>
-        <w:t>A player must have completes at least one round</w:t>
+        <w:t xml:space="preserve">A player must have </w:t>
+      </w:r>
+      <w:proofErr w:type="gramStart"/>
+      <w:r>
+        <w:t>completes</w:t>
+      </w:r>
+      <w:proofErr w:type="gramEnd"/>
+      <w:r>
+        <w:t xml:space="preserve"> at least one round</w:t>
       </w:r>
     </w:p>
     <w:p>
@@ -18200,7 +18353,15 @@
     </w:p>
     <w:p>
       <w:r>
-        <w:t>Give an error message to the user so they can rectify the problem, or upon an unrecoverable error the application will safely terminate and the user can restart it.</w:t>
+        <w:t xml:space="preserve">Give an error message to the user so they can rectify the problem, or upon an unrecoverable error the application will safely </w:t>
+      </w:r>
+      <w:proofErr w:type="gramStart"/>
+      <w:r>
+        <w:t>terminate</w:t>
+      </w:r>
+      <w:proofErr w:type="gramEnd"/>
+      <w:r>
+        <w:t xml:space="preserve"> and the user can restart it.</w:t>
       </w:r>
     </w:p>
     <w:p>
@@ -18794,7 +18955,7 @@
                     </pic:cNvPicPr>
                   </pic:nvPicPr>
                   <pic:blipFill>
-                    <a:blip r:embed="rId11">
+                    <a:blip r:embed="rId12">
                       <a:extLst>
                         <a:ext uri="{28A0092B-C50C-407E-A947-70E740481C1C}">
                           <a14:useLocalDpi xmlns:a14="http://schemas.microsoft.com/office/drawing/2010/main" val="0"/>
@@ -18870,33 +19031,40 @@
     <w:p>
       <w:r>
         <w:pict w14:anchorId="7257FC32">
-          <v:shape id="_x0000_i1028" type="#_x0000_t75" style="width:450.75pt;height:274.5pt">
-            <v:imagedata r:id="rId12" o:title="Activity Diagram1"/>
+          <v:shape id="_x0000_i1026" type="#_x0000_t75" style="width:451pt;height:274.5pt">
+            <v:imagedata r:id="rId13" o:title="Activity Diagram1"/>
           </v:shape>
         </w:pict>
       </w:r>
+    </w:p>
+    <w:p>
+      <w:pPr>
+        <w:pStyle w:val="Heading2"/>
+      </w:pPr>
+      <w:bookmarkStart w:id="115" w:name="_Toc516078356"/>
+      <w:commentRangeStart w:id="116"/>
+      <w:r>
+        <w:t>Login</w:t>
+      </w:r>
+      <w:bookmarkEnd w:id="115"/>
+      <w:commentRangeEnd w:id="116"/>
       <w:r>
         <w:rPr>
           <w:rStyle w:val="CommentReference"/>
+          <w:rFonts w:asciiTheme="minorHAnsi" w:eastAsiaTheme="minorEastAsia" w:hAnsiTheme="minorHAnsi" w:cstheme="minorBidi"/>
+          <w:b w:val="0"/>
+          <w:bCs w:val="0"/>
+          <w:smallCaps w:val="0"/>
+          <w:color w:val="auto"/>
         </w:rPr>
-        <w:commentReference w:id="115"/>
-      </w:r>
-    </w:p>
-    <w:p>
-      <w:pPr>
-        <w:pStyle w:val="Heading2"/>
-      </w:pPr>
-      <w:bookmarkStart w:id="116" w:name="_Toc516078356"/>
-      <w:r>
-        <w:t>Login</w:t>
-      </w:r>
-      <w:bookmarkEnd w:id="116"/>
+        <w:commentReference w:id="116"/>
+      </w:r>
     </w:p>
     <w:p>
       <w:r>
         <w:pict w14:anchorId="00B45A48">
-          <v:shape id="_x0000_i1027" type="#_x0000_t75" style="width:450.75pt;height:229.5pt">
-            <v:imagedata r:id="rId13" o:title="Activity Diagram1"/>
+          <v:shape id="_x0000_i1027" type="#_x0000_t75" style="width:450.5pt;height:229.5pt">
+            <v:imagedata r:id="rId14" o:title="Activity Diagram1"/>
           </v:shape>
         </w:pict>
       </w:r>
@@ -18921,8 +19089,8 @@
     <w:p>
       <w:r>
         <w:pict w14:anchorId="0B36DDAF">
-          <v:shape id="_x0000_i1026" type="#_x0000_t75" style="width:441.75pt;height:194.25pt">
-            <v:imagedata r:id="rId14" o:title="Activity Diagram2"/>
+          <v:shape id="_x0000_i1028" type="#_x0000_t75" style="width:442pt;height:194.5pt">
+            <v:imagedata r:id="rId15" o:title="Activity Diagram2"/>
           </v:shape>
         </w:pict>
       </w:r>
@@ -18942,27 +19110,21 @@
       <w:r>
         <w:pict w14:anchorId="0848B6BC">
           <v:shape id="_x0000_i1029" type="#_x0000_t75" style="width:451.5pt;height:270pt">
-            <v:imagedata r:id="rId15" o:title="Activity Diagram3"/>
+            <v:imagedata r:id="rId16" o:title="Activity Diagram3"/>
           </v:shape>
         </w:pict>
       </w:r>
-      <w:r>
-        <w:rPr>
-          <w:rStyle w:val="CommentReference"/>
-        </w:rPr>
-        <w:commentReference w:id="120"/>
-      </w:r>
     </w:p>
     <w:p>
       <w:pPr>
         <w:pStyle w:val="Heading2"/>
       </w:pPr>
-      <w:bookmarkStart w:id="121" w:name="_Toc516078359"/>
+      <w:bookmarkStart w:id="120" w:name="_Toc516078359"/>
       <w:r>
         <w:lastRenderedPageBreak/>
         <w:t>Play round</w:t>
       </w:r>
-      <w:bookmarkEnd w:id="121"/>
+      <w:bookmarkEnd w:id="120"/>
     </w:p>
     <w:p>
       <w:r>
@@ -18986,7 +19148,7 @@
                     <pic:cNvPicPr/>
                   </pic:nvPicPr>
                   <pic:blipFill>
-                    <a:blip r:embed="rId16"/>
+                    <a:blip r:embed="rId17"/>
                     <a:stretch>
                       <a:fillRect/>
                     </a:stretch>
@@ -19014,37 +19176,31 @@
       <w:r>
         <w:t xml:space="preserve">      </w:t>
       </w:r>
-      <w:bookmarkStart w:id="122" w:name="_Toc516078360"/>
+      <w:bookmarkStart w:id="121" w:name="_Toc516078360"/>
       <w:r>
         <w:t>Submit New Question</w:t>
       </w:r>
-      <w:bookmarkEnd w:id="122"/>
+      <w:bookmarkEnd w:id="121"/>
     </w:p>
     <w:p/>
     <w:p>
       <w:r>
         <w:pict w14:anchorId="2C9D86AF">
-          <v:shape id="_x0000_i1030" type="#_x0000_t75" style="width:450.75pt;height:312pt">
-            <v:imagedata r:id="rId17" o:title="Activity Diagram5"/>
+          <v:shape id="_x0000_i1030" type="#_x0000_t75" style="width:451pt;height:312pt">
+            <v:imagedata r:id="rId18" o:title="Activity Diagram5"/>
           </v:shape>
         </w:pict>
       </w:r>
-      <w:bookmarkStart w:id="123" w:name="_GoBack"/>
-      <w:bookmarkEnd w:id="123"/>
-      <w:r>
-        <w:rPr>
-          <w:rStyle w:val="CommentReference"/>
-        </w:rPr>
-        <w:commentReference w:id="124"/>
-      </w:r>
+      <w:bookmarkStart w:id="122" w:name="_GoBack"/>
+      <w:bookmarkEnd w:id="122"/>
     </w:p>
     <w:sectPr>
-      <w:headerReference w:type="even" r:id="rId18"/>
-      <w:headerReference w:type="default" r:id="rId19"/>
-      <w:footerReference w:type="even" r:id="rId20"/>
-      <w:footerReference w:type="default" r:id="rId21"/>
-      <w:headerReference w:type="first" r:id="rId22"/>
-      <w:footerReference w:type="first" r:id="rId23"/>
+      <w:headerReference w:type="even" r:id="rId19"/>
+      <w:headerReference w:type="default" r:id="rId20"/>
+      <w:footerReference w:type="even" r:id="rId21"/>
+      <w:footerReference w:type="default" r:id="rId22"/>
+      <w:headerReference w:type="first" r:id="rId23"/>
+      <w:footerReference w:type="first" r:id="rId24"/>
       <w:pgSz w:w="11906" w:h="16838"/>
       <w:pgMar w:top="1440" w:right="1440" w:bottom="1440" w:left="1440" w:header="720" w:footer="720" w:gutter="0"/>
       <w:cols w:space="720"/>
@@ -19055,7 +19211,7 @@
 </file>
 
 <file path=word/comments.xml><?xml version="1.0" encoding="utf-8"?>
-<w:comments xmlns:wpc="http://schemas.microsoft.com/office/word/2010/wordprocessingCanvas" xmlns:mc="http://schemas.openxmlformats.org/markup-compatibility/2006" xmlns:o="urn:schemas-microsoft-com:office:office" xmlns:r="http://schemas.openxmlformats.org/officeDocument/2006/relationships" xmlns:m="http://schemas.openxmlformats.org/officeDocument/2006/math" xmlns:v="urn:schemas-microsoft-com:vml" xmlns:wp14="http://schemas.microsoft.com/office/word/2010/wordprocessingDrawing" xmlns:wp="http://schemas.openxmlformats.org/drawingml/2006/wordprocessingDrawing" xmlns:w10="urn:schemas-microsoft-com:office:word" xmlns:w="http://schemas.openxmlformats.org/wordprocessingml/2006/main" xmlns:w14="http://schemas.microsoft.com/office/word/2010/wordml" xmlns:w15="http://schemas.microsoft.com/office/word/2012/wordml" xmlns:wpg="http://schemas.microsoft.com/office/word/2010/wordprocessingGroup" xmlns:wpi="http://schemas.microsoft.com/office/word/2010/wordprocessingInk" xmlns:wne="http://schemas.microsoft.com/office/word/2006/wordml" xmlns:wps="http://schemas.microsoft.com/office/word/2010/wordprocessingShape" mc:Ignorable="w14 w15 wp14">
+<w:comments xmlns:wpc="http://schemas.microsoft.com/office/word/2010/wordprocessingCanvas" xmlns:cx="http://schemas.microsoft.com/office/drawing/2014/chartex" xmlns:cx1="http://schemas.microsoft.com/office/drawing/2015/9/8/chartex" xmlns:cx2="http://schemas.microsoft.com/office/drawing/2015/10/21/chartex" xmlns:cx3="http://schemas.microsoft.com/office/drawing/2016/5/9/chartex" xmlns:cx4="http://schemas.microsoft.com/office/drawing/2016/5/10/chartex" xmlns:cx5="http://schemas.microsoft.com/office/drawing/2016/5/11/chartex" xmlns:cx6="http://schemas.microsoft.com/office/drawing/2016/5/12/chartex" xmlns:cx7="http://schemas.microsoft.com/office/drawing/2016/5/13/chartex" xmlns:cx8="http://schemas.microsoft.com/office/drawing/2016/5/14/chartex" xmlns:mc="http://schemas.openxmlformats.org/markup-compatibility/2006" xmlns:aink="http://schemas.microsoft.com/office/drawing/2016/ink" xmlns:am3d="http://schemas.microsoft.com/office/drawing/2017/model3d" xmlns:o="urn:schemas-microsoft-com:office:office" xmlns:r="http://schemas.openxmlformats.org/officeDocument/2006/relationships" xmlns:m="http://schemas.openxmlformats.org/officeDocument/2006/math" xmlns:v="urn:schemas-microsoft-com:vml" xmlns:wp14="http://schemas.microsoft.com/office/word/2010/wordprocessingDrawing" xmlns:wp="http://schemas.openxmlformats.org/drawingml/2006/wordprocessingDrawing" xmlns:w10="urn:schemas-microsoft-com:office:word" xmlns:w="http://schemas.openxmlformats.org/wordprocessingml/2006/main" xmlns:w14="http://schemas.microsoft.com/office/word/2010/wordml" xmlns:w15="http://schemas.microsoft.com/office/word/2012/wordml" xmlns:w16cid="http://schemas.microsoft.com/office/word/2016/wordml/cid" xmlns:w16se="http://schemas.microsoft.com/office/word/2015/wordml/symex" xmlns:wpg="http://schemas.microsoft.com/office/word/2010/wordprocessingGroup" xmlns:wpi="http://schemas.microsoft.com/office/word/2010/wordprocessingInk" xmlns:wne="http://schemas.microsoft.com/office/word/2006/wordml" xmlns:wps="http://schemas.microsoft.com/office/word/2010/wordprocessingShape" mc:Ignorable="w14 w15 w16se w16cid wp14">
   <w:comment w:id="1" w:author="Michelle Vinall" w:date="2018-05-07T13:31:00Z" w:initials="MV">
     <w:p>
       <w:pPr>
@@ -19068,8 +19224,13 @@
         <w:annotationRef/>
       </w:r>
       <w:r>
-        <w:t>Do you think this needs more.</w:t>
-      </w:r>
+        <w:t xml:space="preserve">Do you think this needs </w:t>
+      </w:r>
+      <w:proofErr w:type="gramStart"/>
+      <w:r>
+        <w:t>more.</w:t>
+      </w:r>
+      <w:proofErr w:type="gramEnd"/>
     </w:p>
   </w:comment>
   <w:comment w:id="2" w:author="McKeahnie, Collin" w:date="2018-05-17T12:19:00Z" w:initials="MC">
@@ -19099,8 +19260,13 @@
         </w:rPr>
         <w:annotationRef/>
       </w:r>
-      <w:r>
-        <w:t>Not  sure on wording What do you think ideas.</w:t>
+      <w:proofErr w:type="gramStart"/>
+      <w:r>
+        <w:t>Not  sure</w:t>
+      </w:r>
+      <w:proofErr w:type="gramEnd"/>
+      <w:r>
+        <w:t xml:space="preserve"> on wording What do you think ideas.</w:t>
       </w:r>
     </w:p>
   </w:comment>
@@ -19120,7 +19286,7 @@
       </w:r>
     </w:p>
   </w:comment>
-  <w:comment w:id="115" w:author="Collin McKeahnie" w:date="2018-06-08T12:27:00Z" w:initials="CM">
+  <w:comment w:id="116" w:author="Collin McKeahnie" w:date="2018-06-09T20:21:00Z" w:initials="CM">
     <w:p>
       <w:pPr>
         <w:pStyle w:val="CommentText"/>
@@ -19132,7 +19298,7 @@
         <w:annotationRef/>
       </w:r>
       <w:r>
-        <w:t>Register and Skip are not activities in this case, as in the system is not actually doing anything so they don’t need to be there.</w:t>
+        <w:t>This is still wrong. The user only makes a single decision here ‘select login method’</w:t>
       </w:r>
     </w:p>
     <w:p>
@@ -19140,7 +19306,76 @@
         <w:pStyle w:val="CommentText"/>
       </w:pPr>
       <w:r>
-        <w:t>From ‘choose whether to register’ if you choose yes, the system will begin the create account activities</w:t>
+        <w:t>That node has 4 potential outputs</w:t>
+      </w:r>
+    </w:p>
+    <w:p>
+      <w:pPr>
+        <w:pStyle w:val="CommentText"/>
+      </w:pPr>
+    </w:p>
+    <w:p>
+      <w:pPr>
+        <w:pStyle w:val="CommentText"/>
+      </w:pPr>
+      <w:r>
+        <w:t xml:space="preserve">I would leave the </w:t>
+      </w:r>
+      <w:proofErr w:type="spellStart"/>
+      <w:r>
+        <w:t>activites</w:t>
+      </w:r>
+      <w:proofErr w:type="spellEnd"/>
+      <w:r>
+        <w:t xml:space="preserve"> that say the login selection because they make the diagram very </w:t>
+      </w:r>
+      <w:proofErr w:type="gramStart"/>
+      <w:r>
+        <w:t>clear</w:t>
+      </w:r>
+      <w:proofErr w:type="gramEnd"/>
+      <w:r>
+        <w:t xml:space="preserve"> but I would add another to each saying what that login entails</w:t>
+      </w:r>
+    </w:p>
+    <w:p>
+      <w:pPr>
+        <w:pStyle w:val="CommentText"/>
+      </w:pPr>
+      <w:r>
+        <w:t xml:space="preserve">For </w:t>
+      </w:r>
+      <w:proofErr w:type="gramStart"/>
+      <w:r>
+        <w:t>example</w:t>
+      </w:r>
+      <w:proofErr w:type="gramEnd"/>
+      <w:r>
+        <w:t xml:space="preserve"> ‘Let’s Quiz Login’ should then have an activity ‘authenticate with Let’s Quiz Server’</w:t>
+      </w:r>
+    </w:p>
+    <w:p>
+      <w:pPr>
+        <w:pStyle w:val="CommentText"/>
+      </w:pPr>
+      <w:r>
+        <w:t xml:space="preserve">And Facebook should have some ‘verify </w:t>
+      </w:r>
+      <w:proofErr w:type="spellStart"/>
+      <w:r>
+        <w:t>credintials</w:t>
+      </w:r>
+      <w:proofErr w:type="spellEnd"/>
+      <w:r>
+        <w:t xml:space="preserve"> with Facebook API’ or something</w:t>
+      </w:r>
+    </w:p>
+    <w:p>
+      <w:pPr>
+        <w:pStyle w:val="CommentText"/>
+      </w:pPr>
+      <w:r>
+        <w:t>Play as guest should have ‘adjust permission to “guest” status’ to indicate guests only have limited options</w:t>
       </w:r>
     </w:p>
   </w:comment>
@@ -19179,8 +19414,13 @@
       <w:pPr>
         <w:pStyle w:val="CommentText"/>
       </w:pPr>
-      <w:r>
-        <w:t xml:space="preserve">Also you should have a single decision node on the user side called ‘login’ or something and branch to Facebook, Google and Guest from that. </w:t>
+      <w:proofErr w:type="gramStart"/>
+      <w:r>
+        <w:t>Also</w:t>
+      </w:r>
+      <w:proofErr w:type="gramEnd"/>
+      <w:r>
+        <w:t xml:space="preserve"> you should have a single decision node on the user side called ‘login’ or something and branch to Facebook, Google and Guest from that. </w:t>
       </w:r>
     </w:p>
     <w:p>
@@ -19188,60 +19428,15 @@
         <w:pStyle w:val="CommentText"/>
       </w:pPr>
       <w:r>
-        <w:t>As it is written Play as Guest happens at the same time after you login with Google</w:t>
-      </w:r>
-    </w:p>
-  </w:comment>
-  <w:comment w:id="120" w:author="Collin McKeahnie" w:date="2018-06-08T11:53:00Z" w:initials="CM">
-    <w:p>
-      <w:pPr>
-        <w:pStyle w:val="CommentText"/>
-      </w:pPr>
-      <w:r>
-        <w:rPr>
-          <w:rStyle w:val="CommentReference"/>
-        </w:rPr>
-        <w:annotationRef/>
-      </w:r>
-      <w:r>
-        <w:t>Choose right answer and Choose wrong answer are not decisions. There should be a single decision node on the User side called ‘select answer’ or something and then correct and incorrect should come from that</w:t>
-      </w:r>
-    </w:p>
-    <w:p>
-      <w:pPr>
-        <w:pStyle w:val="CommentText"/>
-      </w:pPr>
-      <w:r>
-        <w:t>The way it is written here is appears you have to choose right answer before you can choose wrong answer</w:t>
-      </w:r>
-    </w:p>
-    <w:p>
-      <w:pPr>
-        <w:pStyle w:val="CommentText"/>
-      </w:pPr>
-    </w:p>
-    <w:p>
-      <w:pPr>
-        <w:pStyle w:val="CommentText"/>
-      </w:pPr>
-      <w:r>
-        <w:t>Also there are typos in this one, the ‘&lt;’ in correct answer and incorrect answer activities</w:t>
-      </w:r>
-    </w:p>
-  </w:comment>
-  <w:comment w:id="124" w:author="Collin McKeahnie" w:date="2018-06-08T11:52:00Z" w:initials="CM">
-    <w:p>
-      <w:pPr>
-        <w:pStyle w:val="CommentText"/>
-      </w:pPr>
-      <w:r>
-        <w:rPr>
-          <w:rStyle w:val="CommentReference"/>
-        </w:rPr>
-        <w:annotationRef/>
-      </w:r>
-      <w:r>
-        <w:t>The initial and final nodes should have a description, ie ‘users selects Submit Question from main menu’ and ‘return user to main menu’ or what ever</w:t>
+        <w:t xml:space="preserve">As it is written Play as Guest happens at the same time after </w:t>
+      </w:r>
+      <w:proofErr w:type="gramStart"/>
+      <w:r>
+        <w:t>you</w:t>
+      </w:r>
+      <w:proofErr w:type="gramEnd"/>
+      <w:r>
+        <w:t xml:space="preserve"> login with Google</w:t>
       </w:r>
     </w:p>
   </w:comment>
@@ -19249,40 +19444,28 @@
 </file>
 
 <file path=word/commentsExtended.xml><?xml version="1.0" encoding="utf-8"?>
-<w15:commentsEx xmlns:wpc="http://schemas.microsoft.com/office/word/2010/wordprocessingCanvas" xmlns:mc="http://schemas.openxmlformats.org/markup-compatibility/2006" xmlns:o="urn:schemas-microsoft-com:office:office" xmlns:r="http://schemas.openxmlformats.org/officeDocument/2006/relationships" xmlns:m="http://schemas.openxmlformats.org/officeDocument/2006/math" xmlns:v="urn:schemas-microsoft-com:vml" xmlns:wp14="http://schemas.microsoft.com/office/word/2010/wordprocessingDrawing" xmlns:wp="http://schemas.openxmlformats.org/drawingml/2006/wordprocessingDrawing" xmlns:w10="urn:schemas-microsoft-com:office:word" xmlns:w="http://schemas.openxmlformats.org/wordprocessingml/2006/main" xmlns:w14="http://schemas.microsoft.com/office/word/2010/wordml" xmlns:w15="http://schemas.microsoft.com/office/word/2012/wordml" xmlns:wpg="http://schemas.microsoft.com/office/word/2010/wordprocessingGroup" xmlns:wpi="http://schemas.microsoft.com/office/word/2010/wordprocessingInk" xmlns:wne="http://schemas.microsoft.com/office/word/2006/wordml" xmlns:wps="http://schemas.microsoft.com/office/word/2010/wordprocessingShape" mc:Ignorable="w14 w15 wp14">
+<w15:commentsEx xmlns:wpc="http://schemas.microsoft.com/office/word/2010/wordprocessingCanvas" xmlns:cx="http://schemas.microsoft.com/office/drawing/2014/chartex" xmlns:cx1="http://schemas.microsoft.com/office/drawing/2015/9/8/chartex" xmlns:cx2="http://schemas.microsoft.com/office/drawing/2015/10/21/chartex" xmlns:cx3="http://schemas.microsoft.com/office/drawing/2016/5/9/chartex" xmlns:cx4="http://schemas.microsoft.com/office/drawing/2016/5/10/chartex" xmlns:cx5="http://schemas.microsoft.com/office/drawing/2016/5/11/chartex" xmlns:cx6="http://schemas.microsoft.com/office/drawing/2016/5/12/chartex" xmlns:cx7="http://schemas.microsoft.com/office/drawing/2016/5/13/chartex" xmlns:cx8="http://schemas.microsoft.com/office/drawing/2016/5/14/chartex" xmlns:mc="http://schemas.openxmlformats.org/markup-compatibility/2006" xmlns:aink="http://schemas.microsoft.com/office/drawing/2016/ink" xmlns:am3d="http://schemas.microsoft.com/office/drawing/2017/model3d" xmlns:o="urn:schemas-microsoft-com:office:office" xmlns:r="http://schemas.openxmlformats.org/officeDocument/2006/relationships" xmlns:m="http://schemas.openxmlformats.org/officeDocument/2006/math" xmlns:v="urn:schemas-microsoft-com:vml" xmlns:wp14="http://schemas.microsoft.com/office/word/2010/wordprocessingDrawing" xmlns:wp="http://schemas.openxmlformats.org/drawingml/2006/wordprocessingDrawing" xmlns:w10="urn:schemas-microsoft-com:office:word" xmlns:w="http://schemas.openxmlformats.org/wordprocessingml/2006/main" xmlns:w14="http://schemas.microsoft.com/office/word/2010/wordml" xmlns:w15="http://schemas.microsoft.com/office/word/2012/wordml" xmlns:w16cid="http://schemas.microsoft.com/office/word/2016/wordml/cid" xmlns:w16se="http://schemas.microsoft.com/office/word/2015/wordml/symex" xmlns:wpg="http://schemas.microsoft.com/office/word/2010/wordprocessingGroup" xmlns:wpi="http://schemas.microsoft.com/office/word/2010/wordprocessingInk" xmlns:wne="http://schemas.microsoft.com/office/word/2006/wordml" xmlns:wps="http://schemas.microsoft.com/office/word/2010/wordprocessingShape" mc:Ignorable="w14 w15 w16se w16cid wp14">
   <w15:commentEx w15:paraId="71DD385D" w15:done="1"/>
   <w15:commentEx w15:paraId="165C9BDC" w15:paraIdParent="71DD385D" w15:done="1"/>
   <w15:commentEx w15:paraId="767FD6A9" w15:done="0"/>
   <w15:commentEx w15:paraId="3D9ACA85" w15:paraIdParent="767FD6A9" w15:done="0"/>
-  <w15:commentEx w15:paraId="3D414685" w15:done="0"/>
+  <w15:commentEx w15:paraId="3511C4AB" w15:done="0"/>
   <w15:commentEx w15:paraId="7F752EF0" w15:done="0"/>
-  <w15:commentEx w15:paraId="7F985289" w15:done="0"/>
-  <w15:commentEx w15:paraId="6F6AD162" w15:done="0"/>
 </w15:commentsEx>
 </file>
 
 <file path=word/commentsIds.xml><?xml version="1.0" encoding="utf-8"?>
 <w16cid:commentsIds xmlns:wpc="http://schemas.microsoft.com/office/word/2010/wordprocessingCanvas" xmlns:cx="http://schemas.microsoft.com/office/drawing/2014/chartex" xmlns:cx1="http://schemas.microsoft.com/office/drawing/2015/9/8/chartex" xmlns:cx2="http://schemas.microsoft.com/office/drawing/2015/10/21/chartex" xmlns:cx3="http://schemas.microsoft.com/office/drawing/2016/5/9/chartex" xmlns:cx4="http://schemas.microsoft.com/office/drawing/2016/5/10/chartex" xmlns:cx5="http://schemas.microsoft.com/office/drawing/2016/5/11/chartex" xmlns:cx6="http://schemas.microsoft.com/office/drawing/2016/5/12/chartex" xmlns:cx7="http://schemas.microsoft.com/office/drawing/2016/5/13/chartex" xmlns:cx8="http://schemas.microsoft.com/office/drawing/2016/5/14/chartex" xmlns:mc="http://schemas.openxmlformats.org/markup-compatibility/2006" xmlns:aink="http://schemas.microsoft.com/office/drawing/2016/ink" xmlns:am3d="http://schemas.microsoft.com/office/drawing/2017/model3d" xmlns:o="urn:schemas-microsoft-com:office:office" xmlns:r="http://schemas.openxmlformats.org/officeDocument/2006/relationships" xmlns:m="http://schemas.openxmlformats.org/officeDocument/2006/math" xmlns:v="urn:schemas-microsoft-com:vml" xmlns:wp14="http://schemas.microsoft.com/office/word/2010/wordprocessingDrawing" xmlns:wp="http://schemas.openxmlformats.org/drawingml/2006/wordprocessingDrawing" xmlns:w10="urn:schemas-microsoft-com:office:word" xmlns:w="http://schemas.openxmlformats.org/wordprocessingml/2006/main" xmlns:w14="http://schemas.microsoft.com/office/word/2010/wordml" xmlns:w15="http://schemas.microsoft.com/office/word/2012/wordml" xmlns:w16cid="http://schemas.microsoft.com/office/word/2016/wordml/cid" xmlns:w16se="http://schemas.microsoft.com/office/word/2015/wordml/symex" xmlns:wpg="http://schemas.microsoft.com/office/word/2010/wordprocessingGroup" xmlns:wpi="http://schemas.microsoft.com/office/word/2010/wordprocessingInk" xmlns:wne="http://schemas.microsoft.com/office/word/2006/wordml" xmlns:wps="http://schemas.microsoft.com/office/word/2010/wordprocessingShape" mc:Ignorable="w14 w15 w16se w16cid wp14">
-  <w16cid:commentId w16cid:paraId="6309ED25" w16cid:durableId="1EA86694"/>
   <w16cid:commentId w16cid:paraId="71DD385D" w16cid:durableId="1EA86695"/>
   <w16cid:commentId w16cid:paraId="165C9BDC" w16cid:durableId="1EA86696"/>
-  <w16cid:commentId w16cid:paraId="2EFB0928" w16cid:durableId="1EA86698"/>
-  <w16cid:commentId w16cid:paraId="713E8C9A" w16cid:durableId="1EA8669A"/>
-  <w16cid:commentId w16cid:paraId="47CCA982" w16cid:durableId="1EA8669B"/>
-  <w16cid:commentId w16cid:paraId="382771C1" w16cid:durableId="1EA8669C"/>
-  <w16cid:commentId w16cid:paraId="15B15B8B" w16cid:durableId="1EA866A5"/>
-  <w16cid:commentId w16cid:paraId="5FD388DB" w16cid:durableId="1EA866A6"/>
   <w16cid:commentId w16cid:paraId="767FD6A9" w16cid:durableId="1EA866B5"/>
   <w16cid:commentId w16cid:paraId="3D9ACA85" w16cid:durableId="1EA866B6"/>
-  <w16cid:commentId w16cid:paraId="3D414685" w16cid:durableId="1EC4F4AF"/>
-  <w16cid:commentId w16cid:paraId="7F752EF0" w16cid:durableId="1EC4ED67"/>
-  <w16cid:commentId w16cid:paraId="7F985289" w16cid:durableId="1EC4ECC8"/>
-  <w16cid:commentId w16cid:paraId="6F6AD162" w16cid:durableId="1EC4EC80"/>
+  <w16cid:commentId w16cid:paraId="3511C4AB" w16cid:durableId="1EC6B54D"/>
 </w16cid:commentsIds>
 </file>
 
 <file path=word/endnotes.xml><?xml version="1.0" encoding="utf-8"?>
-<w:endnotes xmlns:wpc="http://schemas.microsoft.com/office/word/2010/wordprocessingCanvas" xmlns:mc="http://schemas.openxmlformats.org/markup-compatibility/2006" xmlns:o="urn:schemas-microsoft-com:office:office" xmlns:r="http://schemas.openxmlformats.org/officeDocument/2006/relationships" xmlns:m="http://schemas.openxmlformats.org/officeDocument/2006/math" xmlns:v="urn:schemas-microsoft-com:vml" xmlns:wp14="http://schemas.microsoft.com/office/word/2010/wordprocessingDrawing" xmlns:wp="http://schemas.openxmlformats.org/drawingml/2006/wordprocessingDrawing" xmlns:w10="urn:schemas-microsoft-com:office:word" xmlns:w="http://schemas.openxmlformats.org/wordprocessingml/2006/main" xmlns:w14="http://schemas.microsoft.com/office/word/2010/wordml" xmlns:w15="http://schemas.microsoft.com/office/word/2012/wordml" xmlns:wpg="http://schemas.microsoft.com/office/word/2010/wordprocessingGroup" xmlns:wpi="http://schemas.microsoft.com/office/word/2010/wordprocessingInk" xmlns:wne="http://schemas.microsoft.com/office/word/2006/wordml" xmlns:wps="http://schemas.microsoft.com/office/word/2010/wordprocessingShape" mc:Ignorable="w14 w15 wp14">
+<w:endnotes xmlns:wpc="http://schemas.microsoft.com/office/word/2010/wordprocessingCanvas" xmlns:cx="http://schemas.microsoft.com/office/drawing/2014/chartex" xmlns:cx1="http://schemas.microsoft.com/office/drawing/2015/9/8/chartex" xmlns:cx2="http://schemas.microsoft.com/office/drawing/2015/10/21/chartex" xmlns:cx3="http://schemas.microsoft.com/office/drawing/2016/5/9/chartex" xmlns:cx4="http://schemas.microsoft.com/office/drawing/2016/5/10/chartex" xmlns:cx5="http://schemas.microsoft.com/office/drawing/2016/5/11/chartex" xmlns:cx6="http://schemas.microsoft.com/office/drawing/2016/5/12/chartex" xmlns:cx7="http://schemas.microsoft.com/office/drawing/2016/5/13/chartex" xmlns:cx8="http://schemas.microsoft.com/office/drawing/2016/5/14/chartex" xmlns:mc="http://schemas.openxmlformats.org/markup-compatibility/2006" xmlns:aink="http://schemas.microsoft.com/office/drawing/2016/ink" xmlns:am3d="http://schemas.microsoft.com/office/drawing/2017/model3d" xmlns:o="urn:schemas-microsoft-com:office:office" xmlns:r="http://schemas.openxmlformats.org/officeDocument/2006/relationships" xmlns:m="http://schemas.openxmlformats.org/officeDocument/2006/math" xmlns:v="urn:schemas-microsoft-com:vml" xmlns:wp14="http://schemas.microsoft.com/office/word/2010/wordprocessingDrawing" xmlns:wp="http://schemas.openxmlformats.org/drawingml/2006/wordprocessingDrawing" xmlns:w10="urn:schemas-microsoft-com:office:word" xmlns:w="http://schemas.openxmlformats.org/wordprocessingml/2006/main" xmlns:w14="http://schemas.microsoft.com/office/word/2010/wordml" xmlns:w15="http://schemas.microsoft.com/office/word/2012/wordml" xmlns:w16cid="http://schemas.microsoft.com/office/word/2016/wordml/cid" xmlns:w16se="http://schemas.microsoft.com/office/word/2015/wordml/symex" xmlns:wpg="http://schemas.microsoft.com/office/word/2010/wordprocessingGroup" xmlns:wpi="http://schemas.microsoft.com/office/word/2010/wordprocessingInk" xmlns:wne="http://schemas.microsoft.com/office/word/2006/wordml" xmlns:wps="http://schemas.microsoft.com/office/word/2010/wordprocessingShape" mc:Ignorable="w14 w15 w16se w16cid wp14">
   <w:endnote w:type="separator" w:id="-1">
     <w:p>
       <w:pPr>
@@ -19307,7 +19490,7 @@
 </file>
 
 <file path=word/footer1.xml><?xml version="1.0" encoding="utf-8"?>
-<w:ftr xmlns:wpc="http://schemas.microsoft.com/office/word/2010/wordprocessingCanvas" xmlns:mc="http://schemas.openxmlformats.org/markup-compatibility/2006" xmlns:o="urn:schemas-microsoft-com:office:office" xmlns:r="http://schemas.openxmlformats.org/officeDocument/2006/relationships" xmlns:m="http://schemas.openxmlformats.org/officeDocument/2006/math" xmlns:v="urn:schemas-microsoft-com:vml" xmlns:wp14="http://schemas.microsoft.com/office/word/2010/wordprocessingDrawing" xmlns:wp="http://schemas.openxmlformats.org/drawingml/2006/wordprocessingDrawing" xmlns:w10="urn:schemas-microsoft-com:office:word" xmlns:w="http://schemas.openxmlformats.org/wordprocessingml/2006/main" xmlns:w14="http://schemas.microsoft.com/office/word/2010/wordml" xmlns:w15="http://schemas.microsoft.com/office/word/2012/wordml" xmlns:wpg="http://schemas.microsoft.com/office/word/2010/wordprocessingGroup" xmlns:wpi="http://schemas.microsoft.com/office/word/2010/wordprocessingInk" xmlns:wne="http://schemas.microsoft.com/office/word/2006/wordml" xmlns:wps="http://schemas.microsoft.com/office/word/2010/wordprocessingShape" mc:Ignorable="w14 w15 wp14">
+<w:ftr xmlns:wpc="http://schemas.microsoft.com/office/word/2010/wordprocessingCanvas" xmlns:cx="http://schemas.microsoft.com/office/drawing/2014/chartex" xmlns:cx1="http://schemas.microsoft.com/office/drawing/2015/9/8/chartex" xmlns:cx2="http://schemas.microsoft.com/office/drawing/2015/10/21/chartex" xmlns:cx3="http://schemas.microsoft.com/office/drawing/2016/5/9/chartex" xmlns:cx4="http://schemas.microsoft.com/office/drawing/2016/5/10/chartex" xmlns:cx5="http://schemas.microsoft.com/office/drawing/2016/5/11/chartex" xmlns:cx6="http://schemas.microsoft.com/office/drawing/2016/5/12/chartex" xmlns:cx7="http://schemas.microsoft.com/office/drawing/2016/5/13/chartex" xmlns:cx8="http://schemas.microsoft.com/office/drawing/2016/5/14/chartex" xmlns:mc="http://schemas.openxmlformats.org/markup-compatibility/2006" xmlns:aink="http://schemas.microsoft.com/office/drawing/2016/ink" xmlns:am3d="http://schemas.microsoft.com/office/drawing/2017/model3d" xmlns:o="urn:schemas-microsoft-com:office:office" xmlns:r="http://schemas.openxmlformats.org/officeDocument/2006/relationships" xmlns:m="http://schemas.openxmlformats.org/officeDocument/2006/math" xmlns:v="urn:schemas-microsoft-com:vml" xmlns:wp14="http://schemas.microsoft.com/office/word/2010/wordprocessingDrawing" xmlns:wp="http://schemas.openxmlformats.org/drawingml/2006/wordprocessingDrawing" xmlns:w10="urn:schemas-microsoft-com:office:word" xmlns:w="http://schemas.openxmlformats.org/wordprocessingml/2006/main" xmlns:w14="http://schemas.microsoft.com/office/word/2010/wordml" xmlns:w15="http://schemas.microsoft.com/office/word/2012/wordml" xmlns:w16cid="http://schemas.microsoft.com/office/word/2016/wordml/cid" xmlns:w16se="http://schemas.microsoft.com/office/word/2015/wordml/symex" xmlns:wpg="http://schemas.microsoft.com/office/word/2010/wordprocessingGroup" xmlns:wpi="http://schemas.microsoft.com/office/word/2010/wordprocessingInk" xmlns:wne="http://schemas.microsoft.com/office/word/2006/wordml" xmlns:wps="http://schemas.microsoft.com/office/word/2010/wordprocessingShape" mc:Ignorable="w14 w15 w16se w16cid wp14">
   <w:p>
     <w:pPr>
       <w:pStyle w:val="Footer"/>
@@ -19317,7 +19500,7 @@
 </file>
 
 <file path=word/footer2.xml><?xml version="1.0" encoding="utf-8"?>
-<w:ftr xmlns:wpc="http://schemas.microsoft.com/office/word/2010/wordprocessingCanvas" xmlns:mc="http://schemas.openxmlformats.org/markup-compatibility/2006" xmlns:o="urn:schemas-microsoft-com:office:office" xmlns:r="http://schemas.openxmlformats.org/officeDocument/2006/relationships" xmlns:m="http://schemas.openxmlformats.org/officeDocument/2006/math" xmlns:v="urn:schemas-microsoft-com:vml" xmlns:wp14="http://schemas.microsoft.com/office/word/2010/wordprocessingDrawing" xmlns:wp="http://schemas.openxmlformats.org/drawingml/2006/wordprocessingDrawing" xmlns:w10="urn:schemas-microsoft-com:office:word" xmlns:w="http://schemas.openxmlformats.org/wordprocessingml/2006/main" xmlns:w14="http://schemas.microsoft.com/office/word/2010/wordml" xmlns:w15="http://schemas.microsoft.com/office/word/2012/wordml" xmlns:wpg="http://schemas.microsoft.com/office/word/2010/wordprocessingGroup" xmlns:wpi="http://schemas.microsoft.com/office/word/2010/wordprocessingInk" xmlns:wne="http://schemas.microsoft.com/office/word/2006/wordml" xmlns:wps="http://schemas.microsoft.com/office/word/2010/wordprocessingShape" mc:Ignorable="w14 w15 wp14">
+<w:ftr xmlns:wpc="http://schemas.microsoft.com/office/word/2010/wordprocessingCanvas" xmlns:cx="http://schemas.microsoft.com/office/drawing/2014/chartex" xmlns:cx1="http://schemas.microsoft.com/office/drawing/2015/9/8/chartex" xmlns:cx2="http://schemas.microsoft.com/office/drawing/2015/10/21/chartex" xmlns:cx3="http://schemas.microsoft.com/office/drawing/2016/5/9/chartex" xmlns:cx4="http://schemas.microsoft.com/office/drawing/2016/5/10/chartex" xmlns:cx5="http://schemas.microsoft.com/office/drawing/2016/5/11/chartex" xmlns:cx6="http://schemas.microsoft.com/office/drawing/2016/5/12/chartex" xmlns:cx7="http://schemas.microsoft.com/office/drawing/2016/5/13/chartex" xmlns:cx8="http://schemas.microsoft.com/office/drawing/2016/5/14/chartex" xmlns:mc="http://schemas.openxmlformats.org/markup-compatibility/2006" xmlns:aink="http://schemas.microsoft.com/office/drawing/2016/ink" xmlns:am3d="http://schemas.microsoft.com/office/drawing/2017/model3d" xmlns:o="urn:schemas-microsoft-com:office:office" xmlns:r="http://schemas.openxmlformats.org/officeDocument/2006/relationships" xmlns:m="http://schemas.openxmlformats.org/officeDocument/2006/math" xmlns:v="urn:schemas-microsoft-com:vml" xmlns:wp14="http://schemas.microsoft.com/office/word/2010/wordprocessingDrawing" xmlns:wp="http://schemas.openxmlformats.org/drawingml/2006/wordprocessingDrawing" xmlns:w10="urn:schemas-microsoft-com:office:word" xmlns:w="http://schemas.openxmlformats.org/wordprocessingml/2006/main" xmlns:w14="http://schemas.microsoft.com/office/word/2010/wordml" xmlns:w15="http://schemas.microsoft.com/office/word/2012/wordml" xmlns:w16cid="http://schemas.microsoft.com/office/word/2016/wordml/cid" xmlns:w16se="http://schemas.microsoft.com/office/word/2015/wordml/symex" xmlns:wpg="http://schemas.microsoft.com/office/word/2010/wordprocessingGroup" xmlns:wpi="http://schemas.microsoft.com/office/word/2010/wordprocessingInk" xmlns:wne="http://schemas.microsoft.com/office/word/2006/wordml" xmlns:wps="http://schemas.microsoft.com/office/word/2010/wordprocessingShape" mc:Ignorable="w14 w15 w16se w16cid wp14">
   <w:sdt>
     <w:sdtPr>
       <w:id w:val="-1740236682"/>
@@ -19370,7 +19553,7 @@
 </file>
 
 <file path=word/footer3.xml><?xml version="1.0" encoding="utf-8"?>
-<w:ftr xmlns:wpc="http://schemas.microsoft.com/office/word/2010/wordprocessingCanvas" xmlns:mc="http://schemas.openxmlformats.org/markup-compatibility/2006" xmlns:o="urn:schemas-microsoft-com:office:office" xmlns:r="http://schemas.openxmlformats.org/officeDocument/2006/relationships" xmlns:m="http://schemas.openxmlformats.org/officeDocument/2006/math" xmlns:v="urn:schemas-microsoft-com:vml" xmlns:wp14="http://schemas.microsoft.com/office/word/2010/wordprocessingDrawing" xmlns:wp="http://schemas.openxmlformats.org/drawingml/2006/wordprocessingDrawing" xmlns:w10="urn:schemas-microsoft-com:office:word" xmlns:w="http://schemas.openxmlformats.org/wordprocessingml/2006/main" xmlns:w14="http://schemas.microsoft.com/office/word/2010/wordml" xmlns:w15="http://schemas.microsoft.com/office/word/2012/wordml" xmlns:wpg="http://schemas.microsoft.com/office/word/2010/wordprocessingGroup" xmlns:wpi="http://schemas.microsoft.com/office/word/2010/wordprocessingInk" xmlns:wne="http://schemas.microsoft.com/office/word/2006/wordml" xmlns:wps="http://schemas.microsoft.com/office/word/2010/wordprocessingShape" mc:Ignorable="w14 w15 wp14">
+<w:ftr xmlns:wpc="http://schemas.microsoft.com/office/word/2010/wordprocessingCanvas" xmlns:cx="http://schemas.microsoft.com/office/drawing/2014/chartex" xmlns:cx1="http://schemas.microsoft.com/office/drawing/2015/9/8/chartex" xmlns:cx2="http://schemas.microsoft.com/office/drawing/2015/10/21/chartex" xmlns:cx3="http://schemas.microsoft.com/office/drawing/2016/5/9/chartex" xmlns:cx4="http://schemas.microsoft.com/office/drawing/2016/5/10/chartex" xmlns:cx5="http://schemas.microsoft.com/office/drawing/2016/5/11/chartex" xmlns:cx6="http://schemas.microsoft.com/office/drawing/2016/5/12/chartex" xmlns:cx7="http://schemas.microsoft.com/office/drawing/2016/5/13/chartex" xmlns:cx8="http://schemas.microsoft.com/office/drawing/2016/5/14/chartex" xmlns:mc="http://schemas.openxmlformats.org/markup-compatibility/2006" xmlns:aink="http://schemas.microsoft.com/office/drawing/2016/ink" xmlns:am3d="http://schemas.microsoft.com/office/drawing/2017/model3d" xmlns:o="urn:schemas-microsoft-com:office:office" xmlns:r="http://schemas.openxmlformats.org/officeDocument/2006/relationships" xmlns:m="http://schemas.openxmlformats.org/officeDocument/2006/math" xmlns:v="urn:schemas-microsoft-com:vml" xmlns:wp14="http://schemas.microsoft.com/office/word/2010/wordprocessingDrawing" xmlns:wp="http://schemas.openxmlformats.org/drawingml/2006/wordprocessingDrawing" xmlns:w10="urn:schemas-microsoft-com:office:word" xmlns:w="http://schemas.openxmlformats.org/wordprocessingml/2006/main" xmlns:w14="http://schemas.microsoft.com/office/word/2010/wordml" xmlns:w15="http://schemas.microsoft.com/office/word/2012/wordml" xmlns:w16cid="http://schemas.microsoft.com/office/word/2016/wordml/cid" xmlns:w16se="http://schemas.microsoft.com/office/word/2015/wordml/symex" xmlns:wpg="http://schemas.microsoft.com/office/word/2010/wordprocessingGroup" xmlns:wpi="http://schemas.microsoft.com/office/word/2010/wordprocessingInk" xmlns:wne="http://schemas.microsoft.com/office/word/2006/wordml" xmlns:wps="http://schemas.microsoft.com/office/word/2010/wordprocessingShape" mc:Ignorable="w14 w15 w16se w16cid wp14">
   <w:p>
     <w:pPr>
       <w:pStyle w:val="Footer"/>
@@ -19380,7 +19563,7 @@
 </file>
 
 <file path=word/footnotes.xml><?xml version="1.0" encoding="utf-8"?>
-<w:footnotes xmlns:wpc="http://schemas.microsoft.com/office/word/2010/wordprocessingCanvas" xmlns:mc="http://schemas.openxmlformats.org/markup-compatibility/2006" xmlns:o="urn:schemas-microsoft-com:office:office" xmlns:r="http://schemas.openxmlformats.org/officeDocument/2006/relationships" xmlns:m="http://schemas.openxmlformats.org/officeDocument/2006/math" xmlns:v="urn:schemas-microsoft-com:vml" xmlns:wp14="http://schemas.microsoft.com/office/word/2010/wordprocessingDrawing" xmlns:wp="http://schemas.openxmlformats.org/drawingml/2006/wordprocessingDrawing" xmlns:w10="urn:schemas-microsoft-com:office:word" xmlns:w="http://schemas.openxmlformats.org/wordprocessingml/2006/main" xmlns:w14="http://schemas.microsoft.com/office/word/2010/wordml" xmlns:w15="http://schemas.microsoft.com/office/word/2012/wordml" xmlns:wpg="http://schemas.microsoft.com/office/word/2010/wordprocessingGroup" xmlns:wpi="http://schemas.microsoft.com/office/word/2010/wordprocessingInk" xmlns:wne="http://schemas.microsoft.com/office/word/2006/wordml" xmlns:wps="http://schemas.microsoft.com/office/word/2010/wordprocessingShape" mc:Ignorable="w14 w15 wp14">
+<w:footnotes xmlns:wpc="http://schemas.microsoft.com/office/word/2010/wordprocessingCanvas" xmlns:cx="http://schemas.microsoft.com/office/drawing/2014/chartex" xmlns:cx1="http://schemas.microsoft.com/office/drawing/2015/9/8/chartex" xmlns:cx2="http://schemas.microsoft.com/office/drawing/2015/10/21/chartex" xmlns:cx3="http://schemas.microsoft.com/office/drawing/2016/5/9/chartex" xmlns:cx4="http://schemas.microsoft.com/office/drawing/2016/5/10/chartex" xmlns:cx5="http://schemas.microsoft.com/office/drawing/2016/5/11/chartex" xmlns:cx6="http://schemas.microsoft.com/office/drawing/2016/5/12/chartex" xmlns:cx7="http://schemas.microsoft.com/office/drawing/2016/5/13/chartex" xmlns:cx8="http://schemas.microsoft.com/office/drawing/2016/5/14/chartex" xmlns:mc="http://schemas.openxmlformats.org/markup-compatibility/2006" xmlns:aink="http://schemas.microsoft.com/office/drawing/2016/ink" xmlns:am3d="http://schemas.microsoft.com/office/drawing/2017/model3d" xmlns:o="urn:schemas-microsoft-com:office:office" xmlns:r="http://schemas.openxmlformats.org/officeDocument/2006/relationships" xmlns:m="http://schemas.openxmlformats.org/officeDocument/2006/math" xmlns:v="urn:schemas-microsoft-com:vml" xmlns:wp14="http://schemas.microsoft.com/office/word/2010/wordprocessingDrawing" xmlns:wp="http://schemas.openxmlformats.org/drawingml/2006/wordprocessingDrawing" xmlns:w10="urn:schemas-microsoft-com:office:word" xmlns:w="http://schemas.openxmlformats.org/wordprocessingml/2006/main" xmlns:w14="http://schemas.microsoft.com/office/word/2010/wordml" xmlns:w15="http://schemas.microsoft.com/office/word/2012/wordml" xmlns:w16cid="http://schemas.microsoft.com/office/word/2016/wordml/cid" xmlns:w16se="http://schemas.microsoft.com/office/word/2015/wordml/symex" xmlns:wpg="http://schemas.microsoft.com/office/word/2010/wordprocessingGroup" xmlns:wpi="http://schemas.microsoft.com/office/word/2010/wordprocessingInk" xmlns:wne="http://schemas.microsoft.com/office/word/2006/wordml" xmlns:wps="http://schemas.microsoft.com/office/word/2010/wordprocessingShape" mc:Ignorable="w14 w15 w16se w16cid wp14">
   <w:footnote w:type="separator" w:id="-1">
     <w:p>
       <w:pPr>
@@ -19405,7 +19588,7 @@
 </file>
 
 <file path=word/header1.xml><?xml version="1.0" encoding="utf-8"?>
-<w:hdr xmlns:wpc="http://schemas.microsoft.com/office/word/2010/wordprocessingCanvas" xmlns:mc="http://schemas.openxmlformats.org/markup-compatibility/2006" xmlns:o="urn:schemas-microsoft-com:office:office" xmlns:r="http://schemas.openxmlformats.org/officeDocument/2006/relationships" xmlns:m="http://schemas.openxmlformats.org/officeDocument/2006/math" xmlns:v="urn:schemas-microsoft-com:vml" xmlns:wp14="http://schemas.microsoft.com/office/word/2010/wordprocessingDrawing" xmlns:wp="http://schemas.openxmlformats.org/drawingml/2006/wordprocessingDrawing" xmlns:w10="urn:schemas-microsoft-com:office:word" xmlns:w="http://schemas.openxmlformats.org/wordprocessingml/2006/main" xmlns:w14="http://schemas.microsoft.com/office/word/2010/wordml" xmlns:w15="http://schemas.microsoft.com/office/word/2012/wordml" xmlns:wpg="http://schemas.microsoft.com/office/word/2010/wordprocessingGroup" xmlns:wpi="http://schemas.microsoft.com/office/word/2010/wordprocessingInk" xmlns:wne="http://schemas.microsoft.com/office/word/2006/wordml" xmlns:wps="http://schemas.microsoft.com/office/word/2010/wordprocessingShape" mc:Ignorable="w14 w15 wp14">
+<w:hdr xmlns:wpc="http://schemas.microsoft.com/office/word/2010/wordprocessingCanvas" xmlns:cx="http://schemas.microsoft.com/office/drawing/2014/chartex" xmlns:cx1="http://schemas.microsoft.com/office/drawing/2015/9/8/chartex" xmlns:cx2="http://schemas.microsoft.com/office/drawing/2015/10/21/chartex" xmlns:cx3="http://schemas.microsoft.com/office/drawing/2016/5/9/chartex" xmlns:cx4="http://schemas.microsoft.com/office/drawing/2016/5/10/chartex" xmlns:cx5="http://schemas.microsoft.com/office/drawing/2016/5/11/chartex" xmlns:cx6="http://schemas.microsoft.com/office/drawing/2016/5/12/chartex" xmlns:cx7="http://schemas.microsoft.com/office/drawing/2016/5/13/chartex" xmlns:cx8="http://schemas.microsoft.com/office/drawing/2016/5/14/chartex" xmlns:mc="http://schemas.openxmlformats.org/markup-compatibility/2006" xmlns:aink="http://schemas.microsoft.com/office/drawing/2016/ink" xmlns:am3d="http://schemas.microsoft.com/office/drawing/2017/model3d" xmlns:o="urn:schemas-microsoft-com:office:office" xmlns:r="http://schemas.openxmlformats.org/officeDocument/2006/relationships" xmlns:m="http://schemas.openxmlformats.org/officeDocument/2006/math" xmlns:v="urn:schemas-microsoft-com:vml" xmlns:wp14="http://schemas.microsoft.com/office/word/2010/wordprocessingDrawing" xmlns:wp="http://schemas.openxmlformats.org/drawingml/2006/wordprocessingDrawing" xmlns:w10="urn:schemas-microsoft-com:office:word" xmlns:w="http://schemas.openxmlformats.org/wordprocessingml/2006/main" xmlns:w14="http://schemas.microsoft.com/office/word/2010/wordml" xmlns:w15="http://schemas.microsoft.com/office/word/2012/wordml" xmlns:w16cid="http://schemas.microsoft.com/office/word/2016/wordml/cid" xmlns:w16se="http://schemas.microsoft.com/office/word/2015/wordml/symex" xmlns:wpg="http://schemas.microsoft.com/office/word/2010/wordprocessingGroup" xmlns:wpi="http://schemas.microsoft.com/office/word/2010/wordprocessingInk" xmlns:wne="http://schemas.microsoft.com/office/word/2006/wordml" xmlns:wps="http://schemas.microsoft.com/office/word/2010/wordprocessingShape" mc:Ignorable="w14 w15 w16se w16cid wp14">
   <w:p>
     <w:pPr>
       <w:pStyle w:val="Header"/>
@@ -19415,7 +19598,7 @@
 </file>
 
 <file path=word/header2.xml><?xml version="1.0" encoding="utf-8"?>
-<w:hdr xmlns:wpc="http://schemas.microsoft.com/office/word/2010/wordprocessingCanvas" xmlns:mc="http://schemas.openxmlformats.org/markup-compatibility/2006" xmlns:o="urn:schemas-microsoft-com:office:office" xmlns:r="http://schemas.openxmlformats.org/officeDocument/2006/relationships" xmlns:m="http://schemas.openxmlformats.org/officeDocument/2006/math" xmlns:v="urn:schemas-microsoft-com:vml" xmlns:wp14="http://schemas.microsoft.com/office/word/2010/wordprocessingDrawing" xmlns:wp="http://schemas.openxmlformats.org/drawingml/2006/wordprocessingDrawing" xmlns:w10="urn:schemas-microsoft-com:office:word" xmlns:w="http://schemas.openxmlformats.org/wordprocessingml/2006/main" xmlns:w14="http://schemas.microsoft.com/office/word/2010/wordml" xmlns:w15="http://schemas.microsoft.com/office/word/2012/wordml" xmlns:wpg="http://schemas.microsoft.com/office/word/2010/wordprocessingGroup" xmlns:wpi="http://schemas.microsoft.com/office/word/2010/wordprocessingInk" xmlns:wne="http://schemas.microsoft.com/office/word/2006/wordml" xmlns:wps="http://schemas.microsoft.com/office/word/2010/wordprocessingShape" mc:Ignorable="w14 w15 wp14">
+<w:hdr xmlns:wpc="http://schemas.microsoft.com/office/word/2010/wordprocessingCanvas" xmlns:cx="http://schemas.microsoft.com/office/drawing/2014/chartex" xmlns:cx1="http://schemas.microsoft.com/office/drawing/2015/9/8/chartex" xmlns:cx2="http://schemas.microsoft.com/office/drawing/2015/10/21/chartex" xmlns:cx3="http://schemas.microsoft.com/office/drawing/2016/5/9/chartex" xmlns:cx4="http://schemas.microsoft.com/office/drawing/2016/5/10/chartex" xmlns:cx5="http://schemas.microsoft.com/office/drawing/2016/5/11/chartex" xmlns:cx6="http://schemas.microsoft.com/office/drawing/2016/5/12/chartex" xmlns:cx7="http://schemas.microsoft.com/office/drawing/2016/5/13/chartex" xmlns:cx8="http://schemas.microsoft.com/office/drawing/2016/5/14/chartex" xmlns:mc="http://schemas.openxmlformats.org/markup-compatibility/2006" xmlns:aink="http://schemas.microsoft.com/office/drawing/2016/ink" xmlns:am3d="http://schemas.microsoft.com/office/drawing/2017/model3d" xmlns:o="urn:schemas-microsoft-com:office:office" xmlns:r="http://schemas.openxmlformats.org/officeDocument/2006/relationships" xmlns:m="http://schemas.openxmlformats.org/officeDocument/2006/math" xmlns:v="urn:schemas-microsoft-com:vml" xmlns:wp14="http://schemas.microsoft.com/office/word/2010/wordprocessingDrawing" xmlns:wp="http://schemas.openxmlformats.org/drawingml/2006/wordprocessingDrawing" xmlns:w10="urn:schemas-microsoft-com:office:word" xmlns:w="http://schemas.openxmlformats.org/wordprocessingml/2006/main" xmlns:w14="http://schemas.microsoft.com/office/word/2010/wordml" xmlns:w15="http://schemas.microsoft.com/office/word/2012/wordml" xmlns:w16cid="http://schemas.microsoft.com/office/word/2016/wordml/cid" xmlns:w16se="http://schemas.microsoft.com/office/word/2015/wordml/symex" xmlns:wpg="http://schemas.microsoft.com/office/word/2010/wordprocessingGroup" xmlns:wpi="http://schemas.microsoft.com/office/word/2010/wordprocessingInk" xmlns:wne="http://schemas.microsoft.com/office/word/2006/wordml" xmlns:wps="http://schemas.microsoft.com/office/word/2010/wordprocessingShape" mc:Ignorable="w14 w15 w16se w16cid wp14">
   <w:p>
     <w:pPr>
       <w:pStyle w:val="Header"/>
@@ -19428,7 +19611,7 @@
 </file>
 
 <file path=word/header3.xml><?xml version="1.0" encoding="utf-8"?>
-<w:hdr xmlns:wpc="http://schemas.microsoft.com/office/word/2010/wordprocessingCanvas" xmlns:mc="http://schemas.openxmlformats.org/markup-compatibility/2006" xmlns:o="urn:schemas-microsoft-com:office:office" xmlns:r="http://schemas.openxmlformats.org/officeDocument/2006/relationships" xmlns:m="http://schemas.openxmlformats.org/officeDocument/2006/math" xmlns:v="urn:schemas-microsoft-com:vml" xmlns:wp14="http://schemas.microsoft.com/office/word/2010/wordprocessingDrawing" xmlns:wp="http://schemas.openxmlformats.org/drawingml/2006/wordprocessingDrawing" xmlns:w10="urn:schemas-microsoft-com:office:word" xmlns:w="http://schemas.openxmlformats.org/wordprocessingml/2006/main" xmlns:w14="http://schemas.microsoft.com/office/word/2010/wordml" xmlns:w15="http://schemas.microsoft.com/office/word/2012/wordml" xmlns:wpg="http://schemas.microsoft.com/office/word/2010/wordprocessingGroup" xmlns:wpi="http://schemas.microsoft.com/office/word/2010/wordprocessingInk" xmlns:wne="http://schemas.microsoft.com/office/word/2006/wordml" xmlns:wps="http://schemas.microsoft.com/office/word/2010/wordprocessingShape" mc:Ignorable="w14 w15 wp14">
+<w:hdr xmlns:wpc="http://schemas.microsoft.com/office/word/2010/wordprocessingCanvas" xmlns:cx="http://schemas.microsoft.com/office/drawing/2014/chartex" xmlns:cx1="http://schemas.microsoft.com/office/drawing/2015/9/8/chartex" xmlns:cx2="http://schemas.microsoft.com/office/drawing/2015/10/21/chartex" xmlns:cx3="http://schemas.microsoft.com/office/drawing/2016/5/9/chartex" xmlns:cx4="http://schemas.microsoft.com/office/drawing/2016/5/10/chartex" xmlns:cx5="http://schemas.microsoft.com/office/drawing/2016/5/11/chartex" xmlns:cx6="http://schemas.microsoft.com/office/drawing/2016/5/12/chartex" xmlns:cx7="http://schemas.microsoft.com/office/drawing/2016/5/13/chartex" xmlns:cx8="http://schemas.microsoft.com/office/drawing/2016/5/14/chartex" xmlns:mc="http://schemas.openxmlformats.org/markup-compatibility/2006" xmlns:aink="http://schemas.microsoft.com/office/drawing/2016/ink" xmlns:am3d="http://schemas.microsoft.com/office/drawing/2017/model3d" xmlns:o="urn:schemas-microsoft-com:office:office" xmlns:r="http://schemas.openxmlformats.org/officeDocument/2006/relationships" xmlns:m="http://schemas.openxmlformats.org/officeDocument/2006/math" xmlns:v="urn:schemas-microsoft-com:vml" xmlns:wp14="http://schemas.microsoft.com/office/word/2010/wordprocessingDrawing" xmlns:wp="http://schemas.openxmlformats.org/drawingml/2006/wordprocessingDrawing" xmlns:w10="urn:schemas-microsoft-com:office:word" xmlns:w="http://schemas.openxmlformats.org/wordprocessingml/2006/main" xmlns:w14="http://schemas.microsoft.com/office/word/2010/wordml" xmlns:w15="http://schemas.microsoft.com/office/word/2012/wordml" xmlns:w16cid="http://schemas.microsoft.com/office/word/2016/wordml/cid" xmlns:w16se="http://schemas.microsoft.com/office/word/2015/wordml/symex" xmlns:wpg="http://schemas.microsoft.com/office/word/2010/wordprocessingGroup" xmlns:wpi="http://schemas.microsoft.com/office/word/2010/wordprocessingInk" xmlns:wne="http://schemas.microsoft.com/office/word/2006/wordml" xmlns:wps="http://schemas.microsoft.com/office/word/2010/wordprocessingShape" mc:Ignorable="w14 w15 w16se w16cid wp14">
   <w:p>
     <w:pPr>
       <w:pStyle w:val="Header"/>
@@ -19438,7 +19621,7 @@
 </file>
 
 <file path=word/numbering.xml><?xml version="1.0" encoding="utf-8"?>
-<w:numbering xmlns:wpc="http://schemas.microsoft.com/office/word/2010/wordprocessingCanvas" xmlns:mc="http://schemas.openxmlformats.org/markup-compatibility/2006" xmlns:o="urn:schemas-microsoft-com:office:office" xmlns:r="http://schemas.openxmlformats.org/officeDocument/2006/relationships" xmlns:m="http://schemas.openxmlformats.org/officeDocument/2006/math" xmlns:v="urn:schemas-microsoft-com:vml" xmlns:wp14="http://schemas.microsoft.com/office/word/2010/wordprocessingDrawing" xmlns:wp="http://schemas.openxmlformats.org/drawingml/2006/wordprocessingDrawing" xmlns:w10="urn:schemas-microsoft-com:office:word" xmlns:w="http://schemas.openxmlformats.org/wordprocessingml/2006/main" xmlns:w14="http://schemas.microsoft.com/office/word/2010/wordml" xmlns:w15="http://schemas.microsoft.com/office/word/2012/wordml" xmlns:wpg="http://schemas.microsoft.com/office/word/2010/wordprocessingGroup" xmlns:wpi="http://schemas.microsoft.com/office/word/2010/wordprocessingInk" xmlns:wne="http://schemas.microsoft.com/office/word/2006/wordml" xmlns:wps="http://schemas.microsoft.com/office/word/2010/wordprocessingShape" mc:Ignorable="w14 w15 wp14">
+<w:numbering xmlns:wpc="http://schemas.microsoft.com/office/word/2010/wordprocessingCanvas" xmlns:cx="http://schemas.microsoft.com/office/drawing/2014/chartex" xmlns:cx1="http://schemas.microsoft.com/office/drawing/2015/9/8/chartex" xmlns:cx2="http://schemas.microsoft.com/office/drawing/2015/10/21/chartex" xmlns:cx3="http://schemas.microsoft.com/office/drawing/2016/5/9/chartex" xmlns:cx4="http://schemas.microsoft.com/office/drawing/2016/5/10/chartex" xmlns:cx5="http://schemas.microsoft.com/office/drawing/2016/5/11/chartex" xmlns:cx6="http://schemas.microsoft.com/office/drawing/2016/5/12/chartex" xmlns:cx7="http://schemas.microsoft.com/office/drawing/2016/5/13/chartex" xmlns:cx8="http://schemas.microsoft.com/office/drawing/2016/5/14/chartex" xmlns:mc="http://schemas.openxmlformats.org/markup-compatibility/2006" xmlns:aink="http://schemas.microsoft.com/office/drawing/2016/ink" xmlns:am3d="http://schemas.microsoft.com/office/drawing/2017/model3d" xmlns:o="urn:schemas-microsoft-com:office:office" xmlns:r="http://schemas.openxmlformats.org/officeDocument/2006/relationships" xmlns:m="http://schemas.openxmlformats.org/officeDocument/2006/math" xmlns:v="urn:schemas-microsoft-com:vml" xmlns:wp14="http://schemas.microsoft.com/office/word/2010/wordprocessingDrawing" xmlns:wp="http://schemas.openxmlformats.org/drawingml/2006/wordprocessingDrawing" xmlns:w10="urn:schemas-microsoft-com:office:word" xmlns:w="http://schemas.openxmlformats.org/wordprocessingml/2006/main" xmlns:w14="http://schemas.microsoft.com/office/word/2010/wordml" xmlns:w15="http://schemas.microsoft.com/office/word/2012/wordml" xmlns:w16cid="http://schemas.microsoft.com/office/word/2016/wordml/cid" xmlns:w16se="http://schemas.microsoft.com/office/word/2015/wordml/symex" xmlns:wpg="http://schemas.microsoft.com/office/word/2010/wordprocessingGroup" xmlns:wpi="http://schemas.microsoft.com/office/word/2010/wordprocessingInk" xmlns:wne="http://schemas.microsoft.com/office/word/2006/wordml" xmlns:wps="http://schemas.microsoft.com/office/word/2010/wordprocessingShape" mc:Ignorable="w14 w15 w16se w16cid wp14">
   <w:abstractNum w:abstractNumId="0" w15:restartNumberingAfterBreak="0">
     <w:nsid w:val="02BA578C"/>
     <w:multiLevelType w:val="hybridMultilevel"/>
@@ -21813,7 +21996,7 @@
 </file>
 
 <file path=word/people.xml><?xml version="1.0" encoding="utf-8"?>
-<w15:people xmlns:wpc="http://schemas.microsoft.com/office/word/2010/wordprocessingCanvas" xmlns:mc="http://schemas.openxmlformats.org/markup-compatibility/2006" xmlns:o="urn:schemas-microsoft-com:office:office" xmlns:r="http://schemas.openxmlformats.org/officeDocument/2006/relationships" xmlns:m="http://schemas.openxmlformats.org/officeDocument/2006/math" xmlns:v="urn:schemas-microsoft-com:vml" xmlns:wp14="http://schemas.microsoft.com/office/word/2010/wordprocessingDrawing" xmlns:wp="http://schemas.openxmlformats.org/drawingml/2006/wordprocessingDrawing" xmlns:w10="urn:schemas-microsoft-com:office:word" xmlns:w="http://schemas.openxmlformats.org/wordprocessingml/2006/main" xmlns:w14="http://schemas.microsoft.com/office/word/2010/wordml" xmlns:w15="http://schemas.microsoft.com/office/word/2012/wordml" xmlns:wpg="http://schemas.microsoft.com/office/word/2010/wordprocessingGroup" xmlns:wpi="http://schemas.microsoft.com/office/word/2010/wordprocessingInk" xmlns:wne="http://schemas.microsoft.com/office/word/2006/wordml" xmlns:wps="http://schemas.microsoft.com/office/word/2010/wordprocessingShape" mc:Ignorable="w14 w15 wp14">
+<w15:people xmlns:wpc="http://schemas.microsoft.com/office/word/2010/wordprocessingCanvas" xmlns:cx="http://schemas.microsoft.com/office/drawing/2014/chartex" xmlns:cx1="http://schemas.microsoft.com/office/drawing/2015/9/8/chartex" xmlns:cx2="http://schemas.microsoft.com/office/drawing/2015/10/21/chartex" xmlns:cx3="http://schemas.microsoft.com/office/drawing/2016/5/9/chartex" xmlns:cx4="http://schemas.microsoft.com/office/drawing/2016/5/10/chartex" xmlns:cx5="http://schemas.microsoft.com/office/drawing/2016/5/11/chartex" xmlns:cx6="http://schemas.microsoft.com/office/drawing/2016/5/12/chartex" xmlns:cx7="http://schemas.microsoft.com/office/drawing/2016/5/13/chartex" xmlns:cx8="http://schemas.microsoft.com/office/drawing/2016/5/14/chartex" xmlns:mc="http://schemas.openxmlformats.org/markup-compatibility/2006" xmlns:aink="http://schemas.microsoft.com/office/drawing/2016/ink" xmlns:am3d="http://schemas.microsoft.com/office/drawing/2017/model3d" xmlns:o="urn:schemas-microsoft-com:office:office" xmlns:r="http://schemas.openxmlformats.org/officeDocument/2006/relationships" xmlns:m="http://schemas.openxmlformats.org/officeDocument/2006/math" xmlns:v="urn:schemas-microsoft-com:vml" xmlns:wp14="http://schemas.microsoft.com/office/word/2010/wordprocessingDrawing" xmlns:wp="http://schemas.openxmlformats.org/drawingml/2006/wordprocessingDrawing" xmlns:w10="urn:schemas-microsoft-com:office:word" xmlns:w="http://schemas.openxmlformats.org/wordprocessingml/2006/main" xmlns:w14="http://schemas.microsoft.com/office/word/2010/wordml" xmlns:w15="http://schemas.microsoft.com/office/word/2012/wordml" xmlns:w16cid="http://schemas.microsoft.com/office/word/2016/wordml/cid" xmlns:w16se="http://schemas.microsoft.com/office/word/2015/wordml/symex" xmlns:wpg="http://schemas.microsoft.com/office/word/2010/wordprocessingGroup" xmlns:wpi="http://schemas.microsoft.com/office/word/2010/wordprocessingInk" xmlns:wne="http://schemas.microsoft.com/office/word/2006/wordml" xmlns:wps="http://schemas.microsoft.com/office/word/2010/wordprocessingShape" mc:Ignorable="w14 w15 w16se w16cid wp14">
   <w15:person w15:author="Michelle Vinall">
     <w15:presenceInfo w15:providerId="Windows Live" w15:userId="9d56696d303c8ffa"/>
   </w15:person>
@@ -21827,7 +22010,7 @@
 </file>
 
 <file path=word/styles.xml><?xml version="1.0" encoding="utf-8"?>
-<w:styles xmlns:mc="http://schemas.openxmlformats.org/markup-compatibility/2006" xmlns:r="http://schemas.openxmlformats.org/officeDocument/2006/relationships" xmlns:w="http://schemas.openxmlformats.org/wordprocessingml/2006/main" xmlns:w14="http://schemas.microsoft.com/office/word/2010/wordml" xmlns:w15="http://schemas.microsoft.com/office/word/2012/wordml" mc:Ignorable="w14 w15">
+<w:styles xmlns:mc="http://schemas.openxmlformats.org/markup-compatibility/2006" xmlns:r="http://schemas.openxmlformats.org/officeDocument/2006/relationships" xmlns:w="http://schemas.openxmlformats.org/wordprocessingml/2006/main" xmlns:w14="http://schemas.microsoft.com/office/word/2010/wordml" xmlns:w15="http://schemas.microsoft.com/office/word/2012/wordml" xmlns:w16cid="http://schemas.microsoft.com/office/word/2016/wordml/cid" xmlns:w16se="http://schemas.microsoft.com/office/word/2015/wordml/symex" mc:Ignorable="w14 w15 w16se w16cid">
   <w:docDefaults>
     <w:rPrDefault>
       <w:rPr>
@@ -21843,7 +22026,7 @@
       </w:pPr>
     </w:pPrDefault>
   </w:docDefaults>
-  <w:latentStyles w:defLockedState="0" w:defUIPriority="99" w:defSemiHidden="0" w:defUnhideWhenUsed="0" w:defQFormat="0" w:count="371">
+  <w:latentStyles w:defLockedState="0" w:defUIPriority="99" w:defSemiHidden="0" w:defUnhideWhenUsed="0" w:defQFormat="0" w:count="375">
     <w:lsdException w:name="Normal" w:uiPriority="0" w:qFormat="1"/>
     <w:lsdException w:name="heading 1" w:uiPriority="9" w:qFormat="1"/>
     <w:lsdException w:name="heading 2" w:semiHidden="1" w:uiPriority="9" w:unhideWhenUsed="1" w:qFormat="1"/>
@@ -21949,7 +22132,6 @@
     <w:lsdException w:name="HTML Sample" w:semiHidden="1" w:unhideWhenUsed="1"/>
     <w:lsdException w:name="HTML Typewriter" w:semiHidden="1" w:unhideWhenUsed="1"/>
     <w:lsdException w:name="HTML Variable" w:semiHidden="1" w:unhideWhenUsed="1"/>
-    <w:lsdException w:name="Normal Table" w:semiHidden="1" w:unhideWhenUsed="1"/>
     <w:lsdException w:name="annotation subject" w:semiHidden="1" w:unhideWhenUsed="1"/>
     <w:lsdException w:name="No List" w:semiHidden="1" w:unhideWhenUsed="1"/>
     <w:lsdException w:name="Outline List 1" w:semiHidden="1" w:unhideWhenUsed="1"/>
@@ -21993,10 +22175,8 @@
     <w:lsdException w:name="Table Elegant" w:semiHidden="1" w:unhideWhenUsed="1"/>
     <w:lsdException w:name="Table Professional" w:semiHidden="1" w:unhideWhenUsed="1"/>
     <w:lsdException w:name="Table Subtle 1" w:semiHidden="1" w:unhideWhenUsed="1"/>
-    <w:lsdException w:name="Table Subtle 2" w:semiHidden="1" w:unhideWhenUsed="1"/>
     <w:lsdException w:name="Table Web 1" w:semiHidden="1" w:unhideWhenUsed="1"/>
     <w:lsdException w:name="Table Web 2" w:semiHidden="1" w:unhideWhenUsed="1"/>
-    <w:lsdException w:name="Table Web 3" w:semiHidden="1" w:unhideWhenUsed="1"/>
     <w:lsdException w:name="Balloon Text" w:semiHidden="1" w:unhideWhenUsed="1"/>
     <w:lsdException w:name="Table Grid" w:uiPriority="59"/>
     <w:lsdException w:name="Table Theme" w:semiHidden="1" w:unhideWhenUsed="1"/>
@@ -22215,6 +22395,10 @@
     <w:lsdException w:name="List Table 5 Dark Accent 6" w:uiPriority="50"/>
     <w:lsdException w:name="List Table 6 Colorful Accent 6" w:uiPriority="51"/>
     <w:lsdException w:name="List Table 7 Colorful Accent 6" w:uiPriority="52"/>
+    <w:lsdException w:name="Mention" w:semiHidden="1" w:unhideWhenUsed="1"/>
+    <w:lsdException w:name="Smart Hyperlink" w:semiHidden="1" w:unhideWhenUsed="1"/>
+    <w:lsdException w:name="Hashtag" w:semiHidden="1" w:unhideWhenUsed="1"/>
+    <w:lsdException w:name="Unresolved Mention" w:semiHidden="1" w:unhideWhenUsed="1"/>
   </w:latentStyles>
   <w:style w:type="paragraph" w:default="1" w:styleId="Normal">
     <w:name w:val="Normal"/>
@@ -23874,8 +24058,8 @@
       <w:lang w:eastAsia="en-AU"/>
     </w:rPr>
   </w:style>
-  <w:style w:type="character" w:customStyle="1" w:styleId="UnresolvedMention">
-    <w:name w:val="Unresolved Mention"/>
+  <w:style w:type="character" w:customStyle="1" w:styleId="UnresolvedMention1">
+    <w:name w:val="Unresolved Mention1"/>
     <w:basedOn w:val="DefaultParagraphFont"/>
     <w:uiPriority w:val="99"/>
     <w:semiHidden/>
@@ -23934,7 +24118,7 @@
 </file>
 
 <file path=word/glossary/document.xml><?xml version="1.0" encoding="utf-8"?>
-<w:glossaryDocument xmlns:wpc="http://schemas.microsoft.com/office/word/2010/wordprocessingCanvas" xmlns:mc="http://schemas.openxmlformats.org/markup-compatibility/2006" xmlns:o="urn:schemas-microsoft-com:office:office" xmlns:r="http://schemas.openxmlformats.org/officeDocument/2006/relationships" xmlns:m="http://schemas.openxmlformats.org/officeDocument/2006/math" xmlns:v="urn:schemas-microsoft-com:vml" xmlns:wp14="http://schemas.microsoft.com/office/word/2010/wordprocessingDrawing" xmlns:wp="http://schemas.openxmlformats.org/drawingml/2006/wordprocessingDrawing" xmlns:w10="urn:schemas-microsoft-com:office:word" xmlns:w="http://schemas.openxmlformats.org/wordprocessingml/2006/main" xmlns:w14="http://schemas.microsoft.com/office/word/2010/wordml" xmlns:w15="http://schemas.microsoft.com/office/word/2012/wordml" xmlns:wpg="http://schemas.microsoft.com/office/word/2010/wordprocessingGroup" xmlns:wpi="http://schemas.microsoft.com/office/word/2010/wordprocessingInk" xmlns:wne="http://schemas.microsoft.com/office/word/2006/wordml" xmlns:wps="http://schemas.microsoft.com/office/word/2010/wordprocessingShape" mc:Ignorable="w14 w15 wp14">
+<w:glossaryDocument xmlns:wpc="http://schemas.microsoft.com/office/word/2010/wordprocessingCanvas" xmlns:cx="http://schemas.microsoft.com/office/drawing/2014/chartex" xmlns:cx1="http://schemas.microsoft.com/office/drawing/2015/9/8/chartex" xmlns:cx2="http://schemas.microsoft.com/office/drawing/2015/10/21/chartex" xmlns:cx3="http://schemas.microsoft.com/office/drawing/2016/5/9/chartex" xmlns:cx4="http://schemas.microsoft.com/office/drawing/2016/5/10/chartex" xmlns:cx5="http://schemas.microsoft.com/office/drawing/2016/5/11/chartex" xmlns:cx6="http://schemas.microsoft.com/office/drawing/2016/5/12/chartex" xmlns:cx7="http://schemas.microsoft.com/office/drawing/2016/5/13/chartex" xmlns:cx8="http://schemas.microsoft.com/office/drawing/2016/5/14/chartex" xmlns:mc="http://schemas.openxmlformats.org/markup-compatibility/2006" xmlns:aink="http://schemas.microsoft.com/office/drawing/2016/ink" xmlns:am3d="http://schemas.microsoft.com/office/drawing/2017/model3d" xmlns:o="urn:schemas-microsoft-com:office:office" xmlns:r="http://schemas.openxmlformats.org/officeDocument/2006/relationships" xmlns:m="http://schemas.openxmlformats.org/officeDocument/2006/math" xmlns:v="urn:schemas-microsoft-com:vml" xmlns:wp14="http://schemas.microsoft.com/office/word/2010/wordprocessingDrawing" xmlns:wp="http://schemas.openxmlformats.org/drawingml/2006/wordprocessingDrawing" xmlns:w10="urn:schemas-microsoft-com:office:word" xmlns:w="http://schemas.openxmlformats.org/wordprocessingml/2006/main" xmlns:w14="http://schemas.microsoft.com/office/word/2010/wordml" xmlns:w15="http://schemas.microsoft.com/office/word/2012/wordml" xmlns:w16cid="http://schemas.microsoft.com/office/word/2016/wordml/cid" xmlns:w16se="http://schemas.microsoft.com/office/word/2015/wordml/symex" xmlns:wpg="http://schemas.microsoft.com/office/word/2010/wordprocessingGroup" xmlns:wpi="http://schemas.microsoft.com/office/word/2010/wordprocessingInk" xmlns:wne="http://schemas.microsoft.com/office/word/2006/wordml" xmlns:wps="http://schemas.microsoft.com/office/word/2010/wordprocessingShape" mc:Ignorable="w14 w15 w16se w16cid wp14">
   <w:docParts>
     <w:docPart>
       <w:docPartPr>
@@ -23958,7 +24142,7 @@
           </w:pPr>
           <w:r>
             <w:rPr>
-              <w:color w:val="2E74B5" w:themeColor="accent1" w:themeShade="BF"/>
+              <w:color w:val="2F5496" w:themeColor="accent1" w:themeShade="BF"/>
             </w:rPr>
             <w:t>[Company name]</w:t>
           </w:r>
@@ -23988,7 +24172,7 @@
           <w:r>
             <w:rPr>
               <w:rFonts w:asciiTheme="majorHAnsi" w:eastAsiaTheme="majorEastAsia" w:hAnsiTheme="majorHAnsi" w:cstheme="majorBidi"/>
-              <w:color w:val="5B9BD5" w:themeColor="accent1"/>
+              <w:color w:val="4472C4" w:themeColor="accent1"/>
               <w:sz w:val="88"/>
               <w:szCs w:val="88"/>
             </w:rPr>
@@ -24019,7 +24203,7 @@
           </w:pPr>
           <w:r>
             <w:rPr>
-              <w:color w:val="2E74B5" w:themeColor="accent1" w:themeShade="BF"/>
+              <w:color w:val="2F5496" w:themeColor="accent1" w:themeShade="BF"/>
             </w:rPr>
             <w:t>[Document subtitle]</w:t>
           </w:r>
@@ -24031,7 +24215,7 @@
 </file>
 
 <file path=word/glossary/fontTable.xml><?xml version="1.0" encoding="utf-8"?>
-<w:fonts xmlns:mc="http://schemas.openxmlformats.org/markup-compatibility/2006" xmlns:r="http://schemas.openxmlformats.org/officeDocument/2006/relationships" xmlns:w="http://schemas.openxmlformats.org/wordprocessingml/2006/main" xmlns:w14="http://schemas.microsoft.com/office/word/2010/wordml" xmlns:w15="http://schemas.microsoft.com/office/word/2012/wordml" mc:Ignorable="w14 w15">
+<w:fonts xmlns:mc="http://schemas.openxmlformats.org/markup-compatibility/2006" xmlns:r="http://schemas.openxmlformats.org/officeDocument/2006/relationships" xmlns:w="http://schemas.openxmlformats.org/wordprocessingml/2006/main" xmlns:w14="http://schemas.microsoft.com/office/word/2010/wordml" xmlns:w15="http://schemas.microsoft.com/office/word/2012/wordml" xmlns:w16cid="http://schemas.microsoft.com/office/word/2016/wordml/cid" xmlns:w16se="http://schemas.microsoft.com/office/word/2015/wordml/symex" mc:Ignorable="w14 w15 w16se w16cid">
   <w:font w:name="Calibri">
     <w:panose1 w:val="020F0502020204030204"/>
     <w:charset w:val="00"/>
@@ -24085,7 +24269,7 @@
 </file>
 
 <file path=word/glossary/settings.xml><?xml version="1.0" encoding="utf-8"?>
-<w:settings xmlns:mc="http://schemas.openxmlformats.org/markup-compatibility/2006" xmlns:o="urn:schemas-microsoft-com:office:office" xmlns:r="http://schemas.openxmlformats.org/officeDocument/2006/relationships" xmlns:m="http://schemas.openxmlformats.org/officeDocument/2006/math" xmlns:v="urn:schemas-microsoft-com:vml" xmlns:w10="urn:schemas-microsoft-com:office:word" xmlns:w="http://schemas.openxmlformats.org/wordprocessingml/2006/main" xmlns:w14="http://schemas.microsoft.com/office/word/2010/wordml" xmlns:w15="http://schemas.microsoft.com/office/word/2012/wordml" xmlns:sl="http://schemas.openxmlformats.org/schemaLibrary/2006/main" mc:Ignorable="w14 w15">
+<w:settings xmlns:mc="http://schemas.openxmlformats.org/markup-compatibility/2006" xmlns:o="urn:schemas-microsoft-com:office:office" xmlns:r="http://schemas.openxmlformats.org/officeDocument/2006/relationships" xmlns:m="http://schemas.openxmlformats.org/officeDocument/2006/math" xmlns:v="urn:schemas-microsoft-com:vml" xmlns:w10="urn:schemas-microsoft-com:office:word" xmlns:w="http://schemas.openxmlformats.org/wordprocessingml/2006/main" xmlns:w14="http://schemas.microsoft.com/office/word/2010/wordml" xmlns:w15="http://schemas.microsoft.com/office/word/2012/wordml" xmlns:w16cid="http://schemas.microsoft.com/office/word/2016/wordml/cid" xmlns:w16se="http://schemas.microsoft.com/office/word/2015/wordml/symex" xmlns:sl="http://schemas.openxmlformats.org/schemaLibrary/2006/main" mc:Ignorable="w14 w15 w16se w16cid">
   <w:view w:val="normal"/>
   <w:defaultTabStop w:val="720"/>
   <w:characterSpacingControl w:val="doNotCompress"/>
@@ -24096,9 +24280,11 @@
     <w:compatSetting w:name="enableOpenTypeFeatures" w:uri="http://schemas.microsoft.com/office/word" w:val="1"/>
     <w:compatSetting w:name="doNotFlipMirrorIndents" w:uri="http://schemas.microsoft.com/office/word" w:val="1"/>
     <w:compatSetting w:name="differentiateMultirowTableHeaders" w:uri="http://schemas.microsoft.com/office/word" w:val="1"/>
+    <w:compatSetting w:name="useWord2013TrackBottomHyphenation" w:uri="http://schemas.microsoft.com/office/word" w:val="1"/>
   </w:compat>
   <w:rsids>
     <w:rsidRoot w:val="0098235A"/>
+    <w:rsid w:val="00060750"/>
     <w:rsid w:val="00374742"/>
     <w:rsid w:val="00477BBE"/>
     <w:rsid w:val="0098235A"/>
@@ -24128,7 +24314,7 @@
 </file>
 
 <file path=word/glossary/styles.xml><?xml version="1.0" encoding="utf-8"?>
-<w:styles xmlns:mc="http://schemas.openxmlformats.org/markup-compatibility/2006" xmlns:r="http://schemas.openxmlformats.org/officeDocument/2006/relationships" xmlns:w="http://schemas.openxmlformats.org/wordprocessingml/2006/main" xmlns:w14="http://schemas.microsoft.com/office/word/2010/wordml" xmlns:w15="http://schemas.microsoft.com/office/word/2012/wordml" mc:Ignorable="w14 w15">
+<w:styles xmlns:mc="http://schemas.openxmlformats.org/markup-compatibility/2006" xmlns:r="http://schemas.openxmlformats.org/officeDocument/2006/relationships" xmlns:w="http://schemas.openxmlformats.org/wordprocessingml/2006/main" xmlns:w14="http://schemas.microsoft.com/office/word/2010/wordml" xmlns:w15="http://schemas.microsoft.com/office/word/2012/wordml" xmlns:w16cid="http://schemas.microsoft.com/office/word/2016/wordml/cid" xmlns:w16se="http://schemas.microsoft.com/office/word/2015/wordml/symex" mc:Ignorable="w14 w15 w16se w16cid">
   <w:docDefaults>
     <w:rPrDefault>
       <w:rPr>
@@ -24144,7 +24330,7 @@
       </w:pPr>
     </w:pPrDefault>
   </w:docDefaults>
-  <w:latentStyles w:defLockedState="0" w:defUIPriority="99" w:defSemiHidden="0" w:defUnhideWhenUsed="0" w:defQFormat="0" w:count="371">
+  <w:latentStyles w:defLockedState="0" w:defUIPriority="99" w:defSemiHidden="0" w:defUnhideWhenUsed="0" w:defQFormat="0" w:count="375">
     <w:lsdException w:name="Normal" w:uiPriority="0" w:qFormat="1"/>
     <w:lsdException w:name="heading 1" w:uiPriority="9" w:qFormat="1"/>
     <w:lsdException w:name="heading 2" w:semiHidden="1" w:uiPriority="9" w:unhideWhenUsed="1" w:qFormat="1"/>
@@ -24250,7 +24436,6 @@
     <w:lsdException w:name="HTML Sample" w:semiHidden="1" w:unhideWhenUsed="1"/>
     <w:lsdException w:name="HTML Typewriter" w:semiHidden="1" w:unhideWhenUsed="1"/>
     <w:lsdException w:name="HTML Variable" w:semiHidden="1" w:unhideWhenUsed="1"/>
-    <w:lsdException w:name="Normal Table" w:semiHidden="1" w:unhideWhenUsed="1"/>
     <w:lsdException w:name="annotation subject" w:semiHidden="1" w:unhideWhenUsed="1"/>
     <w:lsdException w:name="No List" w:semiHidden="1" w:unhideWhenUsed="1"/>
     <w:lsdException w:name="Outline List 1" w:semiHidden="1" w:unhideWhenUsed="1"/>
@@ -24294,10 +24479,8 @@
     <w:lsdException w:name="Table Elegant" w:semiHidden="1" w:unhideWhenUsed="1"/>
     <w:lsdException w:name="Table Professional" w:semiHidden="1" w:unhideWhenUsed="1"/>
     <w:lsdException w:name="Table Subtle 1" w:semiHidden="1" w:unhideWhenUsed="1"/>
-    <w:lsdException w:name="Table Subtle 2" w:semiHidden="1" w:unhideWhenUsed="1"/>
     <w:lsdException w:name="Table Web 1" w:semiHidden="1" w:unhideWhenUsed="1"/>
     <w:lsdException w:name="Table Web 2" w:semiHidden="1" w:unhideWhenUsed="1"/>
-    <w:lsdException w:name="Table Web 3" w:semiHidden="1" w:unhideWhenUsed="1"/>
     <w:lsdException w:name="Balloon Text" w:semiHidden="1" w:unhideWhenUsed="1"/>
     <w:lsdException w:name="Table Grid" w:uiPriority="39"/>
     <w:lsdException w:name="Table Theme" w:semiHidden="1" w:unhideWhenUsed="1"/>
@@ -24516,6 +24699,10 @@
     <w:lsdException w:name="List Table 5 Dark Accent 6" w:uiPriority="50"/>
     <w:lsdException w:name="List Table 6 Colorful Accent 6" w:uiPriority="51"/>
     <w:lsdException w:name="List Table 7 Colorful Accent 6" w:uiPriority="52"/>
+    <w:lsdException w:name="Mention" w:semiHidden="1" w:unhideWhenUsed="1"/>
+    <w:lsdException w:name="Smart Hyperlink" w:semiHidden="1" w:unhideWhenUsed="1"/>
+    <w:lsdException w:name="Hashtag" w:semiHidden="1" w:unhideWhenUsed="1"/>
+    <w:lsdException w:name="Unresolved Mention" w:semiHidden="1" w:unhideWhenUsed="1"/>
   </w:latentStyles>
   <w:style w:type="paragraph" w:default="1" w:styleId="Normal">
     <w:name w:val="Normal"/>
@@ -24576,7 +24763,7 @@
 </file>
 
 <file path=word/glossary/webSettings.xml><?xml version="1.0" encoding="utf-8"?>
-<w:webSettings xmlns:mc="http://schemas.openxmlformats.org/markup-compatibility/2006" xmlns:r="http://schemas.openxmlformats.org/officeDocument/2006/relationships" xmlns:w="http://schemas.openxmlformats.org/wordprocessingml/2006/main" xmlns:w14="http://schemas.microsoft.com/office/word/2010/wordml" xmlns:w15="http://schemas.microsoft.com/office/word/2012/wordml" mc:Ignorable="w14 w15">
+<w:webSettings xmlns:mc="http://schemas.openxmlformats.org/markup-compatibility/2006" xmlns:r="http://schemas.openxmlformats.org/officeDocument/2006/relationships" xmlns:w="http://schemas.openxmlformats.org/wordprocessingml/2006/main" xmlns:w14="http://schemas.microsoft.com/office/word/2010/wordml" xmlns:w15="http://schemas.microsoft.com/office/word/2012/wordml" xmlns:w16cid="http://schemas.microsoft.com/office/word/2016/wordml/cid" xmlns:w16se="http://schemas.microsoft.com/office/word/2015/wordml/symex" mc:Ignorable="w14 w15 w16se w16cid">
   <w:optimizeForBrowser/>
   <w:allowPNG/>
 </w:webSettings>
@@ -24848,7 +25035,7 @@
 </file>
 
 <file path=customXml/itemProps1.xml><?xml version="1.0" encoding="utf-8"?>
-<ds:datastoreItem xmlns:ds="http://schemas.openxmlformats.org/officeDocument/2006/customXml" ds:itemID="{9072B6DF-15A3-4301-AD44-7FDF8F55B78A}">
+<ds:datastoreItem xmlns:ds="http://schemas.openxmlformats.org/officeDocument/2006/customXml" ds:itemID="{04BE1FCD-C533-4837-82A5-6A757E0871AB}">
   <ds:schemaRefs>
     <ds:schemaRef ds:uri="http://schemas.openxmlformats.org/officeDocument/2006/bibliography"/>
   </ds:schemaRefs>

</xml_diff>

<commit_message>
Addressed activity diagram dependent on Charnes comment
</commit_message>
<xml_diff>
--- a/Lets Quiz Initial Requirement Model.docx
+++ b/Lets Quiz Initial Requirement Model.docx
@@ -1,6 +1,6 @@
 
 <file path=word/document.xml><?xml version="1.0" encoding="utf-8"?>
-<w:document xmlns:wpc="http://schemas.microsoft.com/office/word/2010/wordprocessingCanvas" xmlns:cx="http://schemas.microsoft.com/office/drawing/2014/chartex" xmlns:cx1="http://schemas.microsoft.com/office/drawing/2015/9/8/chartex" xmlns:cx2="http://schemas.microsoft.com/office/drawing/2015/10/21/chartex" xmlns:cx3="http://schemas.microsoft.com/office/drawing/2016/5/9/chartex" xmlns:cx4="http://schemas.microsoft.com/office/drawing/2016/5/10/chartex" xmlns:cx5="http://schemas.microsoft.com/office/drawing/2016/5/11/chartex" xmlns:cx6="http://schemas.microsoft.com/office/drawing/2016/5/12/chartex" xmlns:cx7="http://schemas.microsoft.com/office/drawing/2016/5/13/chartex" xmlns:cx8="http://schemas.microsoft.com/office/drawing/2016/5/14/chartex" xmlns:mc="http://schemas.openxmlformats.org/markup-compatibility/2006" xmlns:aink="http://schemas.microsoft.com/office/drawing/2016/ink" xmlns:am3d="http://schemas.microsoft.com/office/drawing/2017/model3d" xmlns:o="urn:schemas-microsoft-com:office:office" xmlns:r="http://schemas.openxmlformats.org/officeDocument/2006/relationships" xmlns:m="http://schemas.openxmlformats.org/officeDocument/2006/math" xmlns:v="urn:schemas-microsoft-com:vml" xmlns:wp14="http://schemas.microsoft.com/office/word/2010/wordprocessingDrawing" xmlns:wp="http://schemas.openxmlformats.org/drawingml/2006/wordprocessingDrawing" xmlns:w10="urn:schemas-microsoft-com:office:word" xmlns:w="http://schemas.openxmlformats.org/wordprocessingml/2006/main" xmlns:w14="http://schemas.microsoft.com/office/word/2010/wordml" xmlns:w15="http://schemas.microsoft.com/office/word/2012/wordml" xmlns:w16cid="http://schemas.microsoft.com/office/word/2016/wordml/cid" xmlns:w16se="http://schemas.microsoft.com/office/word/2015/wordml/symex" xmlns:wpg="http://schemas.microsoft.com/office/word/2010/wordprocessingGroup" xmlns:wpi="http://schemas.microsoft.com/office/word/2010/wordprocessingInk" xmlns:wne="http://schemas.microsoft.com/office/word/2006/wordml" xmlns:wps="http://schemas.microsoft.com/office/word/2010/wordprocessingShape" mc:Ignorable="w14 w15 w16se w16cid wp14">
+<w:document xmlns:wpc="http://schemas.microsoft.com/office/word/2010/wordprocessingCanvas" xmlns:mc="http://schemas.openxmlformats.org/markup-compatibility/2006" xmlns:o="urn:schemas-microsoft-com:office:office" xmlns:r="http://schemas.openxmlformats.org/officeDocument/2006/relationships" xmlns:m="http://schemas.openxmlformats.org/officeDocument/2006/math" xmlns:v="urn:schemas-microsoft-com:vml" xmlns:wp14="http://schemas.microsoft.com/office/word/2010/wordprocessingDrawing" xmlns:wp="http://schemas.openxmlformats.org/drawingml/2006/wordprocessingDrawing" xmlns:w10="urn:schemas-microsoft-com:office:word" xmlns:w="http://schemas.openxmlformats.org/wordprocessingml/2006/main" xmlns:w14="http://schemas.microsoft.com/office/word/2010/wordml" xmlns:w15="http://schemas.microsoft.com/office/word/2012/wordml" xmlns:wpg="http://schemas.microsoft.com/office/word/2010/wordprocessingGroup" xmlns:wpi="http://schemas.microsoft.com/office/word/2010/wordprocessingInk" xmlns:wne="http://schemas.microsoft.com/office/word/2006/wordml" xmlns:wps="http://schemas.microsoft.com/office/word/2010/wordprocessingShape" mc:Ignorable="w14 w15 wp14">
   <w:body>
     <w:p>
       <w:pPr>
@@ -9601,15 +9601,7 @@
         <w:t>ing.</w:t>
       </w:r>
       <w:r>
-        <w:t xml:space="preserve">  Users will also </w:t>
-      </w:r>
-      <w:proofErr w:type="gramStart"/>
-      <w:r>
-        <w:t>have the ability to</w:t>
-      </w:r>
-      <w:proofErr w:type="gramEnd"/>
-      <w:r>
-        <w:t xml:space="preserve"> submit their own questions</w:t>
+        <w:t xml:space="preserve">  Users will also have the ability to submit their own questions</w:t>
       </w:r>
       <w:r>
         <w:t>, which allows the question pool to grow and improve over time</w:t>
@@ -10197,15 +10189,7 @@
         </w:numPr>
       </w:pPr>
       <w:r>
-        <w:t xml:space="preserve">Networking services will be required for multi-player playing or to login with Facebook or Google Services, and for </w:t>
-      </w:r>
-      <w:proofErr w:type="gramStart"/>
-      <w:r>
-        <w:t>the majority of</w:t>
-      </w:r>
-      <w:proofErr w:type="gramEnd"/>
-      <w:r>
-        <w:t xml:space="preserve"> </w:t>
+        <w:t xml:space="preserve">Networking services will be required for multi-player playing or to login with Facebook or Google Services, and for the majority of </w:t>
       </w:r>
       <w:r>
         <w:t>interactions available in the game</w:t>
@@ -10369,15 +10353,7 @@
         <w:t>The game mechanisms should be ea</w:t>
       </w:r>
       <w:r>
-        <w:t xml:space="preserve">sy to </w:t>
-      </w:r>
-      <w:proofErr w:type="gramStart"/>
-      <w:r>
-        <w:t>learn, and</w:t>
-      </w:r>
-      <w:proofErr w:type="gramEnd"/>
-      <w:r>
-        <w:t xml:space="preserve"> navigate around</w:t>
+        <w:t>sy to learn, and navigate around</w:t>
       </w:r>
       <w:r>
         <w:t>.</w:t>
@@ -10437,15 +10413,7 @@
         </w:numPr>
       </w:pPr>
       <w:r>
-        <w:t xml:space="preserve">The application should have no more than 1 hour down time in any </w:t>
-      </w:r>
-      <w:proofErr w:type="gramStart"/>
-      <w:r>
-        <w:t>2 month</w:t>
-      </w:r>
-      <w:proofErr w:type="gramEnd"/>
-      <w:r>
-        <w:t xml:space="preserve"> period</w:t>
+        <w:t>The application should have no more than 1 hour down time in any 2 month period</w:t>
       </w:r>
     </w:p>
     <w:p>
@@ -10606,16 +10574,11 @@
       <w:r>
         <w:t xml:space="preserve"> so it will be </w:t>
       </w:r>
-      <w:proofErr w:type="gramStart"/>
       <w:r>
         <w:t xml:space="preserve">necessary </w:t>
       </w:r>
       <w:r>
-        <w:t xml:space="preserve"> to</w:t>
-      </w:r>
-      <w:proofErr w:type="gramEnd"/>
-      <w:r>
-        <w:t xml:space="preserve"> begin with refactorable, clean code</w:t>
+        <w:t xml:space="preserve"> to begin with refactorable, clean code</w:t>
       </w:r>
       <w:r>
         <w:t xml:space="preserve"> and thorough documentation</w:t>
@@ -10679,26 +10642,10 @@
         <w:t>are</w:t>
       </w:r>
       <w:r>
-        <w:t xml:space="preserve"> needed to authenticate </w:t>
-      </w:r>
-      <w:proofErr w:type="gramStart"/>
-      <w:r>
-        <w:t>users</w:t>
-      </w:r>
-      <w:proofErr w:type="gramEnd"/>
-      <w:r>
-        <w:t xml:space="preserve"> logins and will assist in these processes</w:t>
-      </w:r>
-      <w:r>
-        <w:t xml:space="preserve">. These services will include a </w:t>
-      </w:r>
-      <w:proofErr w:type="gramStart"/>
-      <w:r>
-        <w:t>Lets</w:t>
-      </w:r>
-      <w:proofErr w:type="gramEnd"/>
-      <w:r>
-        <w:t xml:space="preserve"> Quiz account which will authenticate users. Facebook and Google logins will have their logins authenticated by their systems authentication processes.</w:t>
+        <w:t xml:space="preserve"> needed to authenticate users logins and will assist in these processes</w:t>
+      </w:r>
+      <w:r>
+        <w:t>. These services will include a Lets Quiz account which will authenticate users. Facebook and Google logins will have their logins authenticated by their systems authentication processes.</w:t>
       </w:r>
     </w:p>
     <w:p>
@@ -10916,8 +10863,8 @@
             <v:path o:extrusionok="f" gradientshapeok="t" o:connecttype="rect"/>
             <o:lock v:ext="edit" aspectratio="t"/>
           </v:shapetype>
-          <v:shape id="_x0000_i1025" type="#_x0000_t75" style="width:451pt;height:261.5pt">
-            <v:imagedata r:id="rId11" o:title="Class Diagram1"/>
+          <v:shape id="_x0000_i1025" type="#_x0000_t75" style="width:450.75pt;height:261.75pt">
+            <v:imagedata r:id="rId10" o:title="Class Diagram1"/>
           </v:shape>
         </w:pict>
       </w:r>
@@ -11743,13 +11690,8 @@
       <w:pPr>
         <w:ind w:left="720" w:firstLine="720"/>
       </w:pPr>
-      <w:proofErr w:type="gramStart"/>
-      <w:r>
-        <w:t>So</w:t>
-      </w:r>
-      <w:proofErr w:type="gramEnd"/>
-      <w:r>
-        <w:t xml:space="preserve"> the application can send score data to data base for updating</w:t>
+      <w:r>
+        <w:t>So the application can send score data to data base for updating</w:t>
       </w:r>
     </w:p>
     <w:p>
@@ -13073,15 +13015,7 @@
               <w:cnfStyle w:val="000000100000" w:firstRow="0" w:lastRow="0" w:firstColumn="0" w:lastColumn="0" w:oddVBand="0" w:evenVBand="0" w:oddHBand="1" w:evenHBand="0" w:firstRowFirstColumn="0" w:firstRowLastColumn="0" w:lastRowFirstColumn="0" w:lastRowLastColumn="0"/>
             </w:pPr>
             <w:r>
-              <w:t xml:space="preserve">System cannot connect to </w:t>
-            </w:r>
-            <w:proofErr w:type="gramStart"/>
-            <w:r>
-              <w:t>lets</w:t>
-            </w:r>
-            <w:proofErr w:type="gramEnd"/>
-            <w:r>
-              <w:t xml:space="preserve"> quiz server to </w:t>
+              <w:t xml:space="preserve">System cannot connect to lets quiz server to </w:t>
             </w:r>
             <w:r>
               <w:t>create account</w:t>
@@ -13465,18 +13399,10 @@
         <w:ind w:left="0"/>
       </w:pPr>
       <w:r>
-        <w:t xml:space="preserve">The use case begins when the user presses </w:t>
-      </w:r>
-      <w:proofErr w:type="gramStart"/>
-      <w:r>
-        <w:t xml:space="preserve">a </w:t>
-      </w:r>
-      <w:r>
-        <w:t>choses</w:t>
-      </w:r>
-      <w:proofErr w:type="gramEnd"/>
-      <w:r>
-        <w:t xml:space="preserve"> to login with an existing Let’s Quiz account  </w:t>
+        <w:t xml:space="preserve">The use case begins when the user presses a </w:t>
+      </w:r>
+      <w:r>
+        <w:t xml:space="preserve">choses to login with an existing Let’s Quiz account  </w:t>
       </w:r>
     </w:p>
     <w:tbl>
@@ -14250,15 +14176,7 @@
               <w:cnfStyle w:val="000000100000" w:firstRow="0" w:lastRow="0" w:firstColumn="0" w:lastColumn="0" w:oddVBand="0" w:evenVBand="0" w:oddHBand="1" w:evenHBand="0" w:firstRowFirstColumn="0" w:firstRowLastColumn="0" w:lastRowFirstColumn="0" w:lastRowLastColumn="0"/>
             </w:pPr>
             <w:r>
-              <w:t xml:space="preserve">System connects to </w:t>
-            </w:r>
-            <w:proofErr w:type="gramStart"/>
-            <w:r>
-              <w:t>lets</w:t>
-            </w:r>
-            <w:proofErr w:type="gramEnd"/>
-            <w:r>
-              <w:t xml:space="preserve"> quiz server but cannot verify details</w:t>
+              <w:t>System connects to lets quiz server but cannot verify details</w:t>
             </w:r>
           </w:p>
         </w:tc>
@@ -14329,16 +14247,8 @@
               <w:rPr>
                 <w:b w:val="0"/>
               </w:rPr>
-              <w:t xml:space="preserve"> </w:t>
-            </w:r>
-            <w:proofErr w:type="gramStart"/>
-            <w:r>
-              <w:rPr>
-                <w:b w:val="0"/>
-              </w:rPr>
-              <w:t>corrects</w:t>
-            </w:r>
-            <w:proofErr w:type="gramEnd"/>
+              <w:t xml:space="preserve"> corrects</w:t>
+            </w:r>
             <w:r>
               <w:rPr>
                 <w:b w:val="0"/>
@@ -14491,15 +14401,7 @@
               <w:cnfStyle w:val="000000100000" w:firstRow="0" w:lastRow="0" w:firstColumn="0" w:lastColumn="0" w:oddVBand="0" w:evenVBand="0" w:oddHBand="1" w:evenHBand="0" w:firstRowFirstColumn="0" w:firstRowLastColumn="0" w:lastRowFirstColumn="0" w:lastRowLastColumn="0"/>
             </w:pPr>
             <w:r>
-              <w:t xml:space="preserve">System connects to </w:t>
-            </w:r>
-            <w:proofErr w:type="gramStart"/>
-            <w:r>
-              <w:t>lets</w:t>
-            </w:r>
-            <w:proofErr w:type="gramEnd"/>
-            <w:r>
-              <w:t xml:space="preserve"> quiz server but cannot verify details</w:t>
+              <w:t>System connects to lets quiz server but cannot verify details</w:t>
             </w:r>
           </w:p>
         </w:tc>
@@ -14986,15 +14888,7 @@
               <w:cnfStyle w:val="000000000000" w:firstRow="0" w:lastRow="0" w:firstColumn="0" w:lastColumn="0" w:oddVBand="0" w:evenVBand="0" w:oddHBand="0" w:evenHBand="0" w:firstRowFirstColumn="0" w:firstRowLastColumn="0" w:lastRowFirstColumn="0" w:lastRowLastColumn="0"/>
             </w:pPr>
             <w:r>
-              <w:t xml:space="preserve">System cannot connect to </w:t>
-            </w:r>
-            <w:proofErr w:type="gramStart"/>
-            <w:r>
-              <w:t>lets</w:t>
-            </w:r>
-            <w:proofErr w:type="gramEnd"/>
-            <w:r>
-              <w:t xml:space="preserve"> quiz server to verify user details</w:t>
+              <w:t>System cannot connect to lets quiz server to verify user details</w:t>
             </w:r>
             <w:r>
               <w:t xml:space="preserve"> </w:t>
@@ -15213,13 +15107,8 @@
               <w:cnfStyle w:val="000000100000" w:firstRow="0" w:lastRow="0" w:firstColumn="0" w:lastColumn="0" w:oddVBand="0" w:evenVBand="0" w:oddHBand="1" w:evenHBand="0" w:firstRowFirstColumn="0" w:firstRowLastColumn="0" w:lastRowFirstColumn="0" w:lastRowLastColumn="0"/>
             </w:pPr>
             <w:r>
-              <w:t xml:space="preserve">System displays Facebook </w:t>
-            </w:r>
-            <w:proofErr w:type="gramStart"/>
-            <w:r>
-              <w:t>popup  login</w:t>
-            </w:r>
-            <w:proofErr w:type="gramEnd"/>
+              <w:t>System displays Facebook popup  login</w:t>
+            </w:r>
           </w:p>
           <w:p>
             <w:pPr>
@@ -15588,7 +15477,6 @@
               </w:rPr>
               <w:t xml:space="preserve">Play </w:t>
             </w:r>
-            <w:proofErr w:type="gramStart"/>
             <w:r>
               <w:rPr>
                 <w:b w:val="0"/>
@@ -15605,14 +15493,7 @@
               <w:rPr>
                 <w:b w:val="0"/>
               </w:rPr>
-              <w:t xml:space="preserve"> email</w:t>
-            </w:r>
-            <w:proofErr w:type="gramEnd"/>
-            <w:r>
-              <w:rPr>
-                <w:b w:val="0"/>
-              </w:rPr>
-              <w:t>/username and password</w:t>
+              <w:t xml:space="preserve"> email/username and password</w:t>
             </w:r>
           </w:p>
           <w:p>
@@ -16631,13 +16512,8 @@
             <w:tcW w:w="4508" w:type="dxa"/>
           </w:tcPr>
           <w:p>
-            <w:proofErr w:type="gramStart"/>
-            <w:r>
-              <w:t>4.3  No</w:t>
-            </w:r>
-            <w:proofErr w:type="gramEnd"/>
-            <w:r>
-              <w:t xml:space="preserve"> score given</w:t>
+            <w:r>
+              <w:t>4.3  No score given</w:t>
             </w:r>
           </w:p>
         </w:tc>
@@ -16923,13 +16799,8 @@
             <w:pPr>
               <w:cnfStyle w:val="000000100000" w:firstRow="0" w:lastRow="0" w:firstColumn="0" w:lastColumn="0" w:oddVBand="0" w:evenVBand="0" w:oddHBand="1" w:evenHBand="0" w:firstRowFirstColumn="0" w:firstRowLastColumn="0" w:lastRowFirstColumn="0" w:lastRowLastColumn="0"/>
             </w:pPr>
-            <w:proofErr w:type="gramStart"/>
-            <w:r>
-              <w:t>1.3  A</w:t>
-            </w:r>
-            <w:proofErr w:type="gramEnd"/>
-            <w:r>
-              <w:t xml:space="preserve"> popup message alerts the user to the server error</w:t>
+            <w:r>
+              <w:t>1.3  A popup message alerts the user to the server error</w:t>
             </w:r>
           </w:p>
           <w:p>
@@ -17292,13 +17163,8 @@
       </w:r>
     </w:p>
     <w:p>
-      <w:proofErr w:type="gramStart"/>
-      <w:r>
-        <w:t>So</w:t>
-      </w:r>
-      <w:proofErr w:type="gramEnd"/>
-      <w:r>
-        <w:t xml:space="preserve"> the application can send score data to data base for updating</w:t>
+      <w:r>
+        <w:t>So the application can send score data to data base for updating</w:t>
       </w:r>
     </w:p>
     <w:p>
@@ -17356,15 +17222,7 @@
     </w:p>
     <w:p>
       <w:r>
-        <w:t xml:space="preserve">The person playing the round </w:t>
-      </w:r>
-      <w:proofErr w:type="gramStart"/>
-      <w:r>
-        <w:t>who’s</w:t>
-      </w:r>
-      <w:proofErr w:type="gramEnd"/>
-      <w:r>
-        <w:t xml:space="preserve"> </w:t>
+        <w:t xml:space="preserve">The person playing the round who’s </w:t>
       </w:r>
       <w:r>
         <w:t>score is</w:t>
@@ -17500,15 +17358,7 @@
     </w:p>
     <w:p>
       <w:r>
-        <w:t xml:space="preserve">A player must have </w:t>
-      </w:r>
-      <w:proofErr w:type="gramStart"/>
-      <w:r>
-        <w:t>completes</w:t>
-      </w:r>
-      <w:proofErr w:type="gramEnd"/>
-      <w:r>
-        <w:t xml:space="preserve"> at least one round</w:t>
+        <w:t>A player must have completes at least one round</w:t>
       </w:r>
     </w:p>
     <w:p>
@@ -18353,15 +18203,7 @@
     </w:p>
     <w:p>
       <w:r>
-        <w:t xml:space="preserve">Give an error message to the user so they can rectify the problem, or upon an unrecoverable error the application will safely </w:t>
-      </w:r>
-      <w:proofErr w:type="gramStart"/>
-      <w:r>
-        <w:t>terminate</w:t>
-      </w:r>
-      <w:proofErr w:type="gramEnd"/>
-      <w:r>
-        <w:t xml:space="preserve"> and the user can restart it.</w:t>
+        <w:t>Give an error message to the user so they can rectify the problem, or upon an unrecoverable error the application will safely terminate and the user can restart it.</w:t>
       </w:r>
     </w:p>
     <w:p>
@@ -18955,7 +18797,7 @@
                     </pic:cNvPicPr>
                   </pic:nvPicPr>
                   <pic:blipFill>
-                    <a:blip r:embed="rId12">
+                    <a:blip r:embed="rId11">
                       <a:extLst>
                         <a:ext uri="{28A0092B-C50C-407E-A947-70E740481C1C}">
                           <a14:useLocalDpi xmlns:a14="http://schemas.microsoft.com/office/drawing/2010/main" val="0"/>
@@ -19031,8 +18873,8 @@
     <w:p>
       <w:r>
         <w:pict w14:anchorId="7257FC32">
-          <v:shape id="_x0000_i1026" type="#_x0000_t75" style="width:451pt;height:274.5pt">
-            <v:imagedata r:id="rId13" o:title="Activity Diagram1"/>
+          <v:shape id="_x0000_i1026" type="#_x0000_t75" style="width:450.75pt;height:274.5pt">
+            <v:imagedata r:id="rId12" o:title="Activity Diagram1"/>
           </v:shape>
         </w:pict>
       </w:r>
@@ -19062,9 +18904,9 @@
     </w:p>
     <w:p>
       <w:r>
-        <w:pict w14:anchorId="00B45A48">
-          <v:shape id="_x0000_i1027" type="#_x0000_t75" style="width:450.5pt;height:229.5pt">
-            <v:imagedata r:id="rId14" o:title="Activity Diagram1"/>
+        <w:pict w14:anchorId="04F8E418">
+          <v:shape id="_x0000_i1030" type="#_x0000_t75" style="width:450.75pt;height:246.75pt">
+            <v:imagedata r:id="rId13" o:title="Activity Diagram10"/>
           </v:shape>
         </w:pict>
       </w:r>
@@ -19074,23 +18916,31 @@
         </w:rPr>
         <w:commentReference w:id="117"/>
       </w:r>
+      <w:bookmarkStart w:id="118" w:name="_GoBack"/>
+      <w:bookmarkEnd w:id="118"/>
+      <w:r>
+        <w:rPr>
+          <w:rStyle w:val="CommentReference"/>
+        </w:rPr>
+        <w:commentReference w:id="119"/>
+      </w:r>
     </w:p>
     <w:p>
       <w:pPr>
         <w:pStyle w:val="Heading2"/>
       </w:pPr>
-      <w:bookmarkStart w:id="118" w:name="_Toc516078357"/>
+      <w:bookmarkStart w:id="120" w:name="_Toc516078357"/>
       <w:r>
         <w:lastRenderedPageBreak/>
         <w:t>Start a game</w:t>
       </w:r>
-      <w:bookmarkEnd w:id="118"/>
+      <w:bookmarkEnd w:id="120"/>
     </w:p>
     <w:p>
       <w:r>
         <w:pict w14:anchorId="0B36DDAF">
-          <v:shape id="_x0000_i1028" type="#_x0000_t75" style="width:442pt;height:194.5pt">
-            <v:imagedata r:id="rId15" o:title="Activity Diagram2"/>
+          <v:shape id="_x0000_i1027" type="#_x0000_t75" style="width:441.75pt;height:194.25pt">
+            <v:imagedata r:id="rId14" o:title="Activity Diagram2"/>
           </v:shape>
         </w:pict>
       </w:r>
@@ -19099,18 +18949,18 @@
       <w:pPr>
         <w:pStyle w:val="Heading2"/>
       </w:pPr>
-      <w:bookmarkStart w:id="119" w:name="_Toc516078358"/>
+      <w:bookmarkStart w:id="121" w:name="_Toc516078358"/>
       <w:r>
         <w:t>Answer Question</w:t>
       </w:r>
-      <w:bookmarkEnd w:id="119"/>
+      <w:bookmarkEnd w:id="121"/>
     </w:p>
     <w:p/>
     <w:p>
       <w:r>
         <w:pict w14:anchorId="0848B6BC">
-          <v:shape id="_x0000_i1029" type="#_x0000_t75" style="width:451.5pt;height:270pt">
-            <v:imagedata r:id="rId16" o:title="Activity Diagram3"/>
+          <v:shape id="_x0000_i1028" type="#_x0000_t75" style="width:451.5pt;height:270pt">
+            <v:imagedata r:id="rId15" o:title="Activity Diagram3"/>
           </v:shape>
         </w:pict>
       </w:r>
@@ -19119,12 +18969,12 @@
       <w:pPr>
         <w:pStyle w:val="Heading2"/>
       </w:pPr>
-      <w:bookmarkStart w:id="120" w:name="_Toc516078359"/>
+      <w:bookmarkStart w:id="122" w:name="_Toc516078359"/>
       <w:r>
         <w:lastRenderedPageBreak/>
         <w:t>Play round</w:t>
       </w:r>
-      <w:bookmarkEnd w:id="120"/>
+      <w:bookmarkEnd w:id="122"/>
     </w:p>
     <w:p>
       <w:r>
@@ -19148,7 +18998,7 @@
                     <pic:cNvPicPr/>
                   </pic:nvPicPr>
                   <pic:blipFill>
-                    <a:blip r:embed="rId17"/>
+                    <a:blip r:embed="rId16"/>
                     <a:stretch>
                       <a:fillRect/>
                     </a:stretch>
@@ -19176,31 +19026,29 @@
       <w:r>
         <w:t xml:space="preserve">      </w:t>
       </w:r>
-      <w:bookmarkStart w:id="121" w:name="_Toc516078360"/>
+      <w:bookmarkStart w:id="123" w:name="_Toc516078360"/>
       <w:r>
         <w:t>Submit New Question</w:t>
       </w:r>
-      <w:bookmarkEnd w:id="121"/>
+      <w:bookmarkEnd w:id="123"/>
     </w:p>
     <w:p/>
     <w:p>
       <w:r>
         <w:pict w14:anchorId="2C9D86AF">
-          <v:shape id="_x0000_i1030" type="#_x0000_t75" style="width:451pt;height:312pt">
-            <v:imagedata r:id="rId18" o:title="Activity Diagram5"/>
+          <v:shape id="_x0000_i1029" type="#_x0000_t75" style="width:450.75pt;height:312pt">
+            <v:imagedata r:id="rId17" o:title="Activity Diagram5"/>
           </v:shape>
         </w:pict>
       </w:r>
-      <w:bookmarkStart w:id="122" w:name="_GoBack"/>
-      <w:bookmarkEnd w:id="122"/>
     </w:p>
     <w:sectPr>
-      <w:headerReference w:type="even" r:id="rId19"/>
-      <w:headerReference w:type="default" r:id="rId20"/>
-      <w:footerReference w:type="even" r:id="rId21"/>
-      <w:footerReference w:type="default" r:id="rId22"/>
-      <w:headerReference w:type="first" r:id="rId23"/>
-      <w:footerReference w:type="first" r:id="rId24"/>
+      <w:headerReference w:type="even" r:id="rId18"/>
+      <w:headerReference w:type="default" r:id="rId19"/>
+      <w:footerReference w:type="even" r:id="rId20"/>
+      <w:footerReference w:type="default" r:id="rId21"/>
+      <w:headerReference w:type="first" r:id="rId22"/>
+      <w:footerReference w:type="first" r:id="rId23"/>
       <w:pgSz w:w="11906" w:h="16838"/>
       <w:pgMar w:top="1440" w:right="1440" w:bottom="1440" w:left="1440" w:header="720" w:footer="720" w:gutter="0"/>
       <w:cols w:space="720"/>
@@ -19211,7 +19059,7 @@
 </file>
 
 <file path=word/comments.xml><?xml version="1.0" encoding="utf-8"?>
-<w:comments xmlns:wpc="http://schemas.microsoft.com/office/word/2010/wordprocessingCanvas" xmlns:cx="http://schemas.microsoft.com/office/drawing/2014/chartex" xmlns:cx1="http://schemas.microsoft.com/office/drawing/2015/9/8/chartex" xmlns:cx2="http://schemas.microsoft.com/office/drawing/2015/10/21/chartex" xmlns:cx3="http://schemas.microsoft.com/office/drawing/2016/5/9/chartex" xmlns:cx4="http://schemas.microsoft.com/office/drawing/2016/5/10/chartex" xmlns:cx5="http://schemas.microsoft.com/office/drawing/2016/5/11/chartex" xmlns:cx6="http://schemas.microsoft.com/office/drawing/2016/5/12/chartex" xmlns:cx7="http://schemas.microsoft.com/office/drawing/2016/5/13/chartex" xmlns:cx8="http://schemas.microsoft.com/office/drawing/2016/5/14/chartex" xmlns:mc="http://schemas.openxmlformats.org/markup-compatibility/2006" xmlns:aink="http://schemas.microsoft.com/office/drawing/2016/ink" xmlns:am3d="http://schemas.microsoft.com/office/drawing/2017/model3d" xmlns:o="urn:schemas-microsoft-com:office:office" xmlns:r="http://schemas.openxmlformats.org/officeDocument/2006/relationships" xmlns:m="http://schemas.openxmlformats.org/officeDocument/2006/math" xmlns:v="urn:schemas-microsoft-com:vml" xmlns:wp14="http://schemas.microsoft.com/office/word/2010/wordprocessingDrawing" xmlns:wp="http://schemas.openxmlformats.org/drawingml/2006/wordprocessingDrawing" xmlns:w10="urn:schemas-microsoft-com:office:word" xmlns:w="http://schemas.openxmlformats.org/wordprocessingml/2006/main" xmlns:w14="http://schemas.microsoft.com/office/word/2010/wordml" xmlns:w15="http://schemas.microsoft.com/office/word/2012/wordml" xmlns:w16cid="http://schemas.microsoft.com/office/word/2016/wordml/cid" xmlns:w16se="http://schemas.microsoft.com/office/word/2015/wordml/symex" xmlns:wpg="http://schemas.microsoft.com/office/word/2010/wordprocessingGroup" xmlns:wpi="http://schemas.microsoft.com/office/word/2010/wordprocessingInk" xmlns:wne="http://schemas.microsoft.com/office/word/2006/wordml" xmlns:wps="http://schemas.microsoft.com/office/word/2010/wordprocessingShape" mc:Ignorable="w14 w15 w16se w16cid wp14">
+<w:comments xmlns:wpc="http://schemas.microsoft.com/office/word/2010/wordprocessingCanvas" xmlns:mc="http://schemas.openxmlformats.org/markup-compatibility/2006" xmlns:o="urn:schemas-microsoft-com:office:office" xmlns:r="http://schemas.openxmlformats.org/officeDocument/2006/relationships" xmlns:m="http://schemas.openxmlformats.org/officeDocument/2006/math" xmlns:v="urn:schemas-microsoft-com:vml" xmlns:wp14="http://schemas.microsoft.com/office/word/2010/wordprocessingDrawing" xmlns:wp="http://schemas.openxmlformats.org/drawingml/2006/wordprocessingDrawing" xmlns:w10="urn:schemas-microsoft-com:office:word" xmlns:w="http://schemas.openxmlformats.org/wordprocessingml/2006/main" xmlns:w14="http://schemas.microsoft.com/office/word/2010/wordml" xmlns:w15="http://schemas.microsoft.com/office/word/2012/wordml" xmlns:wpg="http://schemas.microsoft.com/office/word/2010/wordprocessingGroup" xmlns:wpi="http://schemas.microsoft.com/office/word/2010/wordprocessingInk" xmlns:wne="http://schemas.microsoft.com/office/word/2006/wordml" xmlns:wps="http://schemas.microsoft.com/office/word/2010/wordprocessingShape" mc:Ignorable="w14 w15 wp14">
   <w:comment w:id="1" w:author="Michelle Vinall" w:date="2018-05-07T13:31:00Z" w:initials="MV">
     <w:p>
       <w:pPr>
@@ -19224,13 +19072,8 @@
         <w:annotationRef/>
       </w:r>
       <w:r>
-        <w:t xml:space="preserve">Do you think this needs </w:t>
-      </w:r>
-      <w:proofErr w:type="gramStart"/>
-      <w:r>
-        <w:t>more.</w:t>
-      </w:r>
-      <w:proofErr w:type="gramEnd"/>
+        <w:t>Do you think this needs more.</w:t>
+      </w:r>
     </w:p>
   </w:comment>
   <w:comment w:id="2" w:author="McKeahnie, Collin" w:date="2018-05-17T12:19:00Z" w:initials="MC">
@@ -19260,13 +19103,8 @@
         </w:rPr>
         <w:annotationRef/>
       </w:r>
-      <w:proofErr w:type="gramStart"/>
-      <w:r>
-        <w:t>Not  sure</w:t>
-      </w:r>
-      <w:proofErr w:type="gramEnd"/>
-      <w:r>
-        <w:t xml:space="preserve"> on wording What do you think ideas.</w:t>
+      <w:r>
+        <w:t>Not  sure on wording What do you think ideas.</w:t>
       </w:r>
     </w:p>
   </w:comment>
@@ -19319,23 +19157,7 @@
         <w:pStyle w:val="CommentText"/>
       </w:pPr>
       <w:r>
-        <w:t xml:space="preserve">I would leave the </w:t>
-      </w:r>
-      <w:proofErr w:type="spellStart"/>
-      <w:r>
-        <w:t>activites</w:t>
-      </w:r>
-      <w:proofErr w:type="spellEnd"/>
-      <w:r>
-        <w:t xml:space="preserve"> that say the login selection because they make the diagram very </w:t>
-      </w:r>
-      <w:proofErr w:type="gramStart"/>
-      <w:r>
-        <w:t>clear</w:t>
-      </w:r>
-      <w:proofErr w:type="gramEnd"/>
-      <w:r>
-        <w:t xml:space="preserve"> but I would add another to each saying what that login entails</w:t>
+        <w:t>I would leave the activites that say the login selection because they make the diagram very clear but I would add another to each saying what that login entails</w:t>
       </w:r>
     </w:p>
     <w:p>
@@ -19343,15 +19165,7 @@
         <w:pStyle w:val="CommentText"/>
       </w:pPr>
       <w:r>
-        <w:t xml:space="preserve">For </w:t>
-      </w:r>
-      <w:proofErr w:type="gramStart"/>
-      <w:r>
-        <w:t>example</w:t>
-      </w:r>
-      <w:proofErr w:type="gramEnd"/>
-      <w:r>
-        <w:t xml:space="preserve"> ‘Let’s Quiz Login’ should then have an activity ‘authenticate with Let’s Quiz Server’</w:t>
+        <w:t>For example ‘Let’s Quiz Login’ should then have an activity ‘authenticate with Let’s Quiz Server’</w:t>
       </w:r>
     </w:p>
     <w:p>
@@ -19359,15 +19173,7 @@
         <w:pStyle w:val="CommentText"/>
       </w:pPr>
       <w:r>
-        <w:t xml:space="preserve">And Facebook should have some ‘verify </w:t>
-      </w:r>
-      <w:proofErr w:type="spellStart"/>
-      <w:r>
-        <w:t>credintials</w:t>
-      </w:r>
-      <w:proofErr w:type="spellEnd"/>
-      <w:r>
-        <w:t xml:space="preserve"> with Facebook API’ or something</w:t>
+        <w:t>And Facebook should have some ‘verify credintials with Facebook API’ or something</w:t>
       </w:r>
     </w:p>
     <w:p>
@@ -19414,13 +19220,8 @@
       <w:pPr>
         <w:pStyle w:val="CommentText"/>
       </w:pPr>
-      <w:proofErr w:type="gramStart"/>
-      <w:r>
-        <w:t>Also</w:t>
-      </w:r>
-      <w:proofErr w:type="gramEnd"/>
-      <w:r>
-        <w:t xml:space="preserve"> you should have a single decision node on the user side called ‘login’ or something and branch to Facebook, Google and Guest from that. </w:t>
+      <w:r>
+        <w:t xml:space="preserve">Also you should have a single decision node on the user side called ‘login’ or something and branch to Facebook, Google and Guest from that. </w:t>
       </w:r>
     </w:p>
     <w:p>
@@ -19428,15 +19229,23 @@
         <w:pStyle w:val="CommentText"/>
       </w:pPr>
       <w:r>
-        <w:t xml:space="preserve">As it is written Play as Guest happens at the same time after </w:t>
-      </w:r>
-      <w:proofErr w:type="gramStart"/>
-      <w:r>
-        <w:t>you</w:t>
-      </w:r>
-      <w:proofErr w:type="gramEnd"/>
-      <w:r>
-        <w:t xml:space="preserve"> login with Google</w:t>
+        <w:t>As it is written Play as Guest happens at the same time after you login with Google</w:t>
+      </w:r>
+    </w:p>
+  </w:comment>
+  <w:comment w:id="119" w:author="Michelle Vinall" w:date="2018-06-09T23:54:00Z" w:initials="MV">
+    <w:p>
+      <w:pPr>
+        <w:pStyle w:val="CommentText"/>
+      </w:pPr>
+      <w:r>
+        <w:rPr>
+          <w:rStyle w:val="CommentReference"/>
+        </w:rPr>
+        <w:annotationRef/>
+      </w:r>
+      <w:r>
+        <w:t>Aaron agreed this one still waiting for Charnes to comment</w:t>
       </w:r>
     </w:p>
   </w:comment>
@@ -19444,13 +19253,14 @@
 </file>
 
 <file path=word/commentsExtended.xml><?xml version="1.0" encoding="utf-8"?>
-<w15:commentsEx xmlns:wpc="http://schemas.microsoft.com/office/word/2010/wordprocessingCanvas" xmlns:cx="http://schemas.microsoft.com/office/drawing/2014/chartex" xmlns:cx1="http://schemas.microsoft.com/office/drawing/2015/9/8/chartex" xmlns:cx2="http://schemas.microsoft.com/office/drawing/2015/10/21/chartex" xmlns:cx3="http://schemas.microsoft.com/office/drawing/2016/5/9/chartex" xmlns:cx4="http://schemas.microsoft.com/office/drawing/2016/5/10/chartex" xmlns:cx5="http://schemas.microsoft.com/office/drawing/2016/5/11/chartex" xmlns:cx6="http://schemas.microsoft.com/office/drawing/2016/5/12/chartex" xmlns:cx7="http://schemas.microsoft.com/office/drawing/2016/5/13/chartex" xmlns:cx8="http://schemas.microsoft.com/office/drawing/2016/5/14/chartex" xmlns:mc="http://schemas.openxmlformats.org/markup-compatibility/2006" xmlns:aink="http://schemas.microsoft.com/office/drawing/2016/ink" xmlns:am3d="http://schemas.microsoft.com/office/drawing/2017/model3d" xmlns:o="urn:schemas-microsoft-com:office:office" xmlns:r="http://schemas.openxmlformats.org/officeDocument/2006/relationships" xmlns:m="http://schemas.openxmlformats.org/officeDocument/2006/math" xmlns:v="urn:schemas-microsoft-com:vml" xmlns:wp14="http://schemas.microsoft.com/office/word/2010/wordprocessingDrawing" xmlns:wp="http://schemas.openxmlformats.org/drawingml/2006/wordprocessingDrawing" xmlns:w10="urn:schemas-microsoft-com:office:word" xmlns:w="http://schemas.openxmlformats.org/wordprocessingml/2006/main" xmlns:w14="http://schemas.microsoft.com/office/word/2010/wordml" xmlns:w15="http://schemas.microsoft.com/office/word/2012/wordml" xmlns:w16cid="http://schemas.microsoft.com/office/word/2016/wordml/cid" xmlns:w16se="http://schemas.microsoft.com/office/word/2015/wordml/symex" xmlns:wpg="http://schemas.microsoft.com/office/word/2010/wordprocessingGroup" xmlns:wpi="http://schemas.microsoft.com/office/word/2010/wordprocessingInk" xmlns:wne="http://schemas.microsoft.com/office/word/2006/wordml" xmlns:wps="http://schemas.microsoft.com/office/word/2010/wordprocessingShape" mc:Ignorable="w14 w15 w16se w16cid wp14">
+<w15:commentsEx xmlns:wpc="http://schemas.microsoft.com/office/word/2010/wordprocessingCanvas" xmlns:mc="http://schemas.openxmlformats.org/markup-compatibility/2006" xmlns:o="urn:schemas-microsoft-com:office:office" xmlns:r="http://schemas.openxmlformats.org/officeDocument/2006/relationships" xmlns:m="http://schemas.openxmlformats.org/officeDocument/2006/math" xmlns:v="urn:schemas-microsoft-com:vml" xmlns:wp14="http://schemas.microsoft.com/office/word/2010/wordprocessingDrawing" xmlns:wp="http://schemas.openxmlformats.org/drawingml/2006/wordprocessingDrawing" xmlns:w10="urn:schemas-microsoft-com:office:word" xmlns:w="http://schemas.openxmlformats.org/wordprocessingml/2006/main" xmlns:w14="http://schemas.microsoft.com/office/word/2010/wordml" xmlns:w15="http://schemas.microsoft.com/office/word/2012/wordml" xmlns:wpg="http://schemas.microsoft.com/office/word/2010/wordprocessingGroup" xmlns:wpi="http://schemas.microsoft.com/office/word/2010/wordprocessingInk" xmlns:wne="http://schemas.microsoft.com/office/word/2006/wordml" xmlns:wps="http://schemas.microsoft.com/office/word/2010/wordprocessingShape" mc:Ignorable="w14 w15 wp14">
   <w15:commentEx w15:paraId="71DD385D" w15:done="1"/>
   <w15:commentEx w15:paraId="165C9BDC" w15:paraIdParent="71DD385D" w15:done="1"/>
   <w15:commentEx w15:paraId="767FD6A9" w15:done="0"/>
   <w15:commentEx w15:paraId="3D9ACA85" w15:paraIdParent="767FD6A9" w15:done="0"/>
   <w15:commentEx w15:paraId="3511C4AB" w15:done="0"/>
   <w15:commentEx w15:paraId="7F752EF0" w15:done="0"/>
+  <w15:commentEx w15:paraId="5FA198AA" w15:paraIdParent="7F752EF0" w15:done="0"/>
 </w15:commentsEx>
 </file>
 
@@ -19465,7 +19275,7 @@
 </file>
 
 <file path=word/endnotes.xml><?xml version="1.0" encoding="utf-8"?>
-<w:endnotes xmlns:wpc="http://schemas.microsoft.com/office/word/2010/wordprocessingCanvas" xmlns:cx="http://schemas.microsoft.com/office/drawing/2014/chartex" xmlns:cx1="http://schemas.microsoft.com/office/drawing/2015/9/8/chartex" xmlns:cx2="http://schemas.microsoft.com/office/drawing/2015/10/21/chartex" xmlns:cx3="http://schemas.microsoft.com/office/drawing/2016/5/9/chartex" xmlns:cx4="http://schemas.microsoft.com/office/drawing/2016/5/10/chartex" xmlns:cx5="http://schemas.microsoft.com/office/drawing/2016/5/11/chartex" xmlns:cx6="http://schemas.microsoft.com/office/drawing/2016/5/12/chartex" xmlns:cx7="http://schemas.microsoft.com/office/drawing/2016/5/13/chartex" xmlns:cx8="http://schemas.microsoft.com/office/drawing/2016/5/14/chartex" xmlns:mc="http://schemas.openxmlformats.org/markup-compatibility/2006" xmlns:aink="http://schemas.microsoft.com/office/drawing/2016/ink" xmlns:am3d="http://schemas.microsoft.com/office/drawing/2017/model3d" xmlns:o="urn:schemas-microsoft-com:office:office" xmlns:r="http://schemas.openxmlformats.org/officeDocument/2006/relationships" xmlns:m="http://schemas.openxmlformats.org/officeDocument/2006/math" xmlns:v="urn:schemas-microsoft-com:vml" xmlns:wp14="http://schemas.microsoft.com/office/word/2010/wordprocessingDrawing" xmlns:wp="http://schemas.openxmlformats.org/drawingml/2006/wordprocessingDrawing" xmlns:w10="urn:schemas-microsoft-com:office:word" xmlns:w="http://schemas.openxmlformats.org/wordprocessingml/2006/main" xmlns:w14="http://schemas.microsoft.com/office/word/2010/wordml" xmlns:w15="http://schemas.microsoft.com/office/word/2012/wordml" xmlns:w16cid="http://schemas.microsoft.com/office/word/2016/wordml/cid" xmlns:w16se="http://schemas.microsoft.com/office/word/2015/wordml/symex" xmlns:wpg="http://schemas.microsoft.com/office/word/2010/wordprocessingGroup" xmlns:wpi="http://schemas.microsoft.com/office/word/2010/wordprocessingInk" xmlns:wne="http://schemas.microsoft.com/office/word/2006/wordml" xmlns:wps="http://schemas.microsoft.com/office/word/2010/wordprocessingShape" mc:Ignorable="w14 w15 w16se w16cid wp14">
+<w:endnotes xmlns:wpc="http://schemas.microsoft.com/office/word/2010/wordprocessingCanvas" xmlns:mc="http://schemas.openxmlformats.org/markup-compatibility/2006" xmlns:o="urn:schemas-microsoft-com:office:office" xmlns:r="http://schemas.openxmlformats.org/officeDocument/2006/relationships" xmlns:m="http://schemas.openxmlformats.org/officeDocument/2006/math" xmlns:v="urn:schemas-microsoft-com:vml" xmlns:wp14="http://schemas.microsoft.com/office/word/2010/wordprocessingDrawing" xmlns:wp="http://schemas.openxmlformats.org/drawingml/2006/wordprocessingDrawing" xmlns:w10="urn:schemas-microsoft-com:office:word" xmlns:w="http://schemas.openxmlformats.org/wordprocessingml/2006/main" xmlns:w14="http://schemas.microsoft.com/office/word/2010/wordml" xmlns:w15="http://schemas.microsoft.com/office/word/2012/wordml" xmlns:wpg="http://schemas.microsoft.com/office/word/2010/wordprocessingGroup" xmlns:wpi="http://schemas.microsoft.com/office/word/2010/wordprocessingInk" xmlns:wne="http://schemas.microsoft.com/office/word/2006/wordml" xmlns:wps="http://schemas.microsoft.com/office/word/2010/wordprocessingShape" mc:Ignorable="w14 w15 wp14">
   <w:endnote w:type="separator" w:id="-1">
     <w:p>
       <w:pPr>
@@ -19490,7 +19300,7 @@
 </file>
 
 <file path=word/footer1.xml><?xml version="1.0" encoding="utf-8"?>
-<w:ftr xmlns:wpc="http://schemas.microsoft.com/office/word/2010/wordprocessingCanvas" xmlns:cx="http://schemas.microsoft.com/office/drawing/2014/chartex" xmlns:cx1="http://schemas.microsoft.com/office/drawing/2015/9/8/chartex" xmlns:cx2="http://schemas.microsoft.com/office/drawing/2015/10/21/chartex" xmlns:cx3="http://schemas.microsoft.com/office/drawing/2016/5/9/chartex" xmlns:cx4="http://schemas.microsoft.com/office/drawing/2016/5/10/chartex" xmlns:cx5="http://schemas.microsoft.com/office/drawing/2016/5/11/chartex" xmlns:cx6="http://schemas.microsoft.com/office/drawing/2016/5/12/chartex" xmlns:cx7="http://schemas.microsoft.com/office/drawing/2016/5/13/chartex" xmlns:cx8="http://schemas.microsoft.com/office/drawing/2016/5/14/chartex" xmlns:mc="http://schemas.openxmlformats.org/markup-compatibility/2006" xmlns:aink="http://schemas.microsoft.com/office/drawing/2016/ink" xmlns:am3d="http://schemas.microsoft.com/office/drawing/2017/model3d" xmlns:o="urn:schemas-microsoft-com:office:office" xmlns:r="http://schemas.openxmlformats.org/officeDocument/2006/relationships" xmlns:m="http://schemas.openxmlformats.org/officeDocument/2006/math" xmlns:v="urn:schemas-microsoft-com:vml" xmlns:wp14="http://schemas.microsoft.com/office/word/2010/wordprocessingDrawing" xmlns:wp="http://schemas.openxmlformats.org/drawingml/2006/wordprocessingDrawing" xmlns:w10="urn:schemas-microsoft-com:office:word" xmlns:w="http://schemas.openxmlformats.org/wordprocessingml/2006/main" xmlns:w14="http://schemas.microsoft.com/office/word/2010/wordml" xmlns:w15="http://schemas.microsoft.com/office/word/2012/wordml" xmlns:w16cid="http://schemas.microsoft.com/office/word/2016/wordml/cid" xmlns:w16se="http://schemas.microsoft.com/office/word/2015/wordml/symex" xmlns:wpg="http://schemas.microsoft.com/office/word/2010/wordprocessingGroup" xmlns:wpi="http://schemas.microsoft.com/office/word/2010/wordprocessingInk" xmlns:wne="http://schemas.microsoft.com/office/word/2006/wordml" xmlns:wps="http://schemas.microsoft.com/office/word/2010/wordprocessingShape" mc:Ignorable="w14 w15 w16se w16cid wp14">
+<w:ftr xmlns:wpc="http://schemas.microsoft.com/office/word/2010/wordprocessingCanvas" xmlns:mc="http://schemas.openxmlformats.org/markup-compatibility/2006" xmlns:o="urn:schemas-microsoft-com:office:office" xmlns:r="http://schemas.openxmlformats.org/officeDocument/2006/relationships" xmlns:m="http://schemas.openxmlformats.org/officeDocument/2006/math" xmlns:v="urn:schemas-microsoft-com:vml" xmlns:wp14="http://schemas.microsoft.com/office/word/2010/wordprocessingDrawing" xmlns:wp="http://schemas.openxmlformats.org/drawingml/2006/wordprocessingDrawing" xmlns:w10="urn:schemas-microsoft-com:office:word" xmlns:w="http://schemas.openxmlformats.org/wordprocessingml/2006/main" xmlns:w14="http://schemas.microsoft.com/office/word/2010/wordml" xmlns:w15="http://schemas.microsoft.com/office/word/2012/wordml" xmlns:wpg="http://schemas.microsoft.com/office/word/2010/wordprocessingGroup" xmlns:wpi="http://schemas.microsoft.com/office/word/2010/wordprocessingInk" xmlns:wne="http://schemas.microsoft.com/office/word/2006/wordml" xmlns:wps="http://schemas.microsoft.com/office/word/2010/wordprocessingShape" mc:Ignorable="w14 w15 wp14">
   <w:p>
     <w:pPr>
       <w:pStyle w:val="Footer"/>
@@ -19500,7 +19310,7 @@
 </file>
 
 <file path=word/footer2.xml><?xml version="1.0" encoding="utf-8"?>
-<w:ftr xmlns:wpc="http://schemas.microsoft.com/office/word/2010/wordprocessingCanvas" xmlns:cx="http://schemas.microsoft.com/office/drawing/2014/chartex" xmlns:cx1="http://schemas.microsoft.com/office/drawing/2015/9/8/chartex" xmlns:cx2="http://schemas.microsoft.com/office/drawing/2015/10/21/chartex" xmlns:cx3="http://schemas.microsoft.com/office/drawing/2016/5/9/chartex" xmlns:cx4="http://schemas.microsoft.com/office/drawing/2016/5/10/chartex" xmlns:cx5="http://schemas.microsoft.com/office/drawing/2016/5/11/chartex" xmlns:cx6="http://schemas.microsoft.com/office/drawing/2016/5/12/chartex" xmlns:cx7="http://schemas.microsoft.com/office/drawing/2016/5/13/chartex" xmlns:cx8="http://schemas.microsoft.com/office/drawing/2016/5/14/chartex" xmlns:mc="http://schemas.openxmlformats.org/markup-compatibility/2006" xmlns:aink="http://schemas.microsoft.com/office/drawing/2016/ink" xmlns:am3d="http://schemas.microsoft.com/office/drawing/2017/model3d" xmlns:o="urn:schemas-microsoft-com:office:office" xmlns:r="http://schemas.openxmlformats.org/officeDocument/2006/relationships" xmlns:m="http://schemas.openxmlformats.org/officeDocument/2006/math" xmlns:v="urn:schemas-microsoft-com:vml" xmlns:wp14="http://schemas.microsoft.com/office/word/2010/wordprocessingDrawing" xmlns:wp="http://schemas.openxmlformats.org/drawingml/2006/wordprocessingDrawing" xmlns:w10="urn:schemas-microsoft-com:office:word" xmlns:w="http://schemas.openxmlformats.org/wordprocessingml/2006/main" xmlns:w14="http://schemas.microsoft.com/office/word/2010/wordml" xmlns:w15="http://schemas.microsoft.com/office/word/2012/wordml" xmlns:w16cid="http://schemas.microsoft.com/office/word/2016/wordml/cid" xmlns:w16se="http://schemas.microsoft.com/office/word/2015/wordml/symex" xmlns:wpg="http://schemas.microsoft.com/office/word/2010/wordprocessingGroup" xmlns:wpi="http://schemas.microsoft.com/office/word/2010/wordprocessingInk" xmlns:wne="http://schemas.microsoft.com/office/word/2006/wordml" xmlns:wps="http://schemas.microsoft.com/office/word/2010/wordprocessingShape" mc:Ignorable="w14 w15 w16se w16cid wp14">
+<w:ftr xmlns:wpc="http://schemas.microsoft.com/office/word/2010/wordprocessingCanvas" xmlns:mc="http://schemas.openxmlformats.org/markup-compatibility/2006" xmlns:o="urn:schemas-microsoft-com:office:office" xmlns:r="http://schemas.openxmlformats.org/officeDocument/2006/relationships" xmlns:m="http://schemas.openxmlformats.org/officeDocument/2006/math" xmlns:v="urn:schemas-microsoft-com:vml" xmlns:wp14="http://schemas.microsoft.com/office/word/2010/wordprocessingDrawing" xmlns:wp="http://schemas.openxmlformats.org/drawingml/2006/wordprocessingDrawing" xmlns:w10="urn:schemas-microsoft-com:office:word" xmlns:w="http://schemas.openxmlformats.org/wordprocessingml/2006/main" xmlns:w14="http://schemas.microsoft.com/office/word/2010/wordml" xmlns:w15="http://schemas.microsoft.com/office/word/2012/wordml" xmlns:wpg="http://schemas.microsoft.com/office/word/2010/wordprocessingGroup" xmlns:wpi="http://schemas.microsoft.com/office/word/2010/wordprocessingInk" xmlns:wne="http://schemas.microsoft.com/office/word/2006/wordml" xmlns:wps="http://schemas.microsoft.com/office/word/2010/wordprocessingShape" mc:Ignorable="w14 w15 wp14">
   <w:sdt>
     <w:sdtPr>
       <w:id w:val="-1740236682"/>
@@ -19533,7 +19343,7 @@
           <w:rPr>
             <w:noProof/>
           </w:rPr>
-          <w:t>27</w:t>
+          <w:t>28</w:t>
         </w:r>
         <w:r>
           <w:rPr>
@@ -19553,7 +19363,7 @@
 </file>
 
 <file path=word/footer3.xml><?xml version="1.0" encoding="utf-8"?>
-<w:ftr xmlns:wpc="http://schemas.microsoft.com/office/word/2010/wordprocessingCanvas" xmlns:cx="http://schemas.microsoft.com/office/drawing/2014/chartex" xmlns:cx1="http://schemas.microsoft.com/office/drawing/2015/9/8/chartex" xmlns:cx2="http://schemas.microsoft.com/office/drawing/2015/10/21/chartex" xmlns:cx3="http://schemas.microsoft.com/office/drawing/2016/5/9/chartex" xmlns:cx4="http://schemas.microsoft.com/office/drawing/2016/5/10/chartex" xmlns:cx5="http://schemas.microsoft.com/office/drawing/2016/5/11/chartex" xmlns:cx6="http://schemas.microsoft.com/office/drawing/2016/5/12/chartex" xmlns:cx7="http://schemas.microsoft.com/office/drawing/2016/5/13/chartex" xmlns:cx8="http://schemas.microsoft.com/office/drawing/2016/5/14/chartex" xmlns:mc="http://schemas.openxmlformats.org/markup-compatibility/2006" xmlns:aink="http://schemas.microsoft.com/office/drawing/2016/ink" xmlns:am3d="http://schemas.microsoft.com/office/drawing/2017/model3d" xmlns:o="urn:schemas-microsoft-com:office:office" xmlns:r="http://schemas.openxmlformats.org/officeDocument/2006/relationships" xmlns:m="http://schemas.openxmlformats.org/officeDocument/2006/math" xmlns:v="urn:schemas-microsoft-com:vml" xmlns:wp14="http://schemas.microsoft.com/office/word/2010/wordprocessingDrawing" xmlns:wp="http://schemas.openxmlformats.org/drawingml/2006/wordprocessingDrawing" xmlns:w10="urn:schemas-microsoft-com:office:word" xmlns:w="http://schemas.openxmlformats.org/wordprocessingml/2006/main" xmlns:w14="http://schemas.microsoft.com/office/word/2010/wordml" xmlns:w15="http://schemas.microsoft.com/office/word/2012/wordml" xmlns:w16cid="http://schemas.microsoft.com/office/word/2016/wordml/cid" xmlns:w16se="http://schemas.microsoft.com/office/word/2015/wordml/symex" xmlns:wpg="http://schemas.microsoft.com/office/word/2010/wordprocessingGroup" xmlns:wpi="http://schemas.microsoft.com/office/word/2010/wordprocessingInk" xmlns:wne="http://schemas.microsoft.com/office/word/2006/wordml" xmlns:wps="http://schemas.microsoft.com/office/word/2010/wordprocessingShape" mc:Ignorable="w14 w15 w16se w16cid wp14">
+<w:ftr xmlns:wpc="http://schemas.microsoft.com/office/word/2010/wordprocessingCanvas" xmlns:mc="http://schemas.openxmlformats.org/markup-compatibility/2006" xmlns:o="urn:schemas-microsoft-com:office:office" xmlns:r="http://schemas.openxmlformats.org/officeDocument/2006/relationships" xmlns:m="http://schemas.openxmlformats.org/officeDocument/2006/math" xmlns:v="urn:schemas-microsoft-com:vml" xmlns:wp14="http://schemas.microsoft.com/office/word/2010/wordprocessingDrawing" xmlns:wp="http://schemas.openxmlformats.org/drawingml/2006/wordprocessingDrawing" xmlns:w10="urn:schemas-microsoft-com:office:word" xmlns:w="http://schemas.openxmlformats.org/wordprocessingml/2006/main" xmlns:w14="http://schemas.microsoft.com/office/word/2010/wordml" xmlns:w15="http://schemas.microsoft.com/office/word/2012/wordml" xmlns:wpg="http://schemas.microsoft.com/office/word/2010/wordprocessingGroup" xmlns:wpi="http://schemas.microsoft.com/office/word/2010/wordprocessingInk" xmlns:wne="http://schemas.microsoft.com/office/word/2006/wordml" xmlns:wps="http://schemas.microsoft.com/office/word/2010/wordprocessingShape" mc:Ignorable="w14 w15 wp14">
   <w:p>
     <w:pPr>
       <w:pStyle w:val="Footer"/>
@@ -19563,7 +19373,7 @@
 </file>
 
 <file path=word/footnotes.xml><?xml version="1.0" encoding="utf-8"?>
-<w:footnotes xmlns:wpc="http://schemas.microsoft.com/office/word/2010/wordprocessingCanvas" xmlns:cx="http://schemas.microsoft.com/office/drawing/2014/chartex" xmlns:cx1="http://schemas.microsoft.com/office/drawing/2015/9/8/chartex" xmlns:cx2="http://schemas.microsoft.com/office/drawing/2015/10/21/chartex" xmlns:cx3="http://schemas.microsoft.com/office/drawing/2016/5/9/chartex" xmlns:cx4="http://schemas.microsoft.com/office/drawing/2016/5/10/chartex" xmlns:cx5="http://schemas.microsoft.com/office/drawing/2016/5/11/chartex" xmlns:cx6="http://schemas.microsoft.com/office/drawing/2016/5/12/chartex" xmlns:cx7="http://schemas.microsoft.com/office/drawing/2016/5/13/chartex" xmlns:cx8="http://schemas.microsoft.com/office/drawing/2016/5/14/chartex" xmlns:mc="http://schemas.openxmlformats.org/markup-compatibility/2006" xmlns:aink="http://schemas.microsoft.com/office/drawing/2016/ink" xmlns:am3d="http://schemas.microsoft.com/office/drawing/2017/model3d" xmlns:o="urn:schemas-microsoft-com:office:office" xmlns:r="http://schemas.openxmlformats.org/officeDocument/2006/relationships" xmlns:m="http://schemas.openxmlformats.org/officeDocument/2006/math" xmlns:v="urn:schemas-microsoft-com:vml" xmlns:wp14="http://schemas.microsoft.com/office/word/2010/wordprocessingDrawing" xmlns:wp="http://schemas.openxmlformats.org/drawingml/2006/wordprocessingDrawing" xmlns:w10="urn:schemas-microsoft-com:office:word" xmlns:w="http://schemas.openxmlformats.org/wordprocessingml/2006/main" xmlns:w14="http://schemas.microsoft.com/office/word/2010/wordml" xmlns:w15="http://schemas.microsoft.com/office/word/2012/wordml" xmlns:w16cid="http://schemas.microsoft.com/office/word/2016/wordml/cid" xmlns:w16se="http://schemas.microsoft.com/office/word/2015/wordml/symex" xmlns:wpg="http://schemas.microsoft.com/office/word/2010/wordprocessingGroup" xmlns:wpi="http://schemas.microsoft.com/office/word/2010/wordprocessingInk" xmlns:wne="http://schemas.microsoft.com/office/word/2006/wordml" xmlns:wps="http://schemas.microsoft.com/office/word/2010/wordprocessingShape" mc:Ignorable="w14 w15 w16se w16cid wp14">
+<w:footnotes xmlns:wpc="http://schemas.microsoft.com/office/word/2010/wordprocessingCanvas" xmlns:mc="http://schemas.openxmlformats.org/markup-compatibility/2006" xmlns:o="urn:schemas-microsoft-com:office:office" xmlns:r="http://schemas.openxmlformats.org/officeDocument/2006/relationships" xmlns:m="http://schemas.openxmlformats.org/officeDocument/2006/math" xmlns:v="urn:schemas-microsoft-com:vml" xmlns:wp14="http://schemas.microsoft.com/office/word/2010/wordprocessingDrawing" xmlns:wp="http://schemas.openxmlformats.org/drawingml/2006/wordprocessingDrawing" xmlns:w10="urn:schemas-microsoft-com:office:word" xmlns:w="http://schemas.openxmlformats.org/wordprocessingml/2006/main" xmlns:w14="http://schemas.microsoft.com/office/word/2010/wordml" xmlns:w15="http://schemas.microsoft.com/office/word/2012/wordml" xmlns:wpg="http://schemas.microsoft.com/office/word/2010/wordprocessingGroup" xmlns:wpi="http://schemas.microsoft.com/office/word/2010/wordprocessingInk" xmlns:wne="http://schemas.microsoft.com/office/word/2006/wordml" xmlns:wps="http://schemas.microsoft.com/office/word/2010/wordprocessingShape" mc:Ignorable="w14 w15 wp14">
   <w:footnote w:type="separator" w:id="-1">
     <w:p>
       <w:pPr>
@@ -19588,7 +19398,7 @@
 </file>
 
 <file path=word/header1.xml><?xml version="1.0" encoding="utf-8"?>
-<w:hdr xmlns:wpc="http://schemas.microsoft.com/office/word/2010/wordprocessingCanvas" xmlns:cx="http://schemas.microsoft.com/office/drawing/2014/chartex" xmlns:cx1="http://schemas.microsoft.com/office/drawing/2015/9/8/chartex" xmlns:cx2="http://schemas.microsoft.com/office/drawing/2015/10/21/chartex" xmlns:cx3="http://schemas.microsoft.com/office/drawing/2016/5/9/chartex" xmlns:cx4="http://schemas.microsoft.com/office/drawing/2016/5/10/chartex" xmlns:cx5="http://schemas.microsoft.com/office/drawing/2016/5/11/chartex" xmlns:cx6="http://schemas.microsoft.com/office/drawing/2016/5/12/chartex" xmlns:cx7="http://schemas.microsoft.com/office/drawing/2016/5/13/chartex" xmlns:cx8="http://schemas.microsoft.com/office/drawing/2016/5/14/chartex" xmlns:mc="http://schemas.openxmlformats.org/markup-compatibility/2006" xmlns:aink="http://schemas.microsoft.com/office/drawing/2016/ink" xmlns:am3d="http://schemas.microsoft.com/office/drawing/2017/model3d" xmlns:o="urn:schemas-microsoft-com:office:office" xmlns:r="http://schemas.openxmlformats.org/officeDocument/2006/relationships" xmlns:m="http://schemas.openxmlformats.org/officeDocument/2006/math" xmlns:v="urn:schemas-microsoft-com:vml" xmlns:wp14="http://schemas.microsoft.com/office/word/2010/wordprocessingDrawing" xmlns:wp="http://schemas.openxmlformats.org/drawingml/2006/wordprocessingDrawing" xmlns:w10="urn:schemas-microsoft-com:office:word" xmlns:w="http://schemas.openxmlformats.org/wordprocessingml/2006/main" xmlns:w14="http://schemas.microsoft.com/office/word/2010/wordml" xmlns:w15="http://schemas.microsoft.com/office/word/2012/wordml" xmlns:w16cid="http://schemas.microsoft.com/office/word/2016/wordml/cid" xmlns:w16se="http://schemas.microsoft.com/office/word/2015/wordml/symex" xmlns:wpg="http://schemas.microsoft.com/office/word/2010/wordprocessingGroup" xmlns:wpi="http://schemas.microsoft.com/office/word/2010/wordprocessingInk" xmlns:wne="http://schemas.microsoft.com/office/word/2006/wordml" xmlns:wps="http://schemas.microsoft.com/office/word/2010/wordprocessingShape" mc:Ignorable="w14 w15 w16se w16cid wp14">
+<w:hdr xmlns:wpc="http://schemas.microsoft.com/office/word/2010/wordprocessingCanvas" xmlns:mc="http://schemas.openxmlformats.org/markup-compatibility/2006" xmlns:o="urn:schemas-microsoft-com:office:office" xmlns:r="http://schemas.openxmlformats.org/officeDocument/2006/relationships" xmlns:m="http://schemas.openxmlformats.org/officeDocument/2006/math" xmlns:v="urn:schemas-microsoft-com:vml" xmlns:wp14="http://schemas.microsoft.com/office/word/2010/wordprocessingDrawing" xmlns:wp="http://schemas.openxmlformats.org/drawingml/2006/wordprocessingDrawing" xmlns:w10="urn:schemas-microsoft-com:office:word" xmlns:w="http://schemas.openxmlformats.org/wordprocessingml/2006/main" xmlns:w14="http://schemas.microsoft.com/office/word/2010/wordml" xmlns:w15="http://schemas.microsoft.com/office/word/2012/wordml" xmlns:wpg="http://schemas.microsoft.com/office/word/2010/wordprocessingGroup" xmlns:wpi="http://schemas.microsoft.com/office/word/2010/wordprocessingInk" xmlns:wne="http://schemas.microsoft.com/office/word/2006/wordml" xmlns:wps="http://schemas.microsoft.com/office/word/2010/wordprocessingShape" mc:Ignorable="w14 w15 wp14">
   <w:p>
     <w:pPr>
       <w:pStyle w:val="Header"/>
@@ -19598,7 +19408,7 @@
 </file>
 
 <file path=word/header2.xml><?xml version="1.0" encoding="utf-8"?>
-<w:hdr xmlns:wpc="http://schemas.microsoft.com/office/word/2010/wordprocessingCanvas" xmlns:cx="http://schemas.microsoft.com/office/drawing/2014/chartex" xmlns:cx1="http://schemas.microsoft.com/office/drawing/2015/9/8/chartex" xmlns:cx2="http://schemas.microsoft.com/office/drawing/2015/10/21/chartex" xmlns:cx3="http://schemas.microsoft.com/office/drawing/2016/5/9/chartex" xmlns:cx4="http://schemas.microsoft.com/office/drawing/2016/5/10/chartex" xmlns:cx5="http://schemas.microsoft.com/office/drawing/2016/5/11/chartex" xmlns:cx6="http://schemas.microsoft.com/office/drawing/2016/5/12/chartex" xmlns:cx7="http://schemas.microsoft.com/office/drawing/2016/5/13/chartex" xmlns:cx8="http://schemas.microsoft.com/office/drawing/2016/5/14/chartex" xmlns:mc="http://schemas.openxmlformats.org/markup-compatibility/2006" xmlns:aink="http://schemas.microsoft.com/office/drawing/2016/ink" xmlns:am3d="http://schemas.microsoft.com/office/drawing/2017/model3d" xmlns:o="urn:schemas-microsoft-com:office:office" xmlns:r="http://schemas.openxmlformats.org/officeDocument/2006/relationships" xmlns:m="http://schemas.openxmlformats.org/officeDocument/2006/math" xmlns:v="urn:schemas-microsoft-com:vml" xmlns:wp14="http://schemas.microsoft.com/office/word/2010/wordprocessingDrawing" xmlns:wp="http://schemas.openxmlformats.org/drawingml/2006/wordprocessingDrawing" xmlns:w10="urn:schemas-microsoft-com:office:word" xmlns:w="http://schemas.openxmlformats.org/wordprocessingml/2006/main" xmlns:w14="http://schemas.microsoft.com/office/word/2010/wordml" xmlns:w15="http://schemas.microsoft.com/office/word/2012/wordml" xmlns:w16cid="http://schemas.microsoft.com/office/word/2016/wordml/cid" xmlns:w16se="http://schemas.microsoft.com/office/word/2015/wordml/symex" xmlns:wpg="http://schemas.microsoft.com/office/word/2010/wordprocessingGroup" xmlns:wpi="http://schemas.microsoft.com/office/word/2010/wordprocessingInk" xmlns:wne="http://schemas.microsoft.com/office/word/2006/wordml" xmlns:wps="http://schemas.microsoft.com/office/word/2010/wordprocessingShape" mc:Ignorable="w14 w15 w16se w16cid wp14">
+<w:hdr xmlns:wpc="http://schemas.microsoft.com/office/word/2010/wordprocessingCanvas" xmlns:mc="http://schemas.openxmlformats.org/markup-compatibility/2006" xmlns:o="urn:schemas-microsoft-com:office:office" xmlns:r="http://schemas.openxmlformats.org/officeDocument/2006/relationships" xmlns:m="http://schemas.openxmlformats.org/officeDocument/2006/math" xmlns:v="urn:schemas-microsoft-com:vml" xmlns:wp14="http://schemas.microsoft.com/office/word/2010/wordprocessingDrawing" xmlns:wp="http://schemas.openxmlformats.org/drawingml/2006/wordprocessingDrawing" xmlns:w10="urn:schemas-microsoft-com:office:word" xmlns:w="http://schemas.openxmlformats.org/wordprocessingml/2006/main" xmlns:w14="http://schemas.microsoft.com/office/word/2010/wordml" xmlns:w15="http://schemas.microsoft.com/office/word/2012/wordml" xmlns:wpg="http://schemas.microsoft.com/office/word/2010/wordprocessingGroup" xmlns:wpi="http://schemas.microsoft.com/office/word/2010/wordprocessingInk" xmlns:wne="http://schemas.microsoft.com/office/word/2006/wordml" xmlns:wps="http://schemas.microsoft.com/office/word/2010/wordprocessingShape" mc:Ignorable="w14 w15 wp14">
   <w:p>
     <w:pPr>
       <w:pStyle w:val="Header"/>
@@ -19611,7 +19421,7 @@
 </file>
 
 <file path=word/header3.xml><?xml version="1.0" encoding="utf-8"?>
-<w:hdr xmlns:wpc="http://schemas.microsoft.com/office/word/2010/wordprocessingCanvas" xmlns:cx="http://schemas.microsoft.com/office/drawing/2014/chartex" xmlns:cx1="http://schemas.microsoft.com/office/drawing/2015/9/8/chartex" xmlns:cx2="http://schemas.microsoft.com/office/drawing/2015/10/21/chartex" xmlns:cx3="http://schemas.microsoft.com/office/drawing/2016/5/9/chartex" xmlns:cx4="http://schemas.microsoft.com/office/drawing/2016/5/10/chartex" xmlns:cx5="http://schemas.microsoft.com/office/drawing/2016/5/11/chartex" xmlns:cx6="http://schemas.microsoft.com/office/drawing/2016/5/12/chartex" xmlns:cx7="http://schemas.microsoft.com/office/drawing/2016/5/13/chartex" xmlns:cx8="http://schemas.microsoft.com/office/drawing/2016/5/14/chartex" xmlns:mc="http://schemas.openxmlformats.org/markup-compatibility/2006" xmlns:aink="http://schemas.microsoft.com/office/drawing/2016/ink" xmlns:am3d="http://schemas.microsoft.com/office/drawing/2017/model3d" xmlns:o="urn:schemas-microsoft-com:office:office" xmlns:r="http://schemas.openxmlformats.org/officeDocument/2006/relationships" xmlns:m="http://schemas.openxmlformats.org/officeDocument/2006/math" xmlns:v="urn:schemas-microsoft-com:vml" xmlns:wp14="http://schemas.microsoft.com/office/word/2010/wordprocessingDrawing" xmlns:wp="http://schemas.openxmlformats.org/drawingml/2006/wordprocessingDrawing" xmlns:w10="urn:schemas-microsoft-com:office:word" xmlns:w="http://schemas.openxmlformats.org/wordprocessingml/2006/main" xmlns:w14="http://schemas.microsoft.com/office/word/2010/wordml" xmlns:w15="http://schemas.microsoft.com/office/word/2012/wordml" xmlns:w16cid="http://schemas.microsoft.com/office/word/2016/wordml/cid" xmlns:w16se="http://schemas.microsoft.com/office/word/2015/wordml/symex" xmlns:wpg="http://schemas.microsoft.com/office/word/2010/wordprocessingGroup" xmlns:wpi="http://schemas.microsoft.com/office/word/2010/wordprocessingInk" xmlns:wne="http://schemas.microsoft.com/office/word/2006/wordml" xmlns:wps="http://schemas.microsoft.com/office/word/2010/wordprocessingShape" mc:Ignorable="w14 w15 w16se w16cid wp14">
+<w:hdr xmlns:wpc="http://schemas.microsoft.com/office/word/2010/wordprocessingCanvas" xmlns:mc="http://schemas.openxmlformats.org/markup-compatibility/2006" xmlns:o="urn:schemas-microsoft-com:office:office" xmlns:r="http://schemas.openxmlformats.org/officeDocument/2006/relationships" xmlns:m="http://schemas.openxmlformats.org/officeDocument/2006/math" xmlns:v="urn:schemas-microsoft-com:vml" xmlns:wp14="http://schemas.microsoft.com/office/word/2010/wordprocessingDrawing" xmlns:wp="http://schemas.openxmlformats.org/drawingml/2006/wordprocessingDrawing" xmlns:w10="urn:schemas-microsoft-com:office:word" xmlns:w="http://schemas.openxmlformats.org/wordprocessingml/2006/main" xmlns:w14="http://schemas.microsoft.com/office/word/2010/wordml" xmlns:w15="http://schemas.microsoft.com/office/word/2012/wordml" xmlns:wpg="http://schemas.microsoft.com/office/word/2010/wordprocessingGroup" xmlns:wpi="http://schemas.microsoft.com/office/word/2010/wordprocessingInk" xmlns:wne="http://schemas.microsoft.com/office/word/2006/wordml" xmlns:wps="http://schemas.microsoft.com/office/word/2010/wordprocessingShape" mc:Ignorable="w14 w15 wp14">
   <w:p>
     <w:pPr>
       <w:pStyle w:val="Header"/>
@@ -19621,7 +19431,7 @@
 </file>
 
 <file path=word/numbering.xml><?xml version="1.0" encoding="utf-8"?>
-<w:numbering xmlns:wpc="http://schemas.microsoft.com/office/word/2010/wordprocessingCanvas" xmlns:cx="http://schemas.microsoft.com/office/drawing/2014/chartex" xmlns:cx1="http://schemas.microsoft.com/office/drawing/2015/9/8/chartex" xmlns:cx2="http://schemas.microsoft.com/office/drawing/2015/10/21/chartex" xmlns:cx3="http://schemas.microsoft.com/office/drawing/2016/5/9/chartex" xmlns:cx4="http://schemas.microsoft.com/office/drawing/2016/5/10/chartex" xmlns:cx5="http://schemas.microsoft.com/office/drawing/2016/5/11/chartex" xmlns:cx6="http://schemas.microsoft.com/office/drawing/2016/5/12/chartex" xmlns:cx7="http://schemas.microsoft.com/office/drawing/2016/5/13/chartex" xmlns:cx8="http://schemas.microsoft.com/office/drawing/2016/5/14/chartex" xmlns:mc="http://schemas.openxmlformats.org/markup-compatibility/2006" xmlns:aink="http://schemas.microsoft.com/office/drawing/2016/ink" xmlns:am3d="http://schemas.microsoft.com/office/drawing/2017/model3d" xmlns:o="urn:schemas-microsoft-com:office:office" xmlns:r="http://schemas.openxmlformats.org/officeDocument/2006/relationships" xmlns:m="http://schemas.openxmlformats.org/officeDocument/2006/math" xmlns:v="urn:schemas-microsoft-com:vml" xmlns:wp14="http://schemas.microsoft.com/office/word/2010/wordprocessingDrawing" xmlns:wp="http://schemas.openxmlformats.org/drawingml/2006/wordprocessingDrawing" xmlns:w10="urn:schemas-microsoft-com:office:word" xmlns:w="http://schemas.openxmlformats.org/wordprocessingml/2006/main" xmlns:w14="http://schemas.microsoft.com/office/word/2010/wordml" xmlns:w15="http://schemas.microsoft.com/office/word/2012/wordml" xmlns:w16cid="http://schemas.microsoft.com/office/word/2016/wordml/cid" xmlns:w16se="http://schemas.microsoft.com/office/word/2015/wordml/symex" xmlns:wpg="http://schemas.microsoft.com/office/word/2010/wordprocessingGroup" xmlns:wpi="http://schemas.microsoft.com/office/word/2010/wordprocessingInk" xmlns:wne="http://schemas.microsoft.com/office/word/2006/wordml" xmlns:wps="http://schemas.microsoft.com/office/word/2010/wordprocessingShape" mc:Ignorable="w14 w15 w16se w16cid wp14">
+<w:numbering xmlns:wpc="http://schemas.microsoft.com/office/word/2010/wordprocessingCanvas" xmlns:mc="http://schemas.openxmlformats.org/markup-compatibility/2006" xmlns:o="urn:schemas-microsoft-com:office:office" xmlns:r="http://schemas.openxmlformats.org/officeDocument/2006/relationships" xmlns:m="http://schemas.openxmlformats.org/officeDocument/2006/math" xmlns:v="urn:schemas-microsoft-com:vml" xmlns:wp14="http://schemas.microsoft.com/office/word/2010/wordprocessingDrawing" xmlns:wp="http://schemas.openxmlformats.org/drawingml/2006/wordprocessingDrawing" xmlns:w10="urn:schemas-microsoft-com:office:word" xmlns:w="http://schemas.openxmlformats.org/wordprocessingml/2006/main" xmlns:w14="http://schemas.microsoft.com/office/word/2010/wordml" xmlns:w15="http://schemas.microsoft.com/office/word/2012/wordml" xmlns:wpg="http://schemas.microsoft.com/office/word/2010/wordprocessingGroup" xmlns:wpi="http://schemas.microsoft.com/office/word/2010/wordprocessingInk" xmlns:wne="http://schemas.microsoft.com/office/word/2006/wordml" xmlns:wps="http://schemas.microsoft.com/office/word/2010/wordprocessingShape" mc:Ignorable="w14 w15 wp14">
   <w:abstractNum w:abstractNumId="0" w15:restartNumberingAfterBreak="0">
     <w:nsid w:val="02BA578C"/>
     <w:multiLevelType w:val="hybridMultilevel"/>
@@ -21996,7 +21806,7 @@
 </file>
 
 <file path=word/people.xml><?xml version="1.0" encoding="utf-8"?>
-<w15:people xmlns:wpc="http://schemas.microsoft.com/office/word/2010/wordprocessingCanvas" xmlns:cx="http://schemas.microsoft.com/office/drawing/2014/chartex" xmlns:cx1="http://schemas.microsoft.com/office/drawing/2015/9/8/chartex" xmlns:cx2="http://schemas.microsoft.com/office/drawing/2015/10/21/chartex" xmlns:cx3="http://schemas.microsoft.com/office/drawing/2016/5/9/chartex" xmlns:cx4="http://schemas.microsoft.com/office/drawing/2016/5/10/chartex" xmlns:cx5="http://schemas.microsoft.com/office/drawing/2016/5/11/chartex" xmlns:cx6="http://schemas.microsoft.com/office/drawing/2016/5/12/chartex" xmlns:cx7="http://schemas.microsoft.com/office/drawing/2016/5/13/chartex" xmlns:cx8="http://schemas.microsoft.com/office/drawing/2016/5/14/chartex" xmlns:mc="http://schemas.openxmlformats.org/markup-compatibility/2006" xmlns:aink="http://schemas.microsoft.com/office/drawing/2016/ink" xmlns:am3d="http://schemas.microsoft.com/office/drawing/2017/model3d" xmlns:o="urn:schemas-microsoft-com:office:office" xmlns:r="http://schemas.openxmlformats.org/officeDocument/2006/relationships" xmlns:m="http://schemas.openxmlformats.org/officeDocument/2006/math" xmlns:v="urn:schemas-microsoft-com:vml" xmlns:wp14="http://schemas.microsoft.com/office/word/2010/wordprocessingDrawing" xmlns:wp="http://schemas.openxmlformats.org/drawingml/2006/wordprocessingDrawing" xmlns:w10="urn:schemas-microsoft-com:office:word" xmlns:w="http://schemas.openxmlformats.org/wordprocessingml/2006/main" xmlns:w14="http://schemas.microsoft.com/office/word/2010/wordml" xmlns:w15="http://schemas.microsoft.com/office/word/2012/wordml" xmlns:w16cid="http://schemas.microsoft.com/office/word/2016/wordml/cid" xmlns:w16se="http://schemas.microsoft.com/office/word/2015/wordml/symex" xmlns:wpg="http://schemas.microsoft.com/office/word/2010/wordprocessingGroup" xmlns:wpi="http://schemas.microsoft.com/office/word/2010/wordprocessingInk" xmlns:wne="http://schemas.microsoft.com/office/word/2006/wordml" xmlns:wps="http://schemas.microsoft.com/office/word/2010/wordprocessingShape" mc:Ignorable="w14 w15 w16se w16cid wp14">
+<w15:people xmlns:wpc="http://schemas.microsoft.com/office/word/2010/wordprocessingCanvas" xmlns:mc="http://schemas.openxmlformats.org/markup-compatibility/2006" xmlns:o="urn:schemas-microsoft-com:office:office" xmlns:r="http://schemas.openxmlformats.org/officeDocument/2006/relationships" xmlns:m="http://schemas.openxmlformats.org/officeDocument/2006/math" xmlns:v="urn:schemas-microsoft-com:vml" xmlns:wp14="http://schemas.microsoft.com/office/word/2010/wordprocessingDrawing" xmlns:wp="http://schemas.openxmlformats.org/drawingml/2006/wordprocessingDrawing" xmlns:w10="urn:schemas-microsoft-com:office:word" xmlns:w="http://schemas.openxmlformats.org/wordprocessingml/2006/main" xmlns:w14="http://schemas.microsoft.com/office/word/2010/wordml" xmlns:w15="http://schemas.microsoft.com/office/word/2012/wordml" xmlns:wpg="http://schemas.microsoft.com/office/word/2010/wordprocessingGroup" xmlns:wpi="http://schemas.microsoft.com/office/word/2010/wordprocessingInk" xmlns:wne="http://schemas.microsoft.com/office/word/2006/wordml" xmlns:wps="http://schemas.microsoft.com/office/word/2010/wordprocessingShape" mc:Ignorable="w14 w15 wp14">
   <w15:person w15:author="Michelle Vinall">
     <w15:presenceInfo w15:providerId="Windows Live" w15:userId="9d56696d303c8ffa"/>
   </w15:person>
@@ -22010,7 +21820,7 @@
 </file>
 
 <file path=word/styles.xml><?xml version="1.0" encoding="utf-8"?>
-<w:styles xmlns:mc="http://schemas.openxmlformats.org/markup-compatibility/2006" xmlns:r="http://schemas.openxmlformats.org/officeDocument/2006/relationships" xmlns:w="http://schemas.openxmlformats.org/wordprocessingml/2006/main" xmlns:w14="http://schemas.microsoft.com/office/word/2010/wordml" xmlns:w15="http://schemas.microsoft.com/office/word/2012/wordml" xmlns:w16cid="http://schemas.microsoft.com/office/word/2016/wordml/cid" xmlns:w16se="http://schemas.microsoft.com/office/word/2015/wordml/symex" mc:Ignorable="w14 w15 w16se w16cid">
+<w:styles xmlns:mc="http://schemas.openxmlformats.org/markup-compatibility/2006" xmlns:r="http://schemas.openxmlformats.org/officeDocument/2006/relationships" xmlns:w="http://schemas.openxmlformats.org/wordprocessingml/2006/main" xmlns:w14="http://schemas.microsoft.com/office/word/2010/wordml" xmlns:w15="http://schemas.microsoft.com/office/word/2012/wordml" mc:Ignorable="w14 w15">
   <w:docDefaults>
     <w:rPrDefault>
       <w:rPr>
@@ -22026,7 +21836,7 @@
       </w:pPr>
     </w:pPrDefault>
   </w:docDefaults>
-  <w:latentStyles w:defLockedState="0" w:defUIPriority="99" w:defSemiHidden="0" w:defUnhideWhenUsed="0" w:defQFormat="0" w:count="375">
+  <w:latentStyles w:defLockedState="0" w:defUIPriority="99" w:defSemiHidden="0" w:defUnhideWhenUsed="0" w:defQFormat="0" w:count="371">
     <w:lsdException w:name="Normal" w:uiPriority="0" w:qFormat="1"/>
     <w:lsdException w:name="heading 1" w:uiPriority="9" w:qFormat="1"/>
     <w:lsdException w:name="heading 2" w:semiHidden="1" w:uiPriority="9" w:unhideWhenUsed="1" w:qFormat="1"/>
@@ -22132,6 +21942,7 @@
     <w:lsdException w:name="HTML Sample" w:semiHidden="1" w:unhideWhenUsed="1"/>
     <w:lsdException w:name="HTML Typewriter" w:semiHidden="1" w:unhideWhenUsed="1"/>
     <w:lsdException w:name="HTML Variable" w:semiHidden="1" w:unhideWhenUsed="1"/>
+    <w:lsdException w:name="Normal Table" w:semiHidden="1" w:unhideWhenUsed="1"/>
     <w:lsdException w:name="annotation subject" w:semiHidden="1" w:unhideWhenUsed="1"/>
     <w:lsdException w:name="No List" w:semiHidden="1" w:unhideWhenUsed="1"/>
     <w:lsdException w:name="Outline List 1" w:semiHidden="1" w:unhideWhenUsed="1"/>
@@ -22175,8 +21986,10 @@
     <w:lsdException w:name="Table Elegant" w:semiHidden="1" w:unhideWhenUsed="1"/>
     <w:lsdException w:name="Table Professional" w:semiHidden="1" w:unhideWhenUsed="1"/>
     <w:lsdException w:name="Table Subtle 1" w:semiHidden="1" w:unhideWhenUsed="1"/>
+    <w:lsdException w:name="Table Subtle 2" w:semiHidden="1" w:unhideWhenUsed="1"/>
     <w:lsdException w:name="Table Web 1" w:semiHidden="1" w:unhideWhenUsed="1"/>
     <w:lsdException w:name="Table Web 2" w:semiHidden="1" w:unhideWhenUsed="1"/>
+    <w:lsdException w:name="Table Web 3" w:semiHidden="1" w:unhideWhenUsed="1"/>
     <w:lsdException w:name="Balloon Text" w:semiHidden="1" w:unhideWhenUsed="1"/>
     <w:lsdException w:name="Table Grid" w:uiPriority="59"/>
     <w:lsdException w:name="Table Theme" w:semiHidden="1" w:unhideWhenUsed="1"/>
@@ -22395,10 +22208,6 @@
     <w:lsdException w:name="List Table 5 Dark Accent 6" w:uiPriority="50"/>
     <w:lsdException w:name="List Table 6 Colorful Accent 6" w:uiPriority="51"/>
     <w:lsdException w:name="List Table 7 Colorful Accent 6" w:uiPriority="52"/>
-    <w:lsdException w:name="Mention" w:semiHidden="1" w:unhideWhenUsed="1"/>
-    <w:lsdException w:name="Smart Hyperlink" w:semiHidden="1" w:unhideWhenUsed="1"/>
-    <w:lsdException w:name="Hashtag" w:semiHidden="1" w:unhideWhenUsed="1"/>
-    <w:lsdException w:name="Unresolved Mention" w:semiHidden="1" w:unhideWhenUsed="1"/>
   </w:latentStyles>
   <w:style w:type="paragraph" w:default="1" w:styleId="Normal">
     <w:name w:val="Normal"/>
@@ -24118,7 +23927,7 @@
 </file>
 
 <file path=word/glossary/document.xml><?xml version="1.0" encoding="utf-8"?>
-<w:glossaryDocument xmlns:wpc="http://schemas.microsoft.com/office/word/2010/wordprocessingCanvas" xmlns:cx="http://schemas.microsoft.com/office/drawing/2014/chartex" xmlns:cx1="http://schemas.microsoft.com/office/drawing/2015/9/8/chartex" xmlns:cx2="http://schemas.microsoft.com/office/drawing/2015/10/21/chartex" xmlns:cx3="http://schemas.microsoft.com/office/drawing/2016/5/9/chartex" xmlns:cx4="http://schemas.microsoft.com/office/drawing/2016/5/10/chartex" xmlns:cx5="http://schemas.microsoft.com/office/drawing/2016/5/11/chartex" xmlns:cx6="http://schemas.microsoft.com/office/drawing/2016/5/12/chartex" xmlns:cx7="http://schemas.microsoft.com/office/drawing/2016/5/13/chartex" xmlns:cx8="http://schemas.microsoft.com/office/drawing/2016/5/14/chartex" xmlns:mc="http://schemas.openxmlformats.org/markup-compatibility/2006" xmlns:aink="http://schemas.microsoft.com/office/drawing/2016/ink" xmlns:am3d="http://schemas.microsoft.com/office/drawing/2017/model3d" xmlns:o="urn:schemas-microsoft-com:office:office" xmlns:r="http://schemas.openxmlformats.org/officeDocument/2006/relationships" xmlns:m="http://schemas.openxmlformats.org/officeDocument/2006/math" xmlns:v="urn:schemas-microsoft-com:vml" xmlns:wp14="http://schemas.microsoft.com/office/word/2010/wordprocessingDrawing" xmlns:wp="http://schemas.openxmlformats.org/drawingml/2006/wordprocessingDrawing" xmlns:w10="urn:schemas-microsoft-com:office:word" xmlns:w="http://schemas.openxmlformats.org/wordprocessingml/2006/main" xmlns:w14="http://schemas.microsoft.com/office/word/2010/wordml" xmlns:w15="http://schemas.microsoft.com/office/word/2012/wordml" xmlns:w16cid="http://schemas.microsoft.com/office/word/2016/wordml/cid" xmlns:w16se="http://schemas.microsoft.com/office/word/2015/wordml/symex" xmlns:wpg="http://schemas.microsoft.com/office/word/2010/wordprocessingGroup" xmlns:wpi="http://schemas.microsoft.com/office/word/2010/wordprocessingInk" xmlns:wne="http://schemas.microsoft.com/office/word/2006/wordml" xmlns:wps="http://schemas.microsoft.com/office/word/2010/wordprocessingShape" mc:Ignorable="w14 w15 w16se w16cid wp14">
+<w:glossaryDocument xmlns:wpc="http://schemas.microsoft.com/office/word/2010/wordprocessingCanvas" xmlns:mc="http://schemas.openxmlformats.org/markup-compatibility/2006" xmlns:o="urn:schemas-microsoft-com:office:office" xmlns:r="http://schemas.openxmlformats.org/officeDocument/2006/relationships" xmlns:m="http://schemas.openxmlformats.org/officeDocument/2006/math" xmlns:v="urn:schemas-microsoft-com:vml" xmlns:wp14="http://schemas.microsoft.com/office/word/2010/wordprocessingDrawing" xmlns:wp="http://schemas.openxmlformats.org/drawingml/2006/wordprocessingDrawing" xmlns:w10="urn:schemas-microsoft-com:office:word" xmlns:w="http://schemas.openxmlformats.org/wordprocessingml/2006/main" xmlns:w14="http://schemas.microsoft.com/office/word/2010/wordml" xmlns:w15="http://schemas.microsoft.com/office/word/2012/wordml" xmlns:wpg="http://schemas.microsoft.com/office/word/2010/wordprocessingGroup" xmlns:wpi="http://schemas.microsoft.com/office/word/2010/wordprocessingInk" xmlns:wne="http://schemas.microsoft.com/office/word/2006/wordml" xmlns:wps="http://schemas.microsoft.com/office/word/2010/wordprocessingShape" mc:Ignorable="w14 w15 wp14">
   <w:docParts>
     <w:docPart>
       <w:docPartPr>
@@ -24142,7 +23951,7 @@
           </w:pPr>
           <w:r>
             <w:rPr>
-              <w:color w:val="2F5496" w:themeColor="accent1" w:themeShade="BF"/>
+              <w:color w:val="2E74B5" w:themeColor="accent1" w:themeShade="BF"/>
             </w:rPr>
             <w:t>[Company name]</w:t>
           </w:r>
@@ -24172,7 +23981,7 @@
           <w:r>
             <w:rPr>
               <w:rFonts w:asciiTheme="majorHAnsi" w:eastAsiaTheme="majorEastAsia" w:hAnsiTheme="majorHAnsi" w:cstheme="majorBidi"/>
-              <w:color w:val="4472C4" w:themeColor="accent1"/>
+              <w:color w:val="5B9BD5" w:themeColor="accent1"/>
               <w:sz w:val="88"/>
               <w:szCs w:val="88"/>
             </w:rPr>
@@ -24203,7 +24012,7 @@
           </w:pPr>
           <w:r>
             <w:rPr>
-              <w:color w:val="2F5496" w:themeColor="accent1" w:themeShade="BF"/>
+              <w:color w:val="2E74B5" w:themeColor="accent1" w:themeShade="BF"/>
             </w:rPr>
             <w:t>[Document subtitle]</w:t>
           </w:r>
@@ -24215,7 +24024,7 @@
 </file>
 
 <file path=word/glossary/fontTable.xml><?xml version="1.0" encoding="utf-8"?>
-<w:fonts xmlns:mc="http://schemas.openxmlformats.org/markup-compatibility/2006" xmlns:r="http://schemas.openxmlformats.org/officeDocument/2006/relationships" xmlns:w="http://schemas.openxmlformats.org/wordprocessingml/2006/main" xmlns:w14="http://schemas.microsoft.com/office/word/2010/wordml" xmlns:w15="http://schemas.microsoft.com/office/word/2012/wordml" xmlns:w16cid="http://schemas.microsoft.com/office/word/2016/wordml/cid" xmlns:w16se="http://schemas.microsoft.com/office/word/2015/wordml/symex" mc:Ignorable="w14 w15 w16se w16cid">
+<w:fonts xmlns:mc="http://schemas.openxmlformats.org/markup-compatibility/2006" xmlns:r="http://schemas.openxmlformats.org/officeDocument/2006/relationships" xmlns:w="http://schemas.openxmlformats.org/wordprocessingml/2006/main" xmlns:w14="http://schemas.microsoft.com/office/word/2010/wordml" xmlns:w15="http://schemas.microsoft.com/office/word/2012/wordml" mc:Ignorable="w14 w15">
   <w:font w:name="Calibri">
     <w:panose1 w:val="020F0502020204030204"/>
     <w:charset w:val="00"/>
@@ -24269,7 +24078,7 @@
 </file>
 
 <file path=word/glossary/settings.xml><?xml version="1.0" encoding="utf-8"?>
-<w:settings xmlns:mc="http://schemas.openxmlformats.org/markup-compatibility/2006" xmlns:o="urn:schemas-microsoft-com:office:office" xmlns:r="http://schemas.openxmlformats.org/officeDocument/2006/relationships" xmlns:m="http://schemas.openxmlformats.org/officeDocument/2006/math" xmlns:v="urn:schemas-microsoft-com:vml" xmlns:w10="urn:schemas-microsoft-com:office:word" xmlns:w="http://schemas.openxmlformats.org/wordprocessingml/2006/main" xmlns:w14="http://schemas.microsoft.com/office/word/2010/wordml" xmlns:w15="http://schemas.microsoft.com/office/word/2012/wordml" xmlns:w16cid="http://schemas.microsoft.com/office/word/2016/wordml/cid" xmlns:w16se="http://schemas.microsoft.com/office/word/2015/wordml/symex" xmlns:sl="http://schemas.openxmlformats.org/schemaLibrary/2006/main" mc:Ignorable="w14 w15 w16se w16cid">
+<w:settings xmlns:mc="http://schemas.openxmlformats.org/markup-compatibility/2006" xmlns:o="urn:schemas-microsoft-com:office:office" xmlns:r="http://schemas.openxmlformats.org/officeDocument/2006/relationships" xmlns:m="http://schemas.openxmlformats.org/officeDocument/2006/math" xmlns:v="urn:schemas-microsoft-com:vml" xmlns:w10="urn:schemas-microsoft-com:office:word" xmlns:w="http://schemas.openxmlformats.org/wordprocessingml/2006/main" xmlns:w14="http://schemas.microsoft.com/office/word/2010/wordml" xmlns:w15="http://schemas.microsoft.com/office/word/2012/wordml" xmlns:sl="http://schemas.openxmlformats.org/schemaLibrary/2006/main" mc:Ignorable="w14 w15">
   <w:view w:val="normal"/>
   <w:defaultTabStop w:val="720"/>
   <w:characterSpacingControl w:val="doNotCompress"/>
@@ -24280,11 +24089,11 @@
     <w:compatSetting w:name="enableOpenTypeFeatures" w:uri="http://schemas.microsoft.com/office/word" w:val="1"/>
     <w:compatSetting w:name="doNotFlipMirrorIndents" w:uri="http://schemas.microsoft.com/office/word" w:val="1"/>
     <w:compatSetting w:name="differentiateMultirowTableHeaders" w:uri="http://schemas.microsoft.com/office/word" w:val="1"/>
-    <w:compatSetting w:name="useWord2013TrackBottomHyphenation" w:uri="http://schemas.microsoft.com/office/word" w:val="1"/>
   </w:compat>
   <w:rsids>
     <w:rsidRoot w:val="0098235A"/>
     <w:rsid w:val="00060750"/>
+    <w:rsid w:val="002624DD"/>
     <w:rsid w:val="00374742"/>
     <w:rsid w:val="00477BBE"/>
     <w:rsid w:val="0098235A"/>
@@ -24314,7 +24123,7 @@
 </file>
 
 <file path=word/glossary/styles.xml><?xml version="1.0" encoding="utf-8"?>
-<w:styles xmlns:mc="http://schemas.openxmlformats.org/markup-compatibility/2006" xmlns:r="http://schemas.openxmlformats.org/officeDocument/2006/relationships" xmlns:w="http://schemas.openxmlformats.org/wordprocessingml/2006/main" xmlns:w14="http://schemas.microsoft.com/office/word/2010/wordml" xmlns:w15="http://schemas.microsoft.com/office/word/2012/wordml" xmlns:w16cid="http://schemas.microsoft.com/office/word/2016/wordml/cid" xmlns:w16se="http://schemas.microsoft.com/office/word/2015/wordml/symex" mc:Ignorable="w14 w15 w16se w16cid">
+<w:styles xmlns:mc="http://schemas.openxmlformats.org/markup-compatibility/2006" xmlns:r="http://schemas.openxmlformats.org/officeDocument/2006/relationships" xmlns:w="http://schemas.openxmlformats.org/wordprocessingml/2006/main" xmlns:w14="http://schemas.microsoft.com/office/word/2010/wordml" xmlns:w15="http://schemas.microsoft.com/office/word/2012/wordml" mc:Ignorable="w14 w15">
   <w:docDefaults>
     <w:rPrDefault>
       <w:rPr>
@@ -24330,7 +24139,7 @@
       </w:pPr>
     </w:pPrDefault>
   </w:docDefaults>
-  <w:latentStyles w:defLockedState="0" w:defUIPriority="99" w:defSemiHidden="0" w:defUnhideWhenUsed="0" w:defQFormat="0" w:count="375">
+  <w:latentStyles w:defLockedState="0" w:defUIPriority="99" w:defSemiHidden="0" w:defUnhideWhenUsed="0" w:defQFormat="0" w:count="371">
     <w:lsdException w:name="Normal" w:uiPriority="0" w:qFormat="1"/>
     <w:lsdException w:name="heading 1" w:uiPriority="9" w:qFormat="1"/>
     <w:lsdException w:name="heading 2" w:semiHidden="1" w:uiPriority="9" w:unhideWhenUsed="1" w:qFormat="1"/>
@@ -24436,6 +24245,7 @@
     <w:lsdException w:name="HTML Sample" w:semiHidden="1" w:unhideWhenUsed="1"/>
     <w:lsdException w:name="HTML Typewriter" w:semiHidden="1" w:unhideWhenUsed="1"/>
     <w:lsdException w:name="HTML Variable" w:semiHidden="1" w:unhideWhenUsed="1"/>
+    <w:lsdException w:name="Normal Table" w:semiHidden="1" w:unhideWhenUsed="1"/>
     <w:lsdException w:name="annotation subject" w:semiHidden="1" w:unhideWhenUsed="1"/>
     <w:lsdException w:name="No List" w:semiHidden="1" w:unhideWhenUsed="1"/>
     <w:lsdException w:name="Outline List 1" w:semiHidden="1" w:unhideWhenUsed="1"/>
@@ -24479,8 +24289,10 @@
     <w:lsdException w:name="Table Elegant" w:semiHidden="1" w:unhideWhenUsed="1"/>
     <w:lsdException w:name="Table Professional" w:semiHidden="1" w:unhideWhenUsed="1"/>
     <w:lsdException w:name="Table Subtle 1" w:semiHidden="1" w:unhideWhenUsed="1"/>
+    <w:lsdException w:name="Table Subtle 2" w:semiHidden="1" w:unhideWhenUsed="1"/>
     <w:lsdException w:name="Table Web 1" w:semiHidden="1" w:unhideWhenUsed="1"/>
     <w:lsdException w:name="Table Web 2" w:semiHidden="1" w:unhideWhenUsed="1"/>
+    <w:lsdException w:name="Table Web 3" w:semiHidden="1" w:unhideWhenUsed="1"/>
     <w:lsdException w:name="Balloon Text" w:semiHidden="1" w:unhideWhenUsed="1"/>
     <w:lsdException w:name="Table Grid" w:uiPriority="39"/>
     <w:lsdException w:name="Table Theme" w:semiHidden="1" w:unhideWhenUsed="1"/>
@@ -24699,10 +24511,6 @@
     <w:lsdException w:name="List Table 5 Dark Accent 6" w:uiPriority="50"/>
     <w:lsdException w:name="List Table 6 Colorful Accent 6" w:uiPriority="51"/>
     <w:lsdException w:name="List Table 7 Colorful Accent 6" w:uiPriority="52"/>
-    <w:lsdException w:name="Mention" w:semiHidden="1" w:unhideWhenUsed="1"/>
-    <w:lsdException w:name="Smart Hyperlink" w:semiHidden="1" w:unhideWhenUsed="1"/>
-    <w:lsdException w:name="Hashtag" w:semiHidden="1" w:unhideWhenUsed="1"/>
-    <w:lsdException w:name="Unresolved Mention" w:semiHidden="1" w:unhideWhenUsed="1"/>
   </w:latentStyles>
   <w:style w:type="paragraph" w:default="1" w:styleId="Normal">
     <w:name w:val="Normal"/>
@@ -24763,7 +24571,7 @@
 </file>
 
 <file path=word/glossary/webSettings.xml><?xml version="1.0" encoding="utf-8"?>
-<w:webSettings xmlns:mc="http://schemas.openxmlformats.org/markup-compatibility/2006" xmlns:r="http://schemas.openxmlformats.org/officeDocument/2006/relationships" xmlns:w="http://schemas.openxmlformats.org/wordprocessingml/2006/main" xmlns:w14="http://schemas.microsoft.com/office/word/2010/wordml" xmlns:w15="http://schemas.microsoft.com/office/word/2012/wordml" xmlns:w16cid="http://schemas.microsoft.com/office/word/2016/wordml/cid" xmlns:w16se="http://schemas.microsoft.com/office/word/2015/wordml/symex" mc:Ignorable="w14 w15 w16se w16cid">
+<w:webSettings xmlns:mc="http://schemas.openxmlformats.org/markup-compatibility/2006" xmlns:r="http://schemas.openxmlformats.org/officeDocument/2006/relationships" xmlns:w="http://schemas.openxmlformats.org/wordprocessingml/2006/main" xmlns:w14="http://schemas.microsoft.com/office/word/2010/wordml" xmlns:w15="http://schemas.microsoft.com/office/word/2012/wordml" mc:Ignorable="w14 w15">
   <w:optimizeForBrowser/>
   <w:allowPNG/>
 </w:webSettings>
@@ -25035,7 +24843,7 @@
 </file>
 
 <file path=customXml/itemProps1.xml><?xml version="1.0" encoding="utf-8"?>
-<ds:datastoreItem xmlns:ds="http://schemas.openxmlformats.org/officeDocument/2006/customXml" ds:itemID="{04BE1FCD-C533-4837-82A5-6A757E0871AB}">
+<ds:datastoreItem xmlns:ds="http://schemas.openxmlformats.org/officeDocument/2006/customXml" ds:itemID="{F28ECFC5-5A9B-4362-B0ED-8F4E4EE09025}">
   <ds:schemaRefs>
     <ds:schemaRef ds:uri="http://schemas.openxmlformats.org/officeDocument/2006/bibliography"/>
   </ds:schemaRefs>

</xml_diff>